<commit_message>
remove acknowledgement, add ref, minor formating fix, make shorter
</commit_message>
<xml_diff>
--- a/KOSOMBE_ABSTRACT.docx
+++ b/KOSOMBE_ABSTRACT.docx
@@ -77,7 +77,6 @@
         </w:rPr>
         <w:t xml:space="preserve">, </w:t>
       </w:r>
-      <w:proofErr w:type="spellStart"/>
       <w:r>
         <w:rPr>
           <w:rFonts w:eastAsia="Batang"/>
@@ -92,16 +91,16 @@
           <w:sz w:val="18"/>
           <w:szCs w:val="20"/>
         </w:rPr>
-        <w:t>roli</w:t>
-      </w:r>
-      <w:proofErr w:type="spellEnd"/>
+        <w:t>roli Marcellinus</w:t>
+      </w:r>
       <w:r>
         <w:rPr>
           <w:rFonts w:eastAsia="Batang"/>
           <w:sz w:val="18"/>
           <w:szCs w:val="20"/>
-        </w:rPr>
-        <w:t xml:space="preserve"> Marcellinus</w:t>
+          <w:vertAlign w:val="superscript"/>
+        </w:rPr>
+        <w:t>1</w:t>
       </w:r>
       <w:r>
         <w:rPr>
@@ -110,16 +109,15 @@
           <w:szCs w:val="20"/>
           <w:vertAlign w:val="superscript"/>
         </w:rPr>
-        <w:t>1</w:t>
+        <w:t>*</w:t>
       </w:r>
       <w:r>
         <w:rPr>
           <w:rFonts w:eastAsia="Batang"/>
           <w:sz w:val="18"/>
           <w:szCs w:val="20"/>
-          <w:vertAlign w:val="superscript"/>
-        </w:rPr>
-        <w:t>*</w:t>
+        </w:rPr>
+        <w:t xml:space="preserve"> ,</w:t>
       </w:r>
       <w:r>
         <w:rPr>
@@ -127,7 +125,7 @@
           <w:sz w:val="18"/>
           <w:szCs w:val="20"/>
         </w:rPr>
-        <w:t xml:space="preserve"> ,</w:t>
+        <w:t xml:space="preserve"> </w:t>
       </w:r>
       <w:r>
         <w:rPr>
@@ -135,33 +133,7 @@
           <w:sz w:val="18"/>
           <w:szCs w:val="20"/>
         </w:rPr>
-        <w:t xml:space="preserve"> </w:t>
-      </w:r>
-      <w:r>
-        <w:rPr>
-          <w:rFonts w:eastAsia="Batang"/>
-          <w:sz w:val="18"/>
-          <w:szCs w:val="20"/>
-        </w:rPr>
-        <w:t xml:space="preserve">Ali </w:t>
-      </w:r>
-      <w:proofErr w:type="spellStart"/>
-      <w:r>
-        <w:rPr>
-          <w:rFonts w:eastAsia="Batang"/>
-          <w:sz w:val="18"/>
-          <w:szCs w:val="20"/>
-        </w:rPr>
-        <w:t>Ikhsanul</w:t>
-      </w:r>
-      <w:proofErr w:type="spellEnd"/>
-      <w:r>
-        <w:rPr>
-          <w:rFonts w:eastAsia="Batang"/>
-          <w:sz w:val="18"/>
-          <w:szCs w:val="20"/>
-        </w:rPr>
-        <w:t xml:space="preserve"> Qauli</w:t>
+        <w:t>Ali Ikhsanul Qauli</w:t>
       </w:r>
       <w:r>
         <w:rPr>
@@ -223,25 +195,7 @@
           <w:sz w:val="18"/>
           <w:szCs w:val="20"/>
         </w:rPr>
-        <w:t xml:space="preserve">Department of IT Convergence Engineering, </w:t>
-      </w:r>
-      <w:proofErr w:type="spellStart"/>
-      <w:r>
-        <w:rPr>
-          <w:rFonts w:eastAsia="Batang"/>
-          <w:sz w:val="18"/>
-          <w:szCs w:val="20"/>
-        </w:rPr>
-        <w:t>Kumoh</w:t>
-      </w:r>
-      <w:proofErr w:type="spellEnd"/>
-      <w:r>
-        <w:rPr>
-          <w:rFonts w:eastAsia="Batang"/>
-          <w:sz w:val="18"/>
-          <w:szCs w:val="20"/>
-        </w:rPr>
-        <w:t xml:space="preserve"> National Institute of Technology, Korea</w:t>
+        <w:t>Department of IT Convergence Engineering, Kumoh National Institute of Technology, Korea</w:t>
       </w:r>
     </w:p>
     <w:p>
@@ -425,7 +379,7 @@
         <mc:AlternateContent>
           <mc:Choice Requires="wpg">
             <w:drawing>
-              <wp:anchor distT="0" distB="0" distL="114300" distR="114300" simplePos="0" relativeHeight="251657216" behindDoc="0" locked="0" layoutInCell="1" allowOverlap="1" wp14:anchorId="73ADC9E4" wp14:editId="1796CC30">
+              <wp:anchor distT="0" distB="0" distL="114300" distR="114300" simplePos="0" relativeHeight="251657216" behindDoc="0" locked="0" layoutInCell="1" allowOverlap="1" wp14:anchorId="73ADC9E4" wp14:editId="6F1AA61F">
                 <wp:simplePos x="0" y="0"/>
                 <wp:positionH relativeFrom="margin">
                   <wp:posOffset>3304540</wp:posOffset>
@@ -459,7 +413,17 @@
                         </pic:nvPicPr>
                         <pic:blipFill>
                           <a:blip r:embed="rId8" cstate="print">
+                            <a:biLevel thresh="25000"/>
                             <a:extLst>
+                              <a:ext uri="{BEBA8EAE-BF5A-486C-A8C5-ECC9F3942E4B}">
+                                <a14:imgProps xmlns:a14="http://schemas.microsoft.com/office/drawing/2010/main">
+                                  <a14:imgLayer r:embed="rId9">
+                                    <a14:imgEffect>
+                                      <a14:sharpenSoften amount="50000"/>
+                                    </a14:imgEffect>
+                                  </a14:imgLayer>
+                                </a14:imgProps>
+                              </a:ext>
                               <a:ext uri="{28A0092B-C50C-407E-A947-70E740481C1C}">
                                 <a14:useLocalDpi xmlns:a14="http://schemas.microsoft.com/office/drawing/2010/main" val="0"/>
                               </a:ext>
@@ -522,6 +486,7 @@
                                   <w:b w:val="0"/>
                                   <w:sz w:val="18"/>
                                   <w:szCs w:val="18"/>
+                                  <w:lang w:val="en-GB"/>
                                 </w:rPr>
                               </w:pPr>
                               <w:r>
@@ -529,6 +494,7 @@
                                   <w:b w:val="0"/>
                                   <w:sz w:val="18"/>
                                   <w:szCs w:val="18"/>
+                                  <w:lang w:val="en-GB"/>
                                 </w:rPr>
                                 <w:t xml:space="preserve">Figure </w:t>
                               </w:r>
@@ -537,6 +503,7 @@
                                   <w:b w:val="0"/>
                                   <w:sz w:val="18"/>
                                   <w:szCs w:val="18"/>
+                                  <w:lang w:val="en-GB"/>
                                 </w:rPr>
                                 <w:t>3</w:t>
                               </w:r>
@@ -545,27 +512,10 @@
                                   <w:b w:val="0"/>
                                   <w:sz w:val="18"/>
                                   <w:szCs w:val="18"/>
+                                  <w:lang w:val="en-GB"/>
                                 </w:rPr>
-                                <w:t>. 1</w:t>
+                                <w:t>. 1 Main difference in variable storing paradigm after CUDA-parallelisation</w:t>
                               </w:r>
-                              <w:r>
-                                <w:rPr>
-                                  <w:b w:val="0"/>
-                                  <w:sz w:val="18"/>
-                                  <w:szCs w:val="18"/>
-                                </w:rPr>
-                                <w:t xml:space="preserve"> Main difference in variable storing paradigm after CUDA-</w:t>
-                              </w:r>
-                              <w:proofErr w:type="spellStart"/>
-                              <w:r>
-                                <w:rPr>
-                                  <w:b w:val="0"/>
-                                  <w:sz w:val="18"/>
-                                  <w:szCs w:val="18"/>
-                                </w:rPr>
-                                <w:t>parallelisation</w:t>
-                              </w:r>
-                              <w:proofErr w:type="spellEnd"/>
                             </w:p>
                           </w:txbxContent>
                         </wps:txbx>
@@ -581,7 +531,7 @@
           </mc:Choice>
           <mc:Fallback>
             <w:pict>
-              <v:group w14:anchorId="73ADC9E4" id="Group 14" o:spid="_x0000_s1026" style="position:absolute;margin-left:260.2pt;margin-top:11.3pt;width:249.5pt;height:111.75pt;z-index:251657216;mso-position-horizontal-relative:margin" coordsize="31686,14198" o:gfxdata="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">
+              <v:group w14:anchorId="73ADC9E4" id="Group 14" o:spid="_x0000_s1026" style="position:absolute;margin-left:260.2pt;margin-top:11.3pt;width:249.5pt;height:111.75pt;z-index:251657216;mso-position-horizontal-relative:margin" coordsize="31686,14198" o:gfxdata="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">
                 <v:shapetype id="_x0000_t75" coordsize="21600,21600" o:spt="75" o:preferrelative="t" path="m@4@5l@4@11@9@11@9@5xe" filled="f" stroked="f">
                   <v:stroke joinstyle="miter"/>
                   <v:formulas>
@@ -601,8 +551,8 @@
                   <v:path o:extrusionok="f" gradientshapeok="t" o:connecttype="rect"/>
                   <o:lock v:ext="edit" aspectratio="t"/>
                 </v:shapetype>
-                <v:shape id="Picture 1" o:spid="_x0000_s1027" type="#_x0000_t75" style="position:absolute;width:31686;height:10731;visibility:visible;mso-wrap-style:square" o:gfxdata="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">
-                  <v:imagedata r:id="rId9" o:title=""/>
+                <v:shape id="Picture 1" o:spid="_x0000_s1027" type="#_x0000_t75" style="position:absolute;width:31686;height:10731;visibility:visible;mso-wrap-style:square" o:gfxdata="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">
+                  <v:imagedata r:id="rId10" o:title="" grayscale="t" bilevel="t"/>
                 </v:shape>
                 <v:shapetype id="_x0000_t202" coordsize="21600,21600" o:spt="202" path="m,l,21600r21600,l21600,xe">
                   <v:stroke joinstyle="miter"/>
@@ -620,6 +570,7 @@
                             <w:b w:val="0"/>
                             <w:sz w:val="18"/>
                             <w:szCs w:val="18"/>
+                            <w:lang w:val="en-GB"/>
                           </w:rPr>
                         </w:pPr>
                         <w:r>
@@ -627,6 +578,7 @@
                             <w:b w:val="0"/>
                             <w:sz w:val="18"/>
                             <w:szCs w:val="18"/>
+                            <w:lang w:val="en-GB"/>
                           </w:rPr>
                           <w:t xml:space="preserve">Figure </w:t>
                         </w:r>
@@ -635,6 +587,7 @@
                             <w:b w:val="0"/>
                             <w:sz w:val="18"/>
                             <w:szCs w:val="18"/>
+                            <w:lang w:val="en-GB"/>
                           </w:rPr>
                           <w:t>3</w:t>
                         </w:r>
@@ -643,27 +596,10 @@
                             <w:b w:val="0"/>
                             <w:sz w:val="18"/>
                             <w:szCs w:val="18"/>
+                            <w:lang w:val="en-GB"/>
                           </w:rPr>
-                          <w:t>. 1</w:t>
+                          <w:t>. 1 Main difference in variable storing paradigm after CUDA-parallelisation</w:t>
                         </w:r>
-                        <w:r>
-                          <w:rPr>
-                            <w:b w:val="0"/>
-                            <w:sz w:val="18"/>
-                            <w:szCs w:val="18"/>
-                          </w:rPr>
-                          <w:t xml:space="preserve"> Main difference in variable storing paradigm after CUDA-</w:t>
-                        </w:r>
-                        <w:proofErr w:type="spellStart"/>
-                        <w:r>
-                          <w:rPr>
-                            <w:b w:val="0"/>
-                            <w:sz w:val="18"/>
-                            <w:szCs w:val="18"/>
-                          </w:rPr>
-                          <w:t>parallelisation</w:t>
-                        </w:r>
-                        <w:proofErr w:type="spellEnd"/>
                       </w:p>
                     </w:txbxContent>
                   </v:textbox>
@@ -676,7 +612,7 @@
       </w:r>
       <w:r>
         <w:rPr>
-          <w:rFonts w:asciiTheme="minorHAnsi" w:eastAsiaTheme="minorHAnsi" w:hAnsiTheme="minorHAnsi" w:hint="eastAsia"/>
+          <w:rFonts w:asciiTheme="minorHAnsi" w:eastAsiaTheme="minorHAnsi" w:hAnsiTheme="minorHAnsi"/>
           <w:b/>
           <w:sz w:val="20"/>
           <w:szCs w:val="20"/>
@@ -685,21 +621,12 @@
       </w:r>
       <w:r>
         <w:rPr>
-          <w:rFonts w:asciiTheme="minorHAnsi" w:eastAsiaTheme="minorHAnsi" w:hAnsiTheme="minorHAnsi" w:hint="eastAsia"/>
+          <w:rFonts w:asciiTheme="minorHAnsi" w:eastAsiaTheme="minorHAnsi" w:hAnsiTheme="minorHAnsi"/>
           <w:b/>
           <w:sz w:val="20"/>
           <w:szCs w:val="20"/>
         </w:rPr>
-        <w:t>I</w:t>
-      </w:r>
-      <w:r>
-        <w:rPr>
-          <w:rFonts w:asciiTheme="minorHAnsi" w:eastAsiaTheme="minorHAnsi" w:hAnsiTheme="minorHAnsi"/>
-          <w:b/>
-          <w:sz w:val="20"/>
-          <w:szCs w:val="20"/>
-        </w:rPr>
-        <w:t>ntroduction</w:t>
+        <w:t>Introduction</w:t>
       </w:r>
     </w:p>
     <w:p>
@@ -752,7 +679,7 @@
           <w:sz w:val="18"/>
           <w:szCs w:val="18"/>
         </w:rPr>
-        <w:t xml:space="preserve"> methods for drug cardiotoxicity prediction show promising results as an animal-alternative alternative. Nevertheless, they are computationally inefficient </w:t>
+        <w:t xml:space="preserve"> methods for drug cardiotoxicity prediction show promising results as an animal-alternative alternative. Nevertheless, </w:t>
       </w:r>
       <w:r>
         <w:rPr>
@@ -760,6 +687,22 @@
           <w:sz w:val="18"/>
           <w:szCs w:val="18"/>
         </w:rPr>
+        <w:t>some of them</w:t>
+      </w:r>
+      <w:r>
+        <w:rPr>
+          <w:rFonts w:asciiTheme="majorHAnsi" w:eastAsiaTheme="majorHAnsi" w:hAnsiTheme="majorHAnsi" w:cs="Batang"/>
+          <w:sz w:val="18"/>
+          <w:szCs w:val="18"/>
+        </w:rPr>
+        <w:t xml:space="preserve"> are computationally inefficient </w:t>
+      </w:r>
+      <w:r>
+        <w:rPr>
+          <w:rFonts w:asciiTheme="majorHAnsi" w:eastAsiaTheme="majorHAnsi" w:hAnsiTheme="majorHAnsi" w:cs="Batang"/>
+          <w:sz w:val="18"/>
+          <w:szCs w:val="18"/>
+        </w:rPr>
         <w:t>due to large amount of sample it needs to compute</w:t>
       </w:r>
       <w:r>
@@ -864,7 +807,39 @@
           <w:sz w:val="18"/>
           <w:szCs w:val="18"/>
         </w:rPr>
-        <w:t xml:space="preserve">By combining the strengths of in silico prediction with the computational prowess of parallel processing, this work aims to contribute to the development of a more efficient, ethical, and reliable drug </w:t>
+        <w:t>By combining the strengths of in</w:t>
+      </w:r>
+      <w:r>
+        <w:rPr>
+          <w:rFonts w:asciiTheme="majorHAnsi" w:eastAsiaTheme="majorHAnsi" w:hAnsiTheme="majorHAnsi" w:cs="Batang"/>
+          <w:sz w:val="18"/>
+          <w:szCs w:val="18"/>
+        </w:rPr>
+        <w:t>-</w:t>
+      </w:r>
+      <w:r>
+        <w:rPr>
+          <w:rFonts w:asciiTheme="majorHAnsi" w:eastAsiaTheme="majorHAnsi" w:hAnsiTheme="majorHAnsi" w:cs="Batang"/>
+          <w:sz w:val="18"/>
+          <w:szCs w:val="18"/>
+        </w:rPr>
+        <w:t xml:space="preserve">silico prediction with the computational </w:t>
+      </w:r>
+      <w:r>
+        <w:rPr>
+          <w:rFonts w:asciiTheme="majorHAnsi" w:eastAsiaTheme="majorHAnsi" w:hAnsiTheme="majorHAnsi" w:cs="Batang"/>
+          <w:sz w:val="18"/>
+          <w:szCs w:val="18"/>
+        </w:rPr>
+        <w:t>power</w:t>
+      </w:r>
+      <w:r>
+        <w:rPr>
+          <w:rFonts w:asciiTheme="majorHAnsi" w:eastAsiaTheme="majorHAnsi" w:hAnsiTheme="majorHAnsi" w:cs="Batang"/>
+          <w:sz w:val="18"/>
+          <w:szCs w:val="18"/>
+        </w:rPr>
+        <w:t xml:space="preserve"> of parallel processing, this work aims to contribute to the development of a more efficient, ethical, and reliable drug </w:t>
       </w:r>
       <w:r>
         <w:rPr>
@@ -906,7 +881,7 @@
       </w:pPr>
       <w:r>
         <w:rPr>
-          <w:rFonts w:asciiTheme="minorHAnsi" w:eastAsiaTheme="minorHAnsi" w:hAnsiTheme="minorHAnsi" w:hint="eastAsia"/>
+          <w:rFonts w:asciiTheme="minorHAnsi" w:eastAsiaTheme="minorHAnsi" w:hAnsiTheme="minorHAnsi"/>
           <w:b/>
           <w:sz w:val="20"/>
           <w:szCs w:val="20"/>
@@ -981,27 +956,88 @@
           <w:sz w:val="18"/>
           <w:szCs w:val="18"/>
         </w:rPr>
-        <w:t xml:space="preserve">This research builds upon existing cardiac electrophysiology simulations by O'Hara et al.  We present a novel CUDA-based model for faster and more efficient multi-sample simulations. Unlike the previous model validated with human data, ours leverages the prior model's results for validation.  Our focus is on drug effects at the cellular level, requiring 14 </w:t>
-      </w:r>
-      <w:proofErr w:type="spellStart"/>
-      <w:r>
-        <w:rPr>
-          <w:rFonts w:asciiTheme="minorHAnsi" w:eastAsiaTheme="minorHAnsi" w:hAnsiTheme="minorHAnsi"/>
-          <w:bCs/>
-          <w:sz w:val="18"/>
-          <w:szCs w:val="18"/>
-        </w:rPr>
-        <w:t>HERg</w:t>
-      </w:r>
-      <w:proofErr w:type="spellEnd"/>
-      <w:r>
-        <w:rPr>
-          <w:rFonts w:asciiTheme="minorHAnsi" w:eastAsiaTheme="minorHAnsi" w:hAnsiTheme="minorHAnsi"/>
-          <w:bCs/>
-          <w:sz w:val="18"/>
-          <w:szCs w:val="18"/>
-        </w:rPr>
-        <w:t xml:space="preserve"> parameters per sample. Key outputs include drug toxicity biomarkers (CSV format) and time-series data from each simulated channel (CSV format), both valuable for future drug discovery efforts.</w:t>
+        <w:t>This research builds</w:t>
+      </w:r>
+      <w:r>
+        <w:rPr>
+          <w:rFonts w:asciiTheme="minorHAnsi" w:eastAsiaTheme="minorHAnsi" w:hAnsiTheme="minorHAnsi"/>
+          <w:bCs/>
+          <w:sz w:val="18"/>
+          <w:szCs w:val="18"/>
+        </w:rPr>
+        <w:t xml:space="preserve"> </w:t>
+      </w:r>
+      <w:r>
+        <w:rPr>
+          <w:rFonts w:asciiTheme="minorHAnsi" w:eastAsiaTheme="minorHAnsi" w:hAnsiTheme="minorHAnsi"/>
+          <w:bCs/>
+          <w:sz w:val="18"/>
+          <w:szCs w:val="18"/>
+        </w:rPr>
+        <w:t>CUDA-based</w:t>
+      </w:r>
+      <w:r>
+        <w:rPr>
+          <w:rFonts w:asciiTheme="minorHAnsi" w:eastAsiaTheme="minorHAnsi" w:hAnsiTheme="minorHAnsi"/>
+          <w:bCs/>
+          <w:sz w:val="18"/>
+          <w:szCs w:val="18"/>
+        </w:rPr>
+        <w:t xml:space="preserve"> parallelisation model</w:t>
+      </w:r>
+      <w:r>
+        <w:rPr>
+          <w:rFonts w:asciiTheme="minorHAnsi" w:eastAsiaTheme="minorHAnsi" w:hAnsiTheme="minorHAnsi"/>
+          <w:bCs/>
+          <w:sz w:val="18"/>
+          <w:szCs w:val="18"/>
+        </w:rPr>
+        <w:t xml:space="preserve"> upon existing cardiac electrophysiology simulations by O'Hara et al</w:t>
+      </w:r>
+      <w:r>
+        <w:rPr>
+          <w:rFonts w:asciiTheme="minorHAnsi" w:eastAsiaTheme="minorHAnsi" w:hAnsiTheme="minorHAnsi"/>
+          <w:bCs/>
+          <w:sz w:val="18"/>
+          <w:szCs w:val="18"/>
+        </w:rPr>
+        <w:t xml:space="preserve"> [1]</w:t>
+      </w:r>
+      <w:r>
+        <w:rPr>
+          <w:rFonts w:asciiTheme="minorHAnsi" w:eastAsiaTheme="minorHAnsi" w:hAnsiTheme="minorHAnsi"/>
+          <w:bCs/>
+          <w:sz w:val="18"/>
+          <w:szCs w:val="18"/>
+        </w:rPr>
+        <w:t xml:space="preserve"> to enhance its multi-sample calculation performance</w:t>
+      </w:r>
+      <w:r>
+        <w:rPr>
+          <w:rFonts w:asciiTheme="minorHAnsi" w:eastAsiaTheme="minorHAnsi" w:hAnsiTheme="minorHAnsi"/>
+          <w:bCs/>
+          <w:sz w:val="18"/>
+          <w:szCs w:val="18"/>
+        </w:rPr>
+        <w:t>. Unlike the previous model validated with human data, ours leverages the prior model's results for validation.  Our focus is on drug effects at the cellular level, requiring 14 HERg parameters per sample. Key outputs include drug toxicity biomarkers and time-series data from each simulated channel, both</w:t>
+      </w:r>
+      <w:r>
+        <w:rPr>
+          <w:rFonts w:asciiTheme="minorHAnsi" w:eastAsiaTheme="minorHAnsi" w:hAnsiTheme="minorHAnsi"/>
+          <w:bCs/>
+          <w:sz w:val="18"/>
+          <w:szCs w:val="18"/>
+        </w:rPr>
+        <w:t xml:space="preserve"> in CSV format,</w:t>
+      </w:r>
+      <w:r>
+        <w:rPr>
+          <w:rFonts w:asciiTheme="minorHAnsi" w:eastAsiaTheme="minorHAnsi" w:hAnsiTheme="minorHAnsi"/>
+          <w:bCs/>
+          <w:sz w:val="18"/>
+          <w:szCs w:val="18"/>
+        </w:rPr>
+        <w:t xml:space="preserve"> valuable for future drug discovery efforts.</w:t>
       </w:r>
       <w:r>
         <w:rPr>
@@ -1085,63 +1121,16 @@
           <w:sz w:val="18"/>
           <w:szCs w:val="18"/>
         </w:rPr>
-        <w:t xml:space="preserve">ordinary </w:t>
-      </w:r>
-      <w:r>
-        <w:rPr>
-          <w:rFonts w:asciiTheme="minorHAnsi" w:eastAsiaTheme="minorHAnsi" w:hAnsiTheme="minorHAnsi"/>
-          <w:bCs/>
-          <w:sz w:val="18"/>
-          <w:szCs w:val="18"/>
-        </w:rPr>
-        <w:t>differential equations</w:t>
-      </w:r>
-      <w:r>
-        <w:rPr>
-          <w:rFonts w:asciiTheme="minorHAnsi" w:eastAsiaTheme="minorHAnsi" w:hAnsiTheme="minorHAnsi"/>
-          <w:bCs/>
-          <w:sz w:val="18"/>
-          <w:szCs w:val="18"/>
-        </w:rPr>
-        <w:t xml:space="preserve">. </w:t>
-      </w:r>
-      <w:proofErr w:type="spellStart"/>
-      <w:r>
-        <w:rPr>
-          <w:rFonts w:asciiTheme="minorHAnsi" w:eastAsiaTheme="minorHAnsi" w:hAnsiTheme="minorHAnsi"/>
-          <w:bCs/>
-          <w:sz w:val="18"/>
-          <w:szCs w:val="18"/>
-        </w:rPr>
-        <w:t>In</w:t>
-      </w:r>
-      <w:proofErr w:type="spellEnd"/>
-      <w:r>
-        <w:rPr>
-          <w:rFonts w:asciiTheme="minorHAnsi" w:eastAsiaTheme="minorHAnsi" w:hAnsiTheme="minorHAnsi"/>
-          <w:bCs/>
-          <w:sz w:val="18"/>
-          <w:szCs w:val="18"/>
-        </w:rPr>
-        <w:t xml:space="preserve"> order to simulate the dynamic of heart cel</w:t>
-      </w:r>
-      <w:r>
-        <w:rPr>
-          <w:rFonts w:asciiTheme="minorHAnsi" w:eastAsiaTheme="minorHAnsi" w:hAnsiTheme="minorHAnsi"/>
-          <w:bCs/>
-          <w:sz w:val="18"/>
-          <w:szCs w:val="18"/>
-        </w:rPr>
-        <w:t>l</w:t>
-      </w:r>
-      <w:r>
-        <w:rPr>
-          <w:rFonts w:asciiTheme="minorHAnsi" w:eastAsiaTheme="minorHAnsi" w:hAnsiTheme="minorHAnsi"/>
-          <w:bCs/>
-          <w:sz w:val="18"/>
-          <w:szCs w:val="18"/>
-        </w:rPr>
-        <w:t xml:space="preserve">, we need to create a method to solve these equations. Previously, Thomas O’Hara, et.al. </w:t>
+        <w:t>ODEs.</w:t>
+      </w:r>
+      <w:r>
+        <w:rPr>
+          <w:rFonts w:asciiTheme="minorHAnsi" w:eastAsiaTheme="minorHAnsi" w:hAnsiTheme="minorHAnsi"/>
+          <w:bCs/>
+          <w:sz w:val="18"/>
+          <w:szCs w:val="18"/>
+        </w:rPr>
+        <w:t xml:space="preserve"> Previously, O’Hara, et.al. </w:t>
       </w:r>
       <w:r>
         <w:rPr>
@@ -1168,16 +1157,106 @@
           <w:sz w:val="18"/>
           <w:szCs w:val="18"/>
         </w:rPr>
-        <w:t>rapid integration technique as the ODE solver. Also mentioned that Markov model is excluded in the previous model to prevent differential-algebraic equations having lack of flexibility and increase computational tractability. We able to trace the computational procedures and create analytical method to be implemented in</w:t>
-      </w:r>
-      <w:r>
-        <w:rPr>
-          <w:rFonts w:asciiTheme="minorHAnsi" w:eastAsiaTheme="minorHAnsi" w:hAnsiTheme="minorHAnsi"/>
-          <w:bCs/>
-          <w:sz w:val="18"/>
-          <w:szCs w:val="18"/>
-        </w:rPr>
-        <w:t xml:space="preserve"> the CUDA-based model. This transformation is required to simplify the computational process (regardless it has more algebraic function to solve), and let the parallelization process focuses on processing multiple samples instead of multiple equations. ODE solver provided in the CUDA-based model is quite similar to Euler style of solving, where the next value determined by adding the previous value with rate of change multiplied by time difference. We also provided function that dynamically update the time difference in each pace to minimize error from this method.</w:t>
+        <w:t>rapid integration technique</w:t>
+      </w:r>
+      <w:r>
+        <w:rPr>
+          <w:rFonts w:asciiTheme="minorHAnsi" w:eastAsiaTheme="minorHAnsi" w:hAnsiTheme="minorHAnsi"/>
+          <w:bCs/>
+          <w:sz w:val="18"/>
+          <w:szCs w:val="18"/>
+        </w:rPr>
+        <w:t xml:space="preserve"> without Markov model</w:t>
+      </w:r>
+      <w:r>
+        <w:rPr>
+          <w:rFonts w:asciiTheme="minorHAnsi" w:eastAsiaTheme="minorHAnsi" w:hAnsiTheme="minorHAnsi"/>
+          <w:bCs/>
+          <w:sz w:val="18"/>
+          <w:szCs w:val="18"/>
+        </w:rPr>
+        <w:t xml:space="preserve"> as the ODE solver. Markov model is excluded to prevent </w:t>
+      </w:r>
+      <w:r>
+        <w:rPr>
+          <w:rFonts w:asciiTheme="minorHAnsi" w:eastAsiaTheme="minorHAnsi" w:hAnsiTheme="minorHAnsi"/>
+          <w:bCs/>
+          <w:sz w:val="18"/>
+          <w:szCs w:val="18"/>
+        </w:rPr>
+        <w:t xml:space="preserve">the </w:t>
+      </w:r>
+      <w:r>
+        <w:rPr>
+          <w:rFonts w:asciiTheme="minorHAnsi" w:eastAsiaTheme="minorHAnsi" w:hAnsiTheme="minorHAnsi"/>
+          <w:bCs/>
+          <w:sz w:val="18"/>
+          <w:szCs w:val="18"/>
+        </w:rPr>
+        <w:t>differential-algebraic equations having lack of flexibility and</w:t>
+      </w:r>
+      <w:r>
+        <w:rPr>
+          <w:rFonts w:asciiTheme="minorHAnsi" w:eastAsiaTheme="minorHAnsi" w:hAnsiTheme="minorHAnsi"/>
+          <w:bCs/>
+          <w:sz w:val="18"/>
+          <w:szCs w:val="18"/>
+        </w:rPr>
+        <w:t xml:space="preserve"> to</w:t>
+      </w:r>
+      <w:r>
+        <w:rPr>
+          <w:rFonts w:asciiTheme="minorHAnsi" w:eastAsiaTheme="minorHAnsi" w:hAnsiTheme="minorHAnsi"/>
+          <w:bCs/>
+          <w:sz w:val="18"/>
+          <w:szCs w:val="18"/>
+        </w:rPr>
+        <w:t xml:space="preserve"> increase computational tractability. We able to trace the computational procedures and create analytical method to be implemented in</w:t>
+      </w:r>
+      <w:r>
+        <w:rPr>
+          <w:rFonts w:asciiTheme="minorHAnsi" w:eastAsiaTheme="minorHAnsi" w:hAnsiTheme="minorHAnsi"/>
+          <w:bCs/>
+          <w:sz w:val="18"/>
+          <w:szCs w:val="18"/>
+        </w:rPr>
+        <w:t xml:space="preserve"> the CUDA-based model. This transformation is required to simplify the computational process, and let the paralleli</w:t>
+      </w:r>
+      <w:r>
+        <w:rPr>
+          <w:rFonts w:asciiTheme="minorHAnsi" w:eastAsiaTheme="minorHAnsi" w:hAnsiTheme="minorHAnsi"/>
+          <w:bCs/>
+          <w:sz w:val="18"/>
+          <w:szCs w:val="18"/>
+        </w:rPr>
+        <w:t>s</w:t>
+      </w:r>
+      <w:r>
+        <w:rPr>
+          <w:rFonts w:asciiTheme="minorHAnsi" w:eastAsiaTheme="minorHAnsi" w:hAnsiTheme="minorHAnsi"/>
+          <w:bCs/>
+          <w:sz w:val="18"/>
+          <w:szCs w:val="18"/>
+        </w:rPr>
+        <w:t xml:space="preserve">ation process focuses on processing multiple samples instead of multiple equations. </w:t>
+      </w:r>
+      <w:r>
+        <w:rPr>
+          <w:rFonts w:asciiTheme="minorHAnsi" w:eastAsiaTheme="minorHAnsi" w:hAnsiTheme="minorHAnsi"/>
+          <w:bCs/>
+          <w:sz w:val="18"/>
+          <w:szCs w:val="18"/>
+        </w:rPr>
+        <w:t>ODE solver in</w:t>
+      </w:r>
+      <w:r>
+        <w:rPr>
+          <w:rFonts w:asciiTheme="minorHAnsi" w:eastAsiaTheme="minorHAnsi" w:hAnsiTheme="minorHAnsi"/>
+          <w:bCs/>
+          <w:sz w:val="18"/>
+          <w:szCs w:val="18"/>
+        </w:rPr>
+        <w:t xml:space="preserve"> CUDA-based model is quite similar to Euler style of solving, where the next value determined by adding the previous value with rate of change multiplied by time difference. We also provided function that dynamically update the time difference in each pace to minimize error from this method.</w:t>
       </w:r>
     </w:p>
     <w:p>
@@ -1203,7 +1282,7 @@
       </w:pPr>
       <w:r>
         <w:rPr>
-          <w:rFonts w:asciiTheme="minorHAnsi" w:eastAsiaTheme="minorHAnsi" w:hAnsiTheme="minorHAnsi" w:hint="eastAsia"/>
+          <w:rFonts w:asciiTheme="minorHAnsi" w:eastAsiaTheme="minorHAnsi" w:hAnsiTheme="minorHAnsi"/>
           <w:b/>
           <w:sz w:val="20"/>
           <w:szCs w:val="20"/>
@@ -1286,15 +1365,15 @@
           <w:sz w:val="18"/>
           <w:szCs w:val="18"/>
         </w:rPr>
-        <w:t xml:space="preserve">Nvidia GPU can execute CUDA </w:t>
-      </w:r>
-      <w:r>
-        <w:rPr>
-          <w:rFonts w:asciiTheme="minorHAnsi" w:eastAsiaTheme="minorHAnsi" w:hAnsiTheme="minorHAnsi"/>
-          <w:sz w:val="18"/>
-          <w:szCs w:val="18"/>
-        </w:rPr>
-        <w:t>code to run in parallel.</w:t>
+        <w:t xml:space="preserve">CUDA-based parallel programming is mainly using C/C++ style but in a different file format. Written in C style, the code is being saved using .cu and .cuh  format, these are equivalent to .c and .h respectively. </w:t>
+      </w:r>
+      <w:r>
+        <w:rPr>
+          <w:rFonts w:asciiTheme="minorHAnsi" w:eastAsiaTheme="minorHAnsi" w:hAnsiTheme="minorHAnsi"/>
+          <w:sz w:val="18"/>
+          <w:szCs w:val="18"/>
+        </w:rPr>
+        <w:t>Programming in CUDA</w:t>
       </w:r>
       <w:r>
         <w:rPr>
@@ -1310,36 +1389,40 @@
           <w:sz w:val="18"/>
           <w:szCs w:val="18"/>
         </w:rPr>
-        <w:t>CUDA-based parallel programming is mainly using C/C++ style but in a different file format. Written in C style, the code is being saved using .cu and .</w:t>
-      </w:r>
-      <w:proofErr w:type="spellStart"/>
-      <w:r>
-        <w:rPr>
-          <w:rFonts w:asciiTheme="minorHAnsi" w:eastAsiaTheme="minorHAnsi" w:hAnsiTheme="minorHAnsi"/>
-          <w:sz w:val="18"/>
-          <w:szCs w:val="18"/>
-        </w:rPr>
-        <w:t>cuh</w:t>
-      </w:r>
-      <w:proofErr w:type="spellEnd"/>
-      <w:r>
-        <w:rPr>
-          <w:rFonts w:asciiTheme="minorHAnsi" w:eastAsiaTheme="minorHAnsi" w:hAnsiTheme="minorHAnsi"/>
-          <w:sz w:val="18"/>
-          <w:szCs w:val="18"/>
-        </w:rPr>
-        <w:t xml:space="preserve">  format, these are equivalent to .c and .h respectively. CUDA-based programming is able to accept C++ style object-oriented programming but in a very limited manner. One of the main </w:t>
-      </w:r>
-      <w:proofErr w:type="gramStart"/>
-      <w:r>
-        <w:rPr>
-          <w:rFonts w:asciiTheme="minorHAnsi" w:eastAsiaTheme="minorHAnsi" w:hAnsiTheme="minorHAnsi"/>
-          <w:sz w:val="18"/>
-          <w:szCs w:val="18"/>
-        </w:rPr>
-        <w:t>limitation</w:t>
-      </w:r>
-      <w:proofErr w:type="gramEnd"/>
+        <w:t>accepts</w:t>
+      </w:r>
+      <w:r>
+        <w:rPr>
+          <w:rFonts w:asciiTheme="minorHAnsi" w:eastAsiaTheme="minorHAnsi" w:hAnsiTheme="minorHAnsi"/>
+          <w:sz w:val="18"/>
+          <w:szCs w:val="18"/>
+        </w:rPr>
+        <w:t xml:space="preserve"> C++ style object-oriented programming but in a very limited </w:t>
+      </w:r>
+      <w:r>
+        <w:rPr>
+          <w:rFonts w:asciiTheme="minorHAnsi" w:eastAsiaTheme="minorHAnsi" w:hAnsiTheme="minorHAnsi"/>
+          <w:sz w:val="18"/>
+          <w:szCs w:val="18"/>
+        </w:rPr>
+        <w:t>way</w:t>
+      </w:r>
+      <w:r>
+        <w:rPr>
+          <w:rFonts w:asciiTheme="minorHAnsi" w:eastAsiaTheme="minorHAnsi" w:hAnsiTheme="minorHAnsi"/>
+          <w:sz w:val="18"/>
+          <w:szCs w:val="18"/>
+        </w:rPr>
+        <w:t xml:space="preserve">. One of the </w:t>
+      </w:r>
+      <w:r>
+        <w:rPr>
+          <w:rFonts w:asciiTheme="minorHAnsi" w:eastAsiaTheme="minorHAnsi" w:hAnsiTheme="minorHAnsi"/>
+          <w:sz w:val="18"/>
+          <w:szCs w:val="18"/>
+        </w:rPr>
+        <w:t>them</w:t>
+      </w:r>
       <w:r>
         <w:rPr>
           <w:rFonts w:asciiTheme="minorHAnsi" w:eastAsiaTheme="minorHAnsi" w:hAnsiTheme="minorHAnsi"/>
@@ -1370,7 +1453,7 @@
           <w:sz w:val="18"/>
           <w:szCs w:val="18"/>
         </w:rPr>
-        <w:t xml:space="preserve"> in a live-shared (pooling) data manner</w:t>
+        <w:t xml:space="preserve"> in a live-shared (pooling) data</w:t>
       </w:r>
       <w:r>
         <w:rPr>
@@ -1386,7 +1469,39 @@
           <w:sz w:val="18"/>
           <w:szCs w:val="18"/>
         </w:rPr>
-        <w:t>Vector data type required in the CPU version of the simulator to store simulation result as the result’s length might vary. Multi-dimensional array limitation</w:t>
+        <w:t>Vector data type</w:t>
+      </w:r>
+      <w:r>
+        <w:rPr>
+          <w:rFonts w:asciiTheme="minorHAnsi" w:eastAsiaTheme="minorHAnsi" w:hAnsiTheme="minorHAnsi"/>
+          <w:sz w:val="18"/>
+          <w:szCs w:val="18"/>
+        </w:rPr>
+        <w:t xml:space="preserve"> encoded as 2D array</w:t>
+      </w:r>
+      <w:r>
+        <w:rPr>
+          <w:rFonts w:asciiTheme="minorHAnsi" w:eastAsiaTheme="minorHAnsi" w:hAnsiTheme="minorHAnsi"/>
+          <w:sz w:val="18"/>
+          <w:szCs w:val="18"/>
+        </w:rPr>
+        <w:t xml:space="preserve"> required in the </w:t>
+      </w:r>
+      <w:r>
+        <w:rPr>
+          <w:rFonts w:asciiTheme="minorHAnsi" w:eastAsiaTheme="minorHAnsi" w:hAnsiTheme="minorHAnsi"/>
+          <w:sz w:val="18"/>
+          <w:szCs w:val="18"/>
+        </w:rPr>
+        <w:t>previous model</w:t>
+      </w:r>
+      <w:r>
+        <w:rPr>
+          <w:rFonts w:asciiTheme="minorHAnsi" w:eastAsiaTheme="minorHAnsi" w:hAnsiTheme="minorHAnsi"/>
+          <w:sz w:val="18"/>
+          <w:szCs w:val="18"/>
+        </w:rPr>
+        <w:t xml:space="preserve"> to store simulation result as the result’s length might vary. Multi-dimensional array limitation</w:t>
       </w:r>
       <w:r>
         <w:rPr>
@@ -1396,16 +1511,14 @@
         </w:rPr>
         <w:t xml:space="preserve"> </w:t>
       </w:r>
-      <w:proofErr w:type="gramStart"/>
-      <w:r>
-        <w:rPr>
-          <w:rFonts w:asciiTheme="minorHAnsi" w:eastAsiaTheme="minorHAnsi" w:hAnsiTheme="minorHAnsi"/>
-          <w:sz w:val="18"/>
-          <w:szCs w:val="18"/>
-        </w:rPr>
-        <w:t>require</w:t>
-      </w:r>
-      <w:proofErr w:type="gramEnd"/>
+      <w:r>
+        <w:rPr>
+          <w:rFonts w:asciiTheme="minorHAnsi" w:eastAsiaTheme="minorHAnsi" w:hAnsiTheme="minorHAnsi"/>
+          <w:sz w:val="18"/>
+          <w:szCs w:val="18"/>
+        </w:rPr>
+        <w:t>requires</w:t>
+      </w:r>
       <w:r>
         <w:rPr>
           <w:rFonts w:asciiTheme="minorHAnsi" w:eastAsiaTheme="minorHAnsi" w:hAnsiTheme="minorHAnsi"/>
@@ -1414,16 +1527,14 @@
         </w:rPr>
         <w:t xml:space="preserve"> us to convert everything into a single </w:t>
       </w:r>
-      <w:proofErr w:type="spellStart"/>
-      <w:r>
-        <w:rPr>
-          <w:rFonts w:asciiTheme="minorHAnsi" w:eastAsiaTheme="minorHAnsi" w:hAnsiTheme="minorHAnsi"/>
-          <w:sz w:val="18"/>
-          <w:szCs w:val="18"/>
-        </w:rPr>
-        <w:t>dimentional</w:t>
-      </w:r>
-      <w:proofErr w:type="spellEnd"/>
+      <w:r>
+        <w:rPr>
+          <w:rFonts w:asciiTheme="minorHAnsi" w:eastAsiaTheme="minorHAnsi" w:hAnsiTheme="minorHAnsi"/>
+          <w:sz w:val="18"/>
+          <w:szCs w:val="18"/>
+        </w:rPr>
+        <w:t>dimensional</w:t>
+      </w:r>
       <w:r>
         <w:rPr>
           <w:rFonts w:asciiTheme="minorHAnsi" w:eastAsiaTheme="minorHAnsi" w:hAnsiTheme="minorHAnsi"/>
@@ -1438,23 +1549,7 @@
           <w:sz w:val="18"/>
           <w:szCs w:val="18"/>
         </w:rPr>
-        <w:t xml:space="preserve"> such as in Figure </w:t>
-      </w:r>
-      <w:r>
-        <w:rPr>
-          <w:rFonts w:asciiTheme="minorHAnsi" w:eastAsiaTheme="minorHAnsi" w:hAnsiTheme="minorHAnsi"/>
-          <w:sz w:val="18"/>
-          <w:szCs w:val="18"/>
-        </w:rPr>
-        <w:t>3</w:t>
-      </w:r>
-      <w:r>
-        <w:rPr>
-          <w:rFonts w:asciiTheme="minorHAnsi" w:eastAsiaTheme="minorHAnsi" w:hAnsiTheme="minorHAnsi"/>
-          <w:sz w:val="18"/>
-          <w:szCs w:val="18"/>
-        </w:rPr>
-        <w:t>.1</w:t>
+        <w:t xml:space="preserve"> such as in Figure 3.1</w:t>
       </w:r>
       <w:r>
         <w:rPr>
@@ -1468,32 +1563,20 @@
     <w:p>
       <w:pPr>
         <w:spacing w:line="240" w:lineRule="exact"/>
+        <w:ind w:firstLineChars="50" w:firstLine="100"/>
+        <w:jc w:val="both"/>
         <w:rPr>
           <w:rFonts w:asciiTheme="minorHAnsi" w:eastAsiaTheme="minorHAnsi" w:hAnsiTheme="minorHAnsi"/>
           <w:b/>
-          <w:szCs w:val="20"/>
-        </w:rPr>
-      </w:pPr>
-      <w:r>
-        <w:rPr>
-          <w:rFonts w:asciiTheme="minorHAnsi" w:eastAsiaTheme="minorHAnsi" w:hAnsiTheme="minorHAnsi"/>
-          <w:b/>
-          <w:szCs w:val="20"/>
-        </w:rPr>
-        <w:br/>
-      </w:r>
-      <w:r>
-        <w:rPr>
-          <w:rFonts w:asciiTheme="minorHAnsi" w:eastAsiaTheme="minorHAnsi" w:hAnsiTheme="minorHAnsi"/>
-          <w:b/>
-          <w:szCs w:val="20"/>
-        </w:rPr>
-        <w:br/>
-      </w:r>
+          <w:sz w:val="20"/>
+          <w:szCs w:val="15"/>
+        </w:rPr>
+      </w:pPr>
     </w:p>
     <w:p>
       <w:pPr>
         <w:spacing w:line="240" w:lineRule="exact"/>
+        <w:jc w:val="both"/>
         <w:rPr>
           <w:rFonts w:asciiTheme="minorHAnsi" w:eastAsiaTheme="minorHAnsi" w:hAnsiTheme="minorHAnsi"/>
           <w:b/>
@@ -1508,21 +1591,87 @@
           <w:sz w:val="20"/>
           <w:szCs w:val="15"/>
         </w:rPr>
-        <w:lastRenderedPageBreak/>
         <w:t>b. Time Performance Comparison</w:t>
+      </w:r>
+      <w:r>
+        <w:rPr>
+          <w:rFonts w:asciiTheme="minorHAnsi" w:eastAsiaTheme="minorHAnsi" w:hAnsiTheme="minorHAnsi"/>
+          <w:b/>
+          <w:sz w:val="20"/>
+          <w:szCs w:val="15"/>
+        </w:rPr>
+        <w:t xml:space="preserve"> </w:t>
       </w:r>
     </w:p>
     <w:p>
       <w:pPr>
         <w:spacing w:line="240" w:lineRule="exact"/>
+        <w:ind w:firstLineChars="50" w:firstLine="90"/>
         <w:jc w:val="both"/>
         <w:rPr>
           <w:rFonts w:asciiTheme="minorHAnsi" w:eastAsiaTheme="minorHAnsi" w:hAnsiTheme="minorHAnsi"/>
-          <w:bCs/>
-          <w:sz w:val="18"/>
-          <w:szCs w:val="18"/>
-        </w:rPr>
-      </w:pPr>
+          <w:b/>
+          <w:sz w:val="20"/>
+          <w:szCs w:val="15"/>
+        </w:rPr>
+      </w:pPr>
+      <w:r>
+        <w:rPr>
+          <w:rFonts w:asciiTheme="minorHAnsi" w:eastAsiaTheme="minorHAnsi" w:hAnsiTheme="minorHAnsi"/>
+          <w:bCs/>
+          <w:sz w:val="18"/>
+          <w:szCs w:val="18"/>
+        </w:rPr>
+        <w:t xml:space="preserve">Initially, we need to pick the most optimal GPU core usage per GPU computing block. We used an Nvidia RTX 3080 </w:t>
+      </w:r>
+      <w:proofErr w:type="spellStart"/>
+      <w:r>
+        <w:rPr>
+          <w:rFonts w:asciiTheme="minorHAnsi" w:eastAsiaTheme="minorHAnsi" w:hAnsiTheme="minorHAnsi"/>
+          <w:bCs/>
+          <w:sz w:val="18"/>
+          <w:szCs w:val="18"/>
+        </w:rPr>
+        <w:t>Ti</w:t>
+      </w:r>
+      <w:proofErr w:type="spellEnd"/>
+      <w:r>
+        <w:rPr>
+          <w:rFonts w:asciiTheme="minorHAnsi" w:eastAsiaTheme="minorHAnsi" w:hAnsiTheme="minorHAnsi"/>
+          <w:bCs/>
+          <w:sz w:val="18"/>
+          <w:szCs w:val="18"/>
+        </w:rPr>
+        <w:t xml:space="preserve"> with 8GB of GPU memory for this optimization trials. Figure 3.2 shows all of block configuration we tried. In total, we tested the model for 2000 samples.</w:t>
+      </w:r>
+      <w:r>
+        <w:rPr>
+          <w:rFonts w:asciiTheme="minorHAnsi" w:eastAsiaTheme="minorHAnsi" w:hAnsiTheme="minorHAnsi"/>
+          <w:bCs/>
+          <w:sz w:val="18"/>
+          <w:szCs w:val="18"/>
+        </w:rPr>
+        <w:t xml:space="preserve"> </w:t>
+      </w:r>
+      <w:r>
+        <w:rPr>
+          <w:rFonts w:asciiTheme="minorHAnsi" w:eastAsiaTheme="minorHAnsi" w:hAnsiTheme="minorHAnsi"/>
+          <w:bCs/>
+          <w:sz w:val="18"/>
+          <w:szCs w:val="18"/>
+        </w:rPr>
+        <w:t xml:space="preserve">As we are creating the parallelisation based on each sample, each sample has their </w:t>
+      </w:r>
+      <w:r>
+        <w:rPr>
+          <w:rFonts w:asciiTheme="minorHAnsi" w:eastAsiaTheme="minorHAnsi" w:hAnsiTheme="minorHAnsi"/>
+          <w:bCs/>
+          <w:sz w:val="18"/>
+          <w:szCs w:val="18"/>
+        </w:rPr>
+        <w:lastRenderedPageBreak/>
+        <w:t>own “computing core”,</w:t>
+      </w:r>
       <w:r>
         <w:rPr>
           <w:rFonts w:asciiTheme="minorHAnsi" w:eastAsiaTheme="minorHAnsi" w:hAnsiTheme="minorHAnsi"/>
@@ -1534,12 +1683,12 @@
         <mc:AlternateContent>
           <mc:Choice Requires="wpg">
             <w:drawing>
-              <wp:anchor distT="0" distB="0" distL="114300" distR="114300" simplePos="0" relativeHeight="251662336" behindDoc="0" locked="0" layoutInCell="1" allowOverlap="1" wp14:anchorId="4FEE5AF1" wp14:editId="2A1404F7">
+              <wp:anchor distT="0" distB="0" distL="114300" distR="114300" simplePos="0" relativeHeight="251662336" behindDoc="0" locked="0" layoutInCell="1" allowOverlap="1" wp14:anchorId="4FEE5AF1" wp14:editId="09A232E9">
                 <wp:simplePos x="0" y="0"/>
                 <wp:positionH relativeFrom="margin">
                   <wp:posOffset>3306579</wp:posOffset>
                 </wp:positionH>
-                <wp:positionV relativeFrom="margin">
+                <wp:positionV relativeFrom="paragraph">
                   <wp:posOffset>0</wp:posOffset>
                 </wp:positionV>
                 <wp:extent cx="3455670" cy="2506980"/>
@@ -1642,39 +1791,7 @@
                                   <w:sz w:val="18"/>
                                   <w:szCs w:val="18"/>
                                 </w:rPr>
-                                <w:t xml:space="preserve"> Computational Speed of Different Computing Resources for </w:t>
-                              </w:r>
-                              <w:r>
-                                <w:rPr>
-                                  <w:b w:val="0"/>
-                                  <w:sz w:val="18"/>
-                                  <w:szCs w:val="18"/>
-                                </w:rPr>
-                                <w:t>Multi-</w:t>
-                              </w:r>
-                              <w:r>
-                                <w:rPr>
-                                  <w:b w:val="0"/>
-                                  <w:sz w:val="18"/>
-                                  <w:szCs w:val="18"/>
-                                </w:rPr>
-                                <w:t xml:space="preserve">Core, </w:t>
-                              </w:r>
-                              <w:r>
-                                <w:rPr>
-                                  <w:b w:val="0"/>
-                                  <w:sz w:val="18"/>
-                                  <w:szCs w:val="18"/>
-                                </w:rPr>
-                                <w:t>2000</w:t>
-                              </w:r>
-                              <w:r>
-                                <w:rPr>
-                                  <w:b w:val="0"/>
-                                  <w:sz w:val="18"/>
-                                  <w:szCs w:val="18"/>
-                                </w:rPr>
-                                <w:t xml:space="preserve"> Sample Scenario</w:t>
+                                <w:t xml:space="preserve"> Computational Speed of Different Computing Resources for Multi-Core, 2000 Sample Scenario</w:t>
                               </w:r>
                             </w:p>
                           </w:txbxContent>
@@ -1691,7 +1808,7 @@
                           </pic:cNvPicPr>
                         </pic:nvPicPr>
                         <pic:blipFill>
-                          <a:blip r:embed="rId10" cstate="print">
+                          <a:blip r:embed="rId11" cstate="print">
                             <a:extLst>
                               <a:ext uri="{28A0092B-C50C-407E-A947-70E740481C1C}">
                                 <a14:useLocalDpi xmlns:a14="http://schemas.microsoft.com/office/drawing/2010/main" val="0"/>
@@ -1731,7 +1848,7 @@
           </mc:Choice>
           <mc:Fallback>
             <w:pict>
-              <v:group w14:anchorId="4FEE5AF1" id="Group 9" o:spid="_x0000_s1029" style="position:absolute;left:0;text-align:left;margin-left:260.35pt;margin-top:0;width:272.1pt;height:197.4pt;z-index:251662336;mso-position-horizontal-relative:margin;mso-position-vertical-relative:margin" coordsize="34556,25072" o:gfxdata="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">
+              <v:group w14:anchorId="4FEE5AF1" id="Group 9" o:spid="_x0000_s1029" style="position:absolute;left:0;text-align:left;margin-left:260.35pt;margin-top:0;width:272.1pt;height:197.4pt;z-index:251662336;mso-position-horizontal-relative:margin" coordsize="34556,25072" o:gfxdata="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">
                 <v:shape id="_x0000_s1030" type="#_x0000_t202" style="position:absolute;left:838;top:21185;width:32531;height:3887;visibility:visible;mso-wrap-style:square;v-text-anchor:top" o:gfxdata="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" stroked="f">
                   <v:textbox inset="0,0,0,0">
                     <w:txbxContent>
@@ -1784,48 +1901,16 @@
                             <w:sz w:val="18"/>
                             <w:szCs w:val="18"/>
                           </w:rPr>
-                          <w:t xml:space="preserve"> Computational Speed of Different Computing Resources for </w:t>
-                        </w:r>
-                        <w:r>
-                          <w:rPr>
-                            <w:b w:val="0"/>
-                            <w:sz w:val="18"/>
-                            <w:szCs w:val="18"/>
-                          </w:rPr>
-                          <w:t>Multi-</w:t>
-                        </w:r>
-                        <w:r>
-                          <w:rPr>
-                            <w:b w:val="0"/>
-                            <w:sz w:val="18"/>
-                            <w:szCs w:val="18"/>
-                          </w:rPr>
-                          <w:t xml:space="preserve">Core, </w:t>
-                        </w:r>
-                        <w:r>
-                          <w:rPr>
-                            <w:b w:val="0"/>
-                            <w:sz w:val="18"/>
-                            <w:szCs w:val="18"/>
-                          </w:rPr>
-                          <w:t>2000</w:t>
-                        </w:r>
-                        <w:r>
-                          <w:rPr>
-                            <w:b w:val="0"/>
-                            <w:sz w:val="18"/>
-                            <w:szCs w:val="18"/>
-                          </w:rPr>
-                          <w:t xml:space="preserve"> Sample Scenario</w:t>
+                          <w:t xml:space="preserve"> Computational Speed of Different Computing Resources for Multi-Core, 2000 Sample Scenario</w:t>
                         </w:r>
                       </w:p>
                     </w:txbxContent>
                   </v:textbox>
                 </v:shape>
                 <v:shape id="Picture 7" o:spid="_x0000_s1031" type="#_x0000_t75" style="position:absolute;width:34556;height:21355;visibility:visible;mso-wrap-style:square" o:gfxdata="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">
-                  <v:imagedata r:id="rId11" o:title=""/>
+                  <v:imagedata r:id="rId12" o:title=""/>
                 </v:shape>
-                <w10:wrap type="square" anchorx="margin" anchory="margin"/>
+                <w10:wrap type="square" anchorx="margin"/>
               </v:group>
             </w:pict>
           </mc:Fallback>
@@ -1834,8 +1919,8 @@
       <w:r>
         <w:rPr>
           <w:rFonts w:asciiTheme="minorHAnsi" w:eastAsiaTheme="minorHAnsi" w:hAnsiTheme="minorHAnsi"/>
-          <w:b/>
-          <w:szCs w:val="20"/>
+          <w:sz w:val="18"/>
+          <w:szCs w:val="18"/>
         </w:rPr>
         <w:t xml:space="preserve"> </w:t>
       </w:r>
@@ -1846,126 +1931,142 @@
           <w:sz w:val="18"/>
           <w:szCs w:val="18"/>
         </w:rPr>
-        <w:t xml:space="preserve">Initially, we need to pick the most optimal GPU core usage per GPU computing block. </w:t>
-      </w:r>
-      <w:r>
-        <w:rPr>
-          <w:rFonts w:asciiTheme="minorHAnsi" w:eastAsiaTheme="minorHAnsi" w:hAnsiTheme="minorHAnsi"/>
-          <w:bCs/>
-          <w:sz w:val="18"/>
-          <w:szCs w:val="18"/>
-        </w:rPr>
-        <w:t xml:space="preserve">Significant trials bring us to a conclusion where each computing block optimally consist of </w:t>
-      </w:r>
-      <w:r>
-        <w:rPr>
-          <w:rFonts w:asciiTheme="minorHAnsi" w:eastAsiaTheme="minorHAnsi" w:hAnsiTheme="minorHAnsi"/>
-          <w:bCs/>
-          <w:sz w:val="18"/>
-          <w:szCs w:val="18"/>
-        </w:rPr>
-        <w:t>20</w:t>
-      </w:r>
-      <w:r>
-        <w:rPr>
-          <w:rFonts w:asciiTheme="minorHAnsi" w:eastAsiaTheme="minorHAnsi" w:hAnsiTheme="minorHAnsi"/>
-          <w:bCs/>
-          <w:sz w:val="18"/>
-          <w:szCs w:val="18"/>
-        </w:rPr>
-        <w:t xml:space="preserve"> cores. We used an Nvidia</w:t>
-      </w:r>
-      <w:r>
-        <w:rPr>
-          <w:rFonts w:asciiTheme="minorHAnsi" w:eastAsiaTheme="minorHAnsi" w:hAnsiTheme="minorHAnsi"/>
-          <w:bCs/>
-          <w:sz w:val="18"/>
-          <w:szCs w:val="18"/>
-        </w:rPr>
-        <w:t xml:space="preserve"> RTX</w:t>
-      </w:r>
-      <w:r>
-        <w:rPr>
-          <w:rFonts w:asciiTheme="minorHAnsi" w:eastAsiaTheme="minorHAnsi" w:hAnsiTheme="minorHAnsi"/>
-          <w:bCs/>
-          <w:sz w:val="18"/>
-          <w:szCs w:val="18"/>
-        </w:rPr>
-        <w:t xml:space="preserve"> 3080 </w:t>
-      </w:r>
-      <w:proofErr w:type="spellStart"/>
-      <w:r>
-        <w:rPr>
-          <w:rFonts w:asciiTheme="minorHAnsi" w:eastAsiaTheme="minorHAnsi" w:hAnsiTheme="minorHAnsi"/>
-          <w:bCs/>
-          <w:sz w:val="18"/>
-          <w:szCs w:val="18"/>
-        </w:rPr>
-        <w:t>Ti</w:t>
-      </w:r>
-      <w:proofErr w:type="spellEnd"/>
-      <w:r>
-        <w:rPr>
-          <w:rFonts w:asciiTheme="minorHAnsi" w:eastAsiaTheme="minorHAnsi" w:hAnsiTheme="minorHAnsi"/>
-          <w:bCs/>
-          <w:sz w:val="18"/>
-          <w:szCs w:val="18"/>
-        </w:rPr>
-        <w:t xml:space="preserve"> with 8GB of GPU memory for this core/block optimization trials. </w:t>
-      </w:r>
-      <w:r>
-        <w:rPr>
-          <w:rFonts w:asciiTheme="minorHAnsi" w:eastAsiaTheme="minorHAnsi" w:hAnsiTheme="minorHAnsi"/>
-          <w:bCs/>
-          <w:sz w:val="18"/>
-          <w:szCs w:val="18"/>
-        </w:rPr>
-        <w:t>Table</w:t>
-      </w:r>
-      <w:r>
-        <w:rPr>
-          <w:rFonts w:asciiTheme="minorHAnsi" w:eastAsiaTheme="minorHAnsi" w:hAnsiTheme="minorHAnsi"/>
-          <w:bCs/>
-          <w:sz w:val="18"/>
-          <w:szCs w:val="18"/>
-        </w:rPr>
-        <w:t xml:space="preserve"> 3.</w:t>
-      </w:r>
-      <w:r>
-        <w:rPr>
-          <w:rFonts w:asciiTheme="minorHAnsi" w:eastAsiaTheme="minorHAnsi" w:hAnsiTheme="minorHAnsi"/>
-          <w:bCs/>
-          <w:sz w:val="18"/>
-          <w:szCs w:val="18"/>
-        </w:rPr>
-        <w:t>1</w:t>
-      </w:r>
-      <w:r>
-        <w:rPr>
-          <w:rFonts w:asciiTheme="minorHAnsi" w:eastAsiaTheme="minorHAnsi" w:hAnsiTheme="minorHAnsi"/>
-          <w:bCs/>
-          <w:sz w:val="18"/>
-          <w:szCs w:val="18"/>
-        </w:rPr>
-        <w:t xml:space="preserve"> shows all of core/block configuration</w:t>
-      </w:r>
-      <w:r>
-        <w:rPr>
-          <w:rFonts w:asciiTheme="minorHAnsi" w:eastAsiaTheme="minorHAnsi" w:hAnsiTheme="minorHAnsi"/>
-          <w:bCs/>
-          <w:sz w:val="18"/>
-          <w:szCs w:val="18"/>
-        </w:rPr>
-        <w:t xml:space="preserve"> we tried. In total, we tested the model for 2000 samples. As we creating the parallelization based on each sample, each sample has their own “computing core”, making the configuration as factors of 2000 (2 blocks x 1000 core/block; 10 blocks x 200 core/blocks, etc.). All of the 2000 samples were simulated for 1000 times (paces).</w:t>
-      </w:r>
-      <w:r>
-        <w:rPr>
-          <w:rFonts w:asciiTheme="minorHAnsi" w:eastAsiaTheme="minorHAnsi" w:hAnsiTheme="minorHAnsi"/>
-          <w:bCs/>
-          <w:sz w:val="18"/>
-          <w:szCs w:val="18"/>
-        </w:rPr>
-        <w:t xml:space="preserve"> There are only two configurations that were skipped, 2000 cores using 1 block, and 1000 cores using 2 blocks. These were skipped due to their invalid result, generating only zeroes in the output file.</w:t>
+        <w:t xml:space="preserve">making the configuration as factors of 2000 (2 blocks </w:t>
+      </w:r>
+      <w:r>
+        <w:rPr>
+          <w:rFonts w:asciiTheme="minorHAnsi" w:eastAsiaTheme="minorHAnsi" w:hAnsiTheme="minorHAnsi"/>
+          <w:bCs/>
+          <w:sz w:val="18"/>
+          <w:szCs w:val="18"/>
+        </w:rPr>
+        <w:t>=</w:t>
+      </w:r>
+      <w:r>
+        <w:rPr>
+          <w:rFonts w:asciiTheme="minorHAnsi" w:eastAsiaTheme="minorHAnsi" w:hAnsiTheme="minorHAnsi"/>
+          <w:bCs/>
+          <w:sz w:val="18"/>
+          <w:szCs w:val="18"/>
+        </w:rPr>
+        <w:t xml:space="preserve"> 1000 core/block; 10 blocks </w:t>
+      </w:r>
+      <w:r>
+        <w:rPr>
+          <w:rFonts w:asciiTheme="minorHAnsi" w:eastAsiaTheme="minorHAnsi" w:hAnsiTheme="minorHAnsi"/>
+          <w:bCs/>
+          <w:sz w:val="18"/>
+          <w:szCs w:val="18"/>
+        </w:rPr>
+        <w:t>=</w:t>
+      </w:r>
+      <w:r>
+        <w:rPr>
+          <w:rFonts w:asciiTheme="minorHAnsi" w:eastAsiaTheme="minorHAnsi" w:hAnsiTheme="minorHAnsi"/>
+          <w:bCs/>
+          <w:sz w:val="18"/>
+          <w:szCs w:val="18"/>
+        </w:rPr>
+        <w:t xml:space="preserve"> 200 core/blocks, etc.). All of the 2000 samples were simulated for 1000 times (pac</w:t>
+      </w:r>
+      <w:r>
+        <w:rPr>
+          <w:rFonts w:asciiTheme="minorHAnsi" w:eastAsiaTheme="minorHAnsi" w:hAnsiTheme="minorHAnsi"/>
+          <w:bCs/>
+          <w:sz w:val="18"/>
+          <w:szCs w:val="18"/>
+        </w:rPr>
+        <w:t>ing</w:t>
+      </w:r>
+      <w:r>
+        <w:rPr>
+          <w:rFonts w:asciiTheme="minorHAnsi" w:eastAsiaTheme="minorHAnsi" w:hAnsiTheme="minorHAnsi"/>
+          <w:bCs/>
+          <w:sz w:val="18"/>
+          <w:szCs w:val="18"/>
+        </w:rPr>
+        <w:t>).</w:t>
+      </w:r>
+      <w:r>
+        <w:rPr>
+          <w:rFonts w:asciiTheme="minorHAnsi" w:eastAsiaTheme="minorHAnsi" w:hAnsiTheme="minorHAnsi"/>
+          <w:bCs/>
+          <w:sz w:val="18"/>
+          <w:szCs w:val="18"/>
+        </w:rPr>
+        <w:t xml:space="preserve"> There are only two configurations that were skipped, 2000 cores</w:t>
+      </w:r>
+      <w:r>
+        <w:rPr>
+          <w:rFonts w:asciiTheme="minorHAnsi" w:eastAsiaTheme="minorHAnsi" w:hAnsiTheme="minorHAnsi"/>
+          <w:bCs/>
+          <w:sz w:val="18"/>
+          <w:szCs w:val="18"/>
+        </w:rPr>
+        <w:t>/</w:t>
+      </w:r>
+      <w:r>
+        <w:rPr>
+          <w:rFonts w:asciiTheme="minorHAnsi" w:eastAsiaTheme="minorHAnsi" w:hAnsiTheme="minorHAnsi"/>
+          <w:bCs/>
+          <w:sz w:val="18"/>
+          <w:szCs w:val="18"/>
+        </w:rPr>
+        <w:t>block, and 1000</w:t>
+      </w:r>
+      <w:r>
+        <w:rPr>
+          <w:rFonts w:asciiTheme="minorHAnsi" w:eastAsiaTheme="minorHAnsi" w:hAnsiTheme="minorHAnsi"/>
+          <w:bCs/>
+          <w:sz w:val="18"/>
+          <w:szCs w:val="18"/>
+        </w:rPr>
+        <w:t xml:space="preserve"> cores in 2 </w:t>
+      </w:r>
+      <w:r>
+        <w:rPr>
+          <w:rFonts w:asciiTheme="minorHAnsi" w:eastAsiaTheme="minorHAnsi" w:hAnsiTheme="minorHAnsi"/>
+          <w:bCs/>
+          <w:sz w:val="18"/>
+          <w:szCs w:val="18"/>
+        </w:rPr>
+        <w:t>block</w:t>
+      </w:r>
+      <w:r>
+        <w:rPr>
+          <w:rFonts w:asciiTheme="minorHAnsi" w:eastAsiaTheme="minorHAnsi" w:hAnsiTheme="minorHAnsi"/>
+          <w:bCs/>
+          <w:sz w:val="18"/>
+          <w:szCs w:val="18"/>
+        </w:rPr>
+        <w:t>s</w:t>
+      </w:r>
+      <w:r>
+        <w:rPr>
+          <w:rFonts w:asciiTheme="minorHAnsi" w:eastAsiaTheme="minorHAnsi" w:hAnsiTheme="minorHAnsi"/>
+          <w:bCs/>
+          <w:sz w:val="18"/>
+          <w:szCs w:val="18"/>
+        </w:rPr>
+        <w:t>. These were skipped due to their invalid result, generating only zeroes in the output file.</w:t>
+      </w:r>
+      <w:r>
+        <w:rPr>
+          <w:rFonts w:asciiTheme="minorHAnsi" w:eastAsiaTheme="minorHAnsi" w:hAnsiTheme="minorHAnsi"/>
+          <w:bCs/>
+          <w:sz w:val="18"/>
+          <w:szCs w:val="18"/>
+        </w:rPr>
+        <w:t xml:space="preserve"> </w:t>
+      </w:r>
+      <w:r>
+        <w:rPr>
+          <w:rFonts w:asciiTheme="minorHAnsi" w:eastAsiaTheme="minorHAnsi" w:hAnsiTheme="minorHAnsi"/>
+          <w:bCs/>
+          <w:sz w:val="18"/>
+          <w:szCs w:val="18"/>
+        </w:rPr>
+        <w:t>Significant trials bring us to a conclusion where each computing block optimally consist of 20 cores.</w:t>
       </w:r>
     </w:p>
     <w:p>
@@ -2078,7 +2179,7 @@
                                 <w:sz w:val="18"/>
                                 <w:szCs w:val="18"/>
                               </w:rPr>
-                              <w:t xml:space="preserve">5 </w:t>
+                              <w:t>2</w:t>
                             </w:r>
                             <w:r>
                               <w:rPr>
@@ -2086,7 +2187,7 @@
                                 <w:sz w:val="18"/>
                                 <w:szCs w:val="18"/>
                               </w:rPr>
-                              <w:t>Comparison of Time and Block Used in GPU-based Simulation</w:t>
+                              <w:t xml:space="preserve"> Comparison of Time and Block Used in GPU-based Simulation</w:t>
                             </w:r>
                           </w:p>
                         </w:txbxContent>
@@ -2149,7 +2250,7 @@
                           <w:sz w:val="18"/>
                           <w:szCs w:val="18"/>
                         </w:rPr>
-                        <w:t xml:space="preserve">5 </w:t>
+                        <w:t>2</w:t>
                       </w:r>
                       <w:r>
                         <w:rPr>
@@ -2157,7 +2258,7 @@
                           <w:sz w:val="18"/>
                           <w:szCs w:val="18"/>
                         </w:rPr>
-                        <w:t>Comparison of Time and Block Used in GPU-based Simulation</w:t>
+                        <w:t xml:space="preserve"> Comparison of Time and Block Used in GPU-based Simulation</w:t>
                       </w:r>
                     </w:p>
                   </w:txbxContent>
@@ -2193,7 +2294,7 @@
                     </pic:cNvPicPr>
                   </pic:nvPicPr>
                   <pic:blipFill>
-                    <a:blip r:embed="rId12" cstate="print">
+                    <a:blip r:embed="rId13" cstate="print">
                       <a:extLst>
                         <a:ext uri="{28A0092B-C50C-407E-A947-70E740481C1C}">
                           <a14:useLocalDpi xmlns:a14="http://schemas.microsoft.com/office/drawing/2010/main" val="0"/>
@@ -2303,7 +2404,7 @@
                           </pic:cNvPicPr>
                         </pic:nvPicPr>
                         <pic:blipFill>
-                          <a:blip r:embed="rId13" cstate="print">
+                          <a:blip r:embed="rId14" cstate="print">
                             <a:extLst>
                               <a:ext uri="{28A0092B-C50C-407E-A947-70E740481C1C}">
                                 <a14:useLocalDpi xmlns:a14="http://schemas.microsoft.com/office/drawing/2010/main" val="0"/>
@@ -2437,7 +2538,7 @@
             <w:pict>
               <v:group w14:anchorId="336869C3" id="Group 6" o:spid="_x0000_s1033" style="position:absolute;left:0;text-align:left;margin-left:-28.65pt;margin-top:517.45pt;width:272.8pt;height:196.15pt;z-index:251665408;mso-position-horizontal-relative:margin;mso-position-vertical-relative:margin;mso-width-relative:margin;mso-height-relative:margin" coordsize="31686,22166" o:gfxdata="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">
                 <v:shape id="Picture 4" o:spid="_x0000_s1034" type="#_x0000_t75" style="position:absolute;width:31686;height:19583;visibility:visible;mso-wrap-style:square" o:gfxdata="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">
-                  <v:imagedata r:id="rId14" o:title=""/>
+                  <v:imagedata r:id="rId15" o:title=""/>
                 </v:shape>
                 <v:shape id="_x0000_s1035" type="#_x0000_t202" style="position:absolute;left:1929;top:18707;width:29756;height:3459;visibility:visible;mso-wrap-style:square;v-text-anchor:top" o:gfxdata="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" stroked="f">
                   <v:textbox inset="0,0,0,0">
@@ -2510,7 +2611,7 @@
           <w:sz w:val="18"/>
           <w:szCs w:val="18"/>
         </w:rPr>
-        <w:t>In theory, GPU computing cores are less powerful compared to CPU computing core</w:t>
+        <w:t>In theory, GPU cores are less powerful compared to CPU core</w:t>
       </w:r>
       <w:r>
         <w:rPr>
@@ -2582,7 +2683,7 @@
           <w:sz w:val="18"/>
           <w:szCs w:val="18"/>
         </w:rPr>
-        <w:t>computing resources</w:t>
+        <w:t>resources</w:t>
       </w:r>
       <w:r>
         <w:rPr>
@@ -2627,7 +2728,97 @@
           <w:sz w:val="18"/>
           <w:szCs w:val="18"/>
         </w:rPr>
-        <w:t>grow extensively. If we use GPU computing unit, this linearity does not affect the computing speed due to GPU parallelization. In other words, the time it takes to compute 1 sample will be similar to 2000 samples.</w:t>
+        <w:t xml:space="preserve">grow </w:t>
+      </w:r>
+      <w:r>
+        <w:rPr>
+          <w:rFonts w:asciiTheme="minorHAnsi" w:eastAsiaTheme="minorHAnsi" w:hAnsiTheme="minorHAnsi"/>
+          <w:bCs/>
+          <w:sz w:val="18"/>
+          <w:szCs w:val="18"/>
+        </w:rPr>
+        <w:t>as sample grows</w:t>
+      </w:r>
+      <w:r>
+        <w:rPr>
+          <w:rFonts w:asciiTheme="minorHAnsi" w:eastAsiaTheme="minorHAnsi" w:hAnsiTheme="minorHAnsi"/>
+          <w:bCs/>
+          <w:sz w:val="18"/>
+          <w:szCs w:val="18"/>
+        </w:rPr>
+        <w:t xml:space="preserve">. </w:t>
+      </w:r>
+      <w:r>
+        <w:rPr>
+          <w:rFonts w:asciiTheme="minorHAnsi" w:eastAsiaTheme="minorHAnsi" w:hAnsiTheme="minorHAnsi"/>
+          <w:bCs/>
+          <w:sz w:val="18"/>
+          <w:szCs w:val="18"/>
+        </w:rPr>
+        <w:t>In</w:t>
+      </w:r>
+      <w:r>
+        <w:rPr>
+          <w:rFonts w:asciiTheme="minorHAnsi" w:eastAsiaTheme="minorHAnsi" w:hAnsiTheme="minorHAnsi"/>
+          <w:bCs/>
+          <w:sz w:val="18"/>
+          <w:szCs w:val="18"/>
+        </w:rPr>
+        <w:t xml:space="preserve"> GPU computing unit, this linearity does not affect the computing speed due to GPU paralleli</w:t>
+      </w:r>
+      <w:r>
+        <w:rPr>
+          <w:rFonts w:asciiTheme="minorHAnsi" w:eastAsiaTheme="minorHAnsi" w:hAnsiTheme="minorHAnsi"/>
+          <w:bCs/>
+          <w:sz w:val="18"/>
+          <w:szCs w:val="18"/>
+        </w:rPr>
+        <w:t>s</w:t>
+      </w:r>
+      <w:r>
+        <w:rPr>
+          <w:rFonts w:asciiTheme="minorHAnsi" w:eastAsiaTheme="minorHAnsi" w:hAnsiTheme="minorHAnsi"/>
+          <w:bCs/>
+          <w:sz w:val="18"/>
+          <w:szCs w:val="18"/>
+        </w:rPr>
+        <w:t xml:space="preserve">ation. In other words, the time it takes to compute 1 sample will be similar to </w:t>
+      </w:r>
+      <w:r>
+        <w:rPr>
+          <w:rFonts w:asciiTheme="minorHAnsi" w:eastAsiaTheme="minorHAnsi" w:hAnsiTheme="minorHAnsi"/>
+          <w:bCs/>
+          <w:sz w:val="18"/>
+          <w:szCs w:val="18"/>
+        </w:rPr>
+        <w:t>any</w:t>
+      </w:r>
+      <w:r>
+        <w:rPr>
+          <w:rFonts w:asciiTheme="minorHAnsi" w:eastAsiaTheme="minorHAnsi" w:hAnsiTheme="minorHAnsi"/>
+          <w:bCs/>
+          <w:sz w:val="18"/>
+          <w:szCs w:val="18"/>
+        </w:rPr>
+        <w:t xml:space="preserve"> </w:t>
+      </w:r>
+      <w:r>
+        <w:rPr>
+          <w:rFonts w:asciiTheme="minorHAnsi" w:eastAsiaTheme="minorHAnsi" w:hAnsiTheme="minorHAnsi"/>
+          <w:bCs/>
+          <w:sz w:val="18"/>
+          <w:szCs w:val="18"/>
+        </w:rPr>
+        <w:t xml:space="preserve">number of </w:t>
+      </w:r>
+      <w:r>
+        <w:rPr>
+          <w:rFonts w:asciiTheme="minorHAnsi" w:eastAsiaTheme="minorHAnsi" w:hAnsiTheme="minorHAnsi"/>
+          <w:bCs/>
+          <w:sz w:val="18"/>
+          <w:szCs w:val="18"/>
+        </w:rPr>
+        <w:t>samples.</w:t>
       </w:r>
     </w:p>
     <w:p>
@@ -2657,27 +2848,97 @@
           <w:sz w:val="18"/>
           <w:szCs w:val="18"/>
         </w:rPr>
-        <w:t xml:space="preserve">We compared our CUDA-based GPU approach with a multi-core CPU implementation using </w:t>
-      </w:r>
-      <w:proofErr w:type="spellStart"/>
-      <w:r>
-        <w:rPr>
-          <w:rFonts w:asciiTheme="minorHAnsi" w:eastAsiaTheme="minorHAnsi" w:hAnsiTheme="minorHAnsi"/>
-          <w:bCs/>
-          <w:sz w:val="18"/>
-          <w:szCs w:val="18"/>
-        </w:rPr>
-        <w:t>OpenMPI</w:t>
-      </w:r>
-      <w:proofErr w:type="spellEnd"/>
-      <w:r>
-        <w:rPr>
-          <w:rFonts w:asciiTheme="minorHAnsi" w:eastAsiaTheme="minorHAnsi" w:hAnsiTheme="minorHAnsi"/>
-          <w:bCs/>
-          <w:sz w:val="18"/>
-          <w:szCs w:val="18"/>
-        </w:rPr>
-        <w:t xml:space="preserve">. For multi-sample simulations (e.g., 2000 samples), </w:t>
+        <w:t>We compared our CUDA-based GPU approach with a</w:t>
+      </w:r>
+      <w:r>
+        <w:rPr>
+          <w:rFonts w:asciiTheme="minorHAnsi" w:eastAsiaTheme="minorHAnsi" w:hAnsiTheme="minorHAnsi"/>
+          <w:bCs/>
+          <w:sz w:val="18"/>
+          <w:szCs w:val="18"/>
+        </w:rPr>
+        <w:t xml:space="preserve"> parallel computing</w:t>
+      </w:r>
+      <w:r>
+        <w:rPr>
+          <w:rFonts w:asciiTheme="minorHAnsi" w:eastAsiaTheme="minorHAnsi" w:hAnsiTheme="minorHAnsi"/>
+          <w:bCs/>
+          <w:sz w:val="18"/>
+          <w:szCs w:val="18"/>
+        </w:rPr>
+        <w:t xml:space="preserve"> CPU using OpenMPI</w:t>
+      </w:r>
+      <w:r>
+        <w:rPr>
+          <w:rFonts w:asciiTheme="minorHAnsi" w:eastAsiaTheme="minorHAnsi" w:hAnsiTheme="minorHAnsi"/>
+          <w:bCs/>
+          <w:sz w:val="18"/>
+          <w:szCs w:val="18"/>
+        </w:rPr>
+        <w:t xml:space="preserve"> [2]</w:t>
+      </w:r>
+      <w:r>
+        <w:rPr>
+          <w:rFonts w:asciiTheme="minorHAnsi" w:eastAsiaTheme="minorHAnsi" w:hAnsiTheme="minorHAnsi"/>
+          <w:bCs/>
+          <w:sz w:val="18"/>
+          <w:szCs w:val="18"/>
+        </w:rPr>
+        <w:t xml:space="preserve">. For </w:t>
+      </w:r>
+      <w:r>
+        <w:rPr>
+          <w:rFonts w:asciiTheme="minorHAnsi" w:eastAsiaTheme="minorHAnsi" w:hAnsiTheme="minorHAnsi"/>
+          <w:bCs/>
+          <w:sz w:val="18"/>
+          <w:szCs w:val="18"/>
+        </w:rPr>
+        <w:t xml:space="preserve">2000 </w:t>
+      </w:r>
+      <w:r>
+        <w:rPr>
+          <w:rFonts w:asciiTheme="minorHAnsi" w:eastAsiaTheme="minorHAnsi" w:hAnsiTheme="minorHAnsi"/>
+          <w:bCs/>
+          <w:sz w:val="18"/>
+          <w:szCs w:val="18"/>
+        </w:rPr>
+        <w:t>sample</w:t>
+      </w:r>
+      <w:r>
+        <w:rPr>
+          <w:rFonts w:asciiTheme="minorHAnsi" w:eastAsiaTheme="minorHAnsi" w:hAnsiTheme="minorHAnsi"/>
+          <w:bCs/>
+          <w:sz w:val="18"/>
+          <w:szCs w:val="18"/>
+        </w:rPr>
+        <w:t>s</w:t>
+      </w:r>
+      <w:r>
+        <w:rPr>
+          <w:rFonts w:asciiTheme="minorHAnsi" w:eastAsiaTheme="minorHAnsi" w:hAnsiTheme="minorHAnsi"/>
+          <w:bCs/>
+          <w:sz w:val="18"/>
+          <w:szCs w:val="18"/>
+        </w:rPr>
+        <w:t xml:space="preserve"> </w:t>
+      </w:r>
+      <w:r>
+        <w:rPr>
+          <w:rFonts w:asciiTheme="minorHAnsi" w:eastAsiaTheme="minorHAnsi" w:hAnsiTheme="minorHAnsi"/>
+          <w:bCs/>
+          <w:sz w:val="18"/>
+          <w:szCs w:val="18"/>
+        </w:rPr>
+        <w:t>simulation,</w:t>
+      </w:r>
+      <w:r>
+        <w:rPr>
+          <w:rFonts w:asciiTheme="minorHAnsi" w:eastAsiaTheme="minorHAnsi" w:hAnsiTheme="minorHAnsi"/>
+          <w:bCs/>
+          <w:sz w:val="18"/>
+          <w:szCs w:val="18"/>
+        </w:rPr>
+        <w:t xml:space="preserve"> </w:t>
       </w:r>
       <w:r>
         <w:rPr>
@@ -2695,7 +2956,16 @@
           <w:sz w:val="18"/>
           <w:szCs w:val="18"/>
         </w:rPr>
-        <w:t>GPU processing achieved up to a 10x speedup, demonstrating significant efficiency gains for in silico drug cardiotoxicity prediction.</w:t>
+        <w:t>GPU processing achieved up to a 10x speedup, demonstrating significant efficiency gains.</w:t>
+      </w:r>
+      <w:r>
+        <w:rPr>
+          <w:rFonts w:asciiTheme="minorHAnsi" w:eastAsiaTheme="minorHAnsi" w:hAnsiTheme="minorHAnsi"/>
+          <w:bCs/>
+          <w:sz w:val="18"/>
+          <w:szCs w:val="18"/>
+        </w:rPr>
+        <w:t xml:space="preserve"> All results shown simulated under Bepridil drug effect, with concentration of 99.0 mMol. Experiment shows little to no performance difference between under drug and no-drug simulation.</w:t>
       </w:r>
     </w:p>
     <w:p>
@@ -2785,84 +3055,134 @@
           <w:sz w:val="18"/>
           <w:szCs w:val="18"/>
         </w:rPr>
+        <w:t xml:space="preserve">. </w:t>
+      </w:r>
+      <w:r>
+        <w:rPr>
+          <w:rFonts w:asciiTheme="minorHAnsi" w:eastAsiaTheme="minorHAnsi" w:hAnsiTheme="minorHAnsi"/>
+          <w:bCs/>
+          <w:sz w:val="18"/>
+          <w:szCs w:val="18"/>
+        </w:rPr>
+        <w:t xml:space="preserve">The simplest way to validate the result is by comparing both of </w:t>
+      </w:r>
+      <w:r>
+        <w:rPr>
+          <w:rFonts w:asciiTheme="minorHAnsi" w:eastAsiaTheme="minorHAnsi" w:hAnsiTheme="minorHAnsi"/>
+          <w:bCs/>
+          <w:sz w:val="18"/>
+          <w:szCs w:val="18"/>
+        </w:rPr>
+        <w:t>action potential</w:t>
+      </w:r>
+      <w:r>
+        <w:rPr>
+          <w:rFonts w:asciiTheme="minorHAnsi" w:eastAsiaTheme="minorHAnsi" w:hAnsiTheme="minorHAnsi"/>
+          <w:bCs/>
+          <w:sz w:val="18"/>
+          <w:szCs w:val="18"/>
+        </w:rPr>
+        <w:t xml:space="preserve"> shape from CPU and GPU simulation.</w:t>
+      </w:r>
+      <w:r>
+        <w:rPr>
+          <w:rFonts w:asciiTheme="minorHAnsi" w:eastAsiaTheme="minorHAnsi" w:hAnsiTheme="minorHAnsi"/>
+          <w:bCs/>
+          <w:sz w:val="18"/>
+          <w:szCs w:val="18"/>
+        </w:rPr>
+        <w:t xml:space="preserve"> Figure 3.</w:t>
+      </w:r>
+      <w:r>
+        <w:rPr>
+          <w:rFonts w:asciiTheme="minorHAnsi" w:eastAsiaTheme="minorHAnsi" w:hAnsiTheme="minorHAnsi"/>
+          <w:bCs/>
+          <w:sz w:val="18"/>
+          <w:szCs w:val="18"/>
+        </w:rPr>
+        <w:t>5</w:t>
+      </w:r>
+      <w:r>
+        <w:rPr>
+          <w:rFonts w:asciiTheme="minorHAnsi" w:eastAsiaTheme="minorHAnsi" w:hAnsiTheme="minorHAnsi"/>
+          <w:bCs/>
+          <w:sz w:val="18"/>
+          <w:szCs w:val="18"/>
+        </w:rPr>
+        <w:t xml:space="preserve"> shows action potential curve from both CPU and GPU simulation. As shown, little to no difference from both of the result, indicating a valid result from the GPU-based simulation.</w:t>
+      </w:r>
+      <w:r>
+        <w:rPr>
+          <w:rFonts w:asciiTheme="minorHAnsi" w:eastAsiaTheme="minorHAnsi" w:hAnsiTheme="minorHAnsi"/>
+          <w:bCs/>
+          <w:sz w:val="18"/>
+          <w:szCs w:val="18"/>
+        </w:rPr>
+        <w:t xml:space="preserve"> </w:t>
+      </w:r>
+      <w:r>
+        <w:rPr>
+          <w:rFonts w:asciiTheme="minorHAnsi" w:eastAsiaTheme="minorHAnsi" w:hAnsiTheme="minorHAnsi"/>
+          <w:bCs/>
+          <w:sz w:val="18"/>
+          <w:szCs w:val="18"/>
+        </w:rPr>
+        <w:t>Promising</w:t>
+      </w:r>
+      <w:r>
+        <w:rPr>
+          <w:rFonts w:asciiTheme="minorHAnsi" w:eastAsiaTheme="minorHAnsi" w:hAnsiTheme="minorHAnsi"/>
+          <w:bCs/>
+          <w:sz w:val="18"/>
+          <w:szCs w:val="18"/>
+        </w:rPr>
+        <w:t xml:space="preserve"> more efficie</w:t>
+      </w:r>
+      <w:r>
+        <w:rPr>
+          <w:rFonts w:asciiTheme="minorHAnsi" w:eastAsiaTheme="minorHAnsi" w:hAnsiTheme="minorHAnsi"/>
+          <w:bCs/>
+          <w:sz w:val="18"/>
+          <w:szCs w:val="18"/>
+        </w:rPr>
+        <w:t xml:space="preserve">nt </w:t>
+      </w:r>
+      <w:r>
+        <w:rPr>
+          <w:rFonts w:asciiTheme="minorHAnsi" w:eastAsiaTheme="minorHAnsi" w:hAnsiTheme="minorHAnsi"/>
+          <w:bCs/>
+          <w:sz w:val="18"/>
+          <w:szCs w:val="18"/>
+        </w:rPr>
+        <w:t>in</w:t>
+      </w:r>
+      <w:r>
+        <w:rPr>
+          <w:rFonts w:asciiTheme="minorHAnsi" w:eastAsiaTheme="minorHAnsi" w:hAnsiTheme="minorHAnsi"/>
+          <w:bCs/>
+          <w:sz w:val="18"/>
+          <w:szCs w:val="18"/>
+        </w:rPr>
+        <w:t>-</w:t>
+      </w:r>
+      <w:r>
+        <w:rPr>
+          <w:rFonts w:asciiTheme="minorHAnsi" w:eastAsiaTheme="minorHAnsi" w:hAnsiTheme="minorHAnsi"/>
+          <w:bCs/>
+          <w:sz w:val="18"/>
+          <w:szCs w:val="18"/>
+        </w:rPr>
+        <w:t>silico drug cardiotoxicity prediction</w:t>
+      </w:r>
+      <w:r>
+        <w:rPr>
+          <w:rFonts w:asciiTheme="minorHAnsi" w:eastAsiaTheme="minorHAnsi" w:hAnsiTheme="minorHAnsi"/>
+          <w:bCs/>
+          <w:sz w:val="18"/>
+          <w:szCs w:val="18"/>
+        </w:rPr>
         <w:t>.</w:t>
       </w:r>
-      <w:r>
-        <w:rPr>
-          <w:rFonts w:asciiTheme="minorHAnsi" w:eastAsiaTheme="minorHAnsi" w:hAnsiTheme="minorHAnsi"/>
-          <w:bCs/>
-          <w:sz w:val="18"/>
-          <w:szCs w:val="18"/>
-        </w:rPr>
-        <w:t xml:space="preserve"> </w:t>
-      </w:r>
-      <w:r>
-        <w:rPr>
-          <w:rFonts w:asciiTheme="minorHAnsi" w:eastAsiaTheme="minorHAnsi" w:hAnsiTheme="minorHAnsi"/>
-          <w:bCs/>
-          <w:sz w:val="18"/>
-          <w:szCs w:val="18"/>
-        </w:rPr>
-        <w:t xml:space="preserve">The simplest way to validate the result is by comparing both of </w:t>
-      </w:r>
-      <w:r>
-        <w:rPr>
-          <w:rFonts w:asciiTheme="minorHAnsi" w:eastAsiaTheme="minorHAnsi" w:hAnsiTheme="minorHAnsi"/>
-          <w:bCs/>
-          <w:sz w:val="18"/>
-          <w:szCs w:val="18"/>
-        </w:rPr>
-        <w:t>action potential</w:t>
-      </w:r>
-      <w:r>
-        <w:rPr>
-          <w:rFonts w:asciiTheme="minorHAnsi" w:eastAsiaTheme="minorHAnsi" w:hAnsiTheme="minorHAnsi"/>
-          <w:bCs/>
-          <w:sz w:val="18"/>
-          <w:szCs w:val="18"/>
-        </w:rPr>
-        <w:t xml:space="preserve"> shape from CPU and GPU simulation.</w:t>
-      </w:r>
-      <w:r>
-        <w:rPr>
-          <w:rFonts w:asciiTheme="minorHAnsi" w:eastAsiaTheme="minorHAnsi" w:hAnsiTheme="minorHAnsi"/>
-          <w:bCs/>
-          <w:sz w:val="18"/>
-          <w:szCs w:val="18"/>
-        </w:rPr>
-        <w:t xml:space="preserve"> Figure 3.</w:t>
-      </w:r>
-      <w:r>
-        <w:rPr>
-          <w:rFonts w:asciiTheme="minorHAnsi" w:eastAsiaTheme="minorHAnsi" w:hAnsiTheme="minorHAnsi"/>
-          <w:bCs/>
-          <w:sz w:val="18"/>
-          <w:szCs w:val="18"/>
-        </w:rPr>
-        <w:t>5</w:t>
-      </w:r>
-      <w:r>
-        <w:rPr>
-          <w:rFonts w:asciiTheme="minorHAnsi" w:eastAsiaTheme="minorHAnsi" w:hAnsiTheme="minorHAnsi"/>
-          <w:bCs/>
-          <w:sz w:val="18"/>
-          <w:szCs w:val="18"/>
-        </w:rPr>
-        <w:t xml:space="preserve"> shows action potential curve from both CPU and GPU simulation. As shown, little to no difference from both of the result, indicating a valid result from the GPU-based simulation.</w:t>
-      </w:r>
-    </w:p>
-    <w:p>
-      <w:pPr>
-        <w:spacing w:line="240" w:lineRule="exact"/>
-        <w:ind w:firstLine="180"/>
-        <w:jc w:val="both"/>
-        <w:rPr>
-          <w:rFonts w:asciiTheme="minorHAnsi" w:eastAsiaTheme="minorHAnsi" w:hAnsiTheme="minorHAnsi"/>
-          <w:bCs/>
-          <w:sz w:val="18"/>
-          <w:szCs w:val="18"/>
-        </w:rPr>
-      </w:pPr>
     </w:p>
     <w:p>
       <w:pPr>
@@ -2886,16 +3206,16 @@
         <mc:AlternateContent>
           <mc:Choice Requires="wpg">
             <w:drawing>
-              <wp:anchor distT="0" distB="0" distL="114300" distR="114300" simplePos="0" relativeHeight="251663360" behindDoc="0" locked="0" layoutInCell="1" allowOverlap="1" wp14:anchorId="2D782487" wp14:editId="3BBAF088">
+              <wp:anchor distT="0" distB="0" distL="114300" distR="114300" simplePos="0" relativeHeight="251663360" behindDoc="0" locked="0" layoutInCell="1" allowOverlap="1" wp14:anchorId="2D782487" wp14:editId="74B85527">
                 <wp:simplePos x="0" y="0"/>
                 <wp:positionH relativeFrom="margin">
-                  <wp:posOffset>3721100</wp:posOffset>
+                  <wp:posOffset>3717290</wp:posOffset>
                 </wp:positionH>
                 <wp:positionV relativeFrom="paragraph">
-                  <wp:posOffset>193040</wp:posOffset>
+                  <wp:posOffset>191135</wp:posOffset>
                 </wp:positionV>
-                <wp:extent cx="2323465" cy="2021205"/>
-                <wp:effectExtent l="0" t="0" r="635" b="0"/>
+                <wp:extent cx="2323465" cy="2076450"/>
+                <wp:effectExtent l="0" t="0" r="635" b="6350"/>
                 <wp:wrapTopAndBottom/>
                 <wp:docPr id="13" name="Group 13"/>
                 <wp:cNvGraphicFramePr/>
@@ -2906,7 +3226,7 @@
                       <wpg:grpSpPr>
                         <a:xfrm>
                           <a:off x="0" y="0"/>
-                          <a:ext cx="2323465" cy="2021205"/>
+                          <a:ext cx="2323465" cy="2076450"/>
                           <a:chOff x="0" y="0"/>
                           <a:chExt cx="2975610" cy="2577406"/>
                         </a:xfrm>
@@ -2919,7 +3239,7 @@
                           </pic:cNvPicPr>
                         </pic:nvPicPr>
                         <pic:blipFill>
-                          <a:blip r:embed="rId15" cstate="print">
+                          <a:blip r:embed="rId16" cstate="print">
                             <a:extLst>
                               <a:ext uri="{28A0092B-C50C-407E-A947-70E740481C1C}">
                                 <a14:useLocalDpi xmlns:a14="http://schemas.microsoft.com/office/drawing/2010/main" val="0"/>
@@ -3054,9 +3374,9 @@
           </mc:Choice>
           <mc:Fallback>
             <w:pict>
-              <v:group w14:anchorId="2D782487" id="Group 13" o:spid="_x0000_s1036" style="position:absolute;left:0;text-align:left;margin-left:293pt;margin-top:15.2pt;width:182.95pt;height:159.15pt;z-index:251663360;mso-position-horizontal-relative:margin" coordsize="29756,25774" o:gfxdata="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">
+              <v:group w14:anchorId="2D782487" id="Group 13" o:spid="_x0000_s1036" style="position:absolute;left:0;text-align:left;margin-left:292.7pt;margin-top:15.05pt;width:182.95pt;height:163.5pt;z-index:251663360;mso-position-horizontal-relative:margin" coordsize="29756,25774" o:gfxdata="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">
                 <v:shape id="Picture 11" o:spid="_x0000_s1037" type="#_x0000_t75" style="position:absolute;width:28390;height:21221;visibility:visible;mso-wrap-style:square" o:gfxdata="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">
-                  <v:imagedata r:id="rId16" o:title=""/>
+                  <v:imagedata r:id="rId17" o:title=""/>
                 </v:shape>
                 <v:shape id="_x0000_s1038" type="#_x0000_t202" style="position:absolute;top:22314;width:29756;height:3460;visibility:visible;mso-wrap-style:square;v-text-anchor:top" o:gfxdata="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" stroked="f">
                   <v:textbox inset="0,0,0,0">
@@ -3144,9 +3464,9 @@
     <w:p>
       <w:pPr>
         <w:spacing w:line="240" w:lineRule="exact"/>
-        <w:rPr>
-          <w:rFonts w:asciiTheme="minorHAnsi" w:eastAsiaTheme="minorHAnsi" w:hAnsiTheme="minorHAnsi"/>
-          <w:b/>
+        <w:ind w:firstLineChars="50" w:firstLine="120"/>
+        <w:rPr>
+          <w:rFonts w:ascii="Batang" w:eastAsia="Batang" w:hAnsi="Batang"/>
           <w:szCs w:val="20"/>
         </w:rPr>
       </w:pPr>
@@ -3157,126 +3477,254 @@
         <w:rPr>
           <w:rFonts w:asciiTheme="minorHAnsi" w:eastAsiaTheme="minorHAnsi" w:hAnsiTheme="minorHAnsi"/>
           <w:b/>
-          <w:szCs w:val="20"/>
-        </w:rPr>
-      </w:pPr>
+          <w:sz w:val="20"/>
+          <w:szCs w:val="15"/>
+        </w:rPr>
+      </w:pPr>
+      <w:r>
+        <w:rPr>
+          <w:rFonts w:asciiTheme="minorHAnsi" w:eastAsiaTheme="minorHAnsi" w:hAnsiTheme="minorHAnsi"/>
+          <w:b/>
+          <w:sz w:val="20"/>
+          <w:szCs w:val="15"/>
+        </w:rPr>
+        <w:t>4</w:t>
+      </w:r>
+      <w:r>
+        <w:rPr>
+          <w:rFonts w:asciiTheme="minorHAnsi" w:eastAsiaTheme="minorHAnsi" w:hAnsiTheme="minorHAnsi"/>
+          <w:b/>
+          <w:sz w:val="20"/>
+          <w:szCs w:val="15"/>
+        </w:rPr>
+        <w:t>.</w:t>
+      </w:r>
+      <w:r>
+        <w:rPr>
+          <w:rFonts w:asciiTheme="minorHAnsi" w:eastAsiaTheme="minorHAnsi" w:hAnsiTheme="minorHAnsi"/>
+          <w:b/>
+          <w:sz w:val="20"/>
+          <w:szCs w:val="15"/>
+        </w:rPr>
+        <w:t xml:space="preserve"> References</w:t>
+      </w:r>
     </w:p>
     <w:p>
       <w:pPr>
         <w:spacing w:line="240" w:lineRule="exact"/>
-        <w:rPr>
-          <w:rFonts w:asciiTheme="minorHAnsi" w:eastAsiaTheme="minorHAnsi" w:hAnsiTheme="minorHAnsi"/>
-          <w:b/>
-          <w:szCs w:val="20"/>
-        </w:rPr>
-      </w:pPr>
-      <w:r>
-        <w:rPr>
-          <w:rFonts w:asciiTheme="minorHAnsi" w:eastAsiaTheme="minorHAnsi" w:hAnsiTheme="minorHAnsi" w:hint="eastAsia"/>
-          <w:b/>
-          <w:szCs w:val="20"/>
-        </w:rPr>
-        <w:t xml:space="preserve">4. </w:t>
-      </w:r>
-      <w:r>
-        <w:rPr>
-          <w:rFonts w:asciiTheme="minorHAnsi" w:eastAsiaTheme="minorHAnsi" w:hAnsiTheme="minorHAnsi" w:hint="eastAsia"/>
-          <w:b/>
-          <w:szCs w:val="20"/>
-        </w:rPr>
-        <w:t>Acknowledgements</w:t>
-      </w:r>
+        <w:jc w:val="both"/>
+        <w:rPr>
+          <w:rFonts w:asciiTheme="minorHAnsi" w:eastAsiaTheme="minorHAnsi" w:hAnsiTheme="minorHAnsi"/>
+          <w:bCs/>
+          <w:sz w:val="20"/>
+          <w:szCs w:val="20"/>
+        </w:rPr>
+      </w:pPr>
+      <w:r>
+        <w:rPr>
+          <w:rFonts w:asciiTheme="minorHAnsi" w:eastAsiaTheme="minorHAnsi" w:hAnsiTheme="minorHAnsi"/>
+          <w:bCs/>
+          <w:sz w:val="20"/>
+          <w:szCs w:val="20"/>
+        </w:rPr>
+        <w:t xml:space="preserve">[1] </w:t>
+      </w:r>
+      <w:r>
+        <w:rPr>
+          <w:rFonts w:asciiTheme="minorHAnsi" w:eastAsiaTheme="minorHAnsi" w:hAnsiTheme="minorHAnsi"/>
+          <w:bCs/>
+          <w:sz w:val="20"/>
+          <w:szCs w:val="20"/>
+        </w:rPr>
+        <w:t xml:space="preserve">O'Hara T, </w:t>
+      </w:r>
+      <w:proofErr w:type="spellStart"/>
+      <w:r>
+        <w:rPr>
+          <w:rFonts w:asciiTheme="minorHAnsi" w:eastAsiaTheme="minorHAnsi" w:hAnsiTheme="minorHAnsi"/>
+          <w:bCs/>
+          <w:sz w:val="20"/>
+          <w:szCs w:val="20"/>
+        </w:rPr>
+        <w:t>Virág</w:t>
+      </w:r>
+      <w:proofErr w:type="spellEnd"/>
+      <w:r>
+        <w:rPr>
+          <w:rFonts w:asciiTheme="minorHAnsi" w:eastAsiaTheme="minorHAnsi" w:hAnsiTheme="minorHAnsi"/>
+          <w:bCs/>
+          <w:sz w:val="20"/>
+          <w:szCs w:val="20"/>
+        </w:rPr>
+        <w:t xml:space="preserve"> L, </w:t>
+      </w:r>
+      <w:proofErr w:type="spellStart"/>
+      <w:r>
+        <w:rPr>
+          <w:rFonts w:asciiTheme="minorHAnsi" w:eastAsiaTheme="minorHAnsi" w:hAnsiTheme="minorHAnsi"/>
+          <w:bCs/>
+          <w:sz w:val="20"/>
+          <w:szCs w:val="20"/>
+        </w:rPr>
+        <w:t>Varró</w:t>
+      </w:r>
+      <w:proofErr w:type="spellEnd"/>
+      <w:r>
+        <w:rPr>
+          <w:rFonts w:asciiTheme="minorHAnsi" w:eastAsiaTheme="minorHAnsi" w:hAnsiTheme="minorHAnsi"/>
+          <w:bCs/>
+          <w:sz w:val="20"/>
+          <w:szCs w:val="20"/>
+        </w:rPr>
+        <w:t xml:space="preserve"> A</w:t>
+      </w:r>
+      <w:r>
+        <w:rPr>
+          <w:rFonts w:asciiTheme="minorHAnsi" w:eastAsiaTheme="minorHAnsi" w:hAnsiTheme="minorHAnsi"/>
+          <w:bCs/>
+          <w:sz w:val="20"/>
+          <w:szCs w:val="20"/>
+        </w:rPr>
+        <w:t>, and</w:t>
+      </w:r>
+      <w:r>
+        <w:rPr>
+          <w:rFonts w:asciiTheme="minorHAnsi" w:eastAsiaTheme="minorHAnsi" w:hAnsiTheme="minorHAnsi"/>
+          <w:bCs/>
+          <w:sz w:val="20"/>
+          <w:szCs w:val="20"/>
+        </w:rPr>
+        <w:t xml:space="preserve"> Rudy Y (2011) </w:t>
+      </w:r>
+      <w:r>
+        <w:rPr>
+          <w:rFonts w:asciiTheme="minorHAnsi" w:eastAsiaTheme="minorHAnsi" w:hAnsiTheme="minorHAnsi"/>
+          <w:bCs/>
+          <w:sz w:val="20"/>
+          <w:szCs w:val="20"/>
+        </w:rPr>
+        <w:t>“</w:t>
+      </w:r>
+      <w:r>
+        <w:rPr>
+          <w:rFonts w:asciiTheme="minorHAnsi" w:eastAsiaTheme="minorHAnsi" w:hAnsiTheme="minorHAnsi"/>
+          <w:bCs/>
+          <w:sz w:val="20"/>
+          <w:szCs w:val="20"/>
+        </w:rPr>
+        <w:t>Simulation of the Undiseased Human Cardiac Ventricular Action Potential: Model Formulation and Experimental Validation</w:t>
+      </w:r>
+      <w:r>
+        <w:rPr>
+          <w:rFonts w:asciiTheme="minorHAnsi" w:eastAsiaTheme="minorHAnsi" w:hAnsiTheme="minorHAnsi"/>
+          <w:bCs/>
+          <w:sz w:val="20"/>
+          <w:szCs w:val="20"/>
+        </w:rPr>
+        <w:t>”</w:t>
+      </w:r>
+      <w:r>
+        <w:rPr>
+          <w:rFonts w:asciiTheme="minorHAnsi" w:eastAsiaTheme="minorHAnsi" w:hAnsiTheme="minorHAnsi"/>
+          <w:bCs/>
+          <w:sz w:val="20"/>
+          <w:szCs w:val="20"/>
+        </w:rPr>
+        <w:t xml:space="preserve">. PLoS Comput Biol 7(5): e1002061. </w:t>
+      </w:r>
+      <w:hyperlink r:id="rId18" w:history="1">
+        <w:r>
+          <w:rPr>
+            <w:rStyle w:val="Hyperlink"/>
+            <w:rFonts w:asciiTheme="minorHAnsi" w:eastAsiaTheme="minorHAnsi" w:hAnsiTheme="minorHAnsi"/>
+            <w:bCs/>
+            <w:sz w:val="20"/>
+            <w:szCs w:val="20"/>
+          </w:rPr>
+          <w:t>https://doi.org/10.1371/journal.pcbi.1002061</w:t>
+        </w:r>
+      </w:hyperlink>
     </w:p>
     <w:p>
       <w:pPr>
         <w:spacing w:line="240" w:lineRule="exact"/>
-        <w:ind w:firstLineChars="50" w:firstLine="90"/>
-        <w:rPr>
-          <w:rFonts w:ascii="Batang" w:eastAsia="Batang" w:hAnsi="Batang"/>
-          <w:sz w:val="18"/>
-          <w:szCs w:val="18"/>
-        </w:rPr>
-      </w:pPr>
-      <w:r>
-        <w:rPr>
-          <w:rFonts w:asciiTheme="minorHAnsi" w:eastAsiaTheme="minorHAnsi" w:hAnsiTheme="minorHAnsi"/>
-          <w:sz w:val="18"/>
-          <w:szCs w:val="18"/>
-        </w:rPr>
-        <w:t xml:space="preserve">This research was partially supported by </w:t>
-      </w:r>
-      <w:r>
-        <w:rPr>
-          <w:rFonts w:asciiTheme="minorHAnsi" w:eastAsiaTheme="minorHAnsi" w:hAnsiTheme="minorHAnsi"/>
-          <w:sz w:val="18"/>
-          <w:szCs w:val="18"/>
-        </w:rPr>
-        <w:t>….</w:t>
-      </w:r>
-    </w:p>
-    <w:p>
-      <w:pPr>
-        <w:spacing w:line="240" w:lineRule="exact"/>
-        <w:ind w:firstLineChars="50" w:firstLine="120"/>
-        <w:rPr>
-          <w:rFonts w:ascii="Batang" w:eastAsia="Batang" w:hAnsi="Batang"/>
-          <w:szCs w:val="20"/>
-        </w:rPr>
-      </w:pPr>
-    </w:p>
-    <w:p>
-      <w:pPr>
-        <w:spacing w:line="240" w:lineRule="exact"/>
-        <w:rPr>
-          <w:rFonts w:asciiTheme="minorHAnsi" w:eastAsiaTheme="minorHAnsi" w:hAnsiTheme="minorHAnsi"/>
-          <w:b/>
-          <w:szCs w:val="20"/>
-        </w:rPr>
-      </w:pPr>
-      <w:r>
-        <w:rPr>
-          <w:rFonts w:asciiTheme="minorHAnsi" w:eastAsiaTheme="minorHAnsi" w:hAnsiTheme="minorHAnsi" w:hint="eastAsia"/>
-          <w:b/>
-          <w:szCs w:val="20"/>
-        </w:rPr>
-        <w:t>5.</w:t>
-      </w:r>
-      <w:r>
-        <w:rPr>
-          <w:rFonts w:asciiTheme="minorHAnsi" w:eastAsiaTheme="minorHAnsi" w:hAnsiTheme="minorHAnsi"/>
-          <w:b/>
-          <w:szCs w:val="20"/>
-        </w:rPr>
-        <w:t xml:space="preserve"> References</w:t>
-      </w:r>
-    </w:p>
-    <w:p>
-      <w:pPr>
-        <w:adjustRightInd w:val="0"/>
-        <w:spacing w:line="240" w:lineRule="exact"/>
-        <w:rPr>
-          <w:rFonts w:eastAsia="Batang"/>
-          <w:szCs w:val="20"/>
-        </w:rPr>
-      </w:pPr>
-      <w:r>
-        <w:rPr>
-          <w:rFonts w:eastAsia="Batang"/>
-          <w:szCs w:val="20"/>
-        </w:rPr>
-        <w:t xml:space="preserve"> </w:t>
-      </w:r>
-    </w:p>
-    <w:p>
-      <w:pPr>
-        <w:adjustRightInd w:val="0"/>
-        <w:spacing w:line="240" w:lineRule="exact"/>
-        <w:rPr>
-          <w:b/>
-          <w:i/>
-          <w:u w:val="single"/>
-        </w:rPr>
-      </w:pPr>
+        <w:jc w:val="both"/>
+        <w:rPr>
+          <w:rFonts w:asciiTheme="minorHAnsi" w:eastAsiaTheme="minorHAnsi" w:hAnsiTheme="minorHAnsi"/>
+          <w:bCs/>
+          <w:sz w:val="20"/>
+          <w:szCs w:val="20"/>
+        </w:rPr>
+      </w:pPr>
+      <w:r>
+        <w:rPr>
+          <w:rFonts w:asciiTheme="minorHAnsi" w:eastAsiaTheme="minorHAnsi" w:hAnsiTheme="minorHAnsi"/>
+          <w:bCs/>
+          <w:sz w:val="20"/>
+          <w:szCs w:val="20"/>
+        </w:rPr>
+        <w:t xml:space="preserve">[2] R. L. Graham, G. M. Shipman, B. W. Barrett, R. H. Castain, G. </w:t>
+      </w:r>
+      <w:proofErr w:type="spellStart"/>
+      <w:r>
+        <w:rPr>
+          <w:rFonts w:asciiTheme="minorHAnsi" w:eastAsiaTheme="minorHAnsi" w:hAnsiTheme="minorHAnsi"/>
+          <w:bCs/>
+          <w:sz w:val="20"/>
+          <w:szCs w:val="20"/>
+        </w:rPr>
+        <w:t>Bosilca</w:t>
+      </w:r>
+      <w:proofErr w:type="spellEnd"/>
+      <w:r>
+        <w:rPr>
+          <w:rFonts w:asciiTheme="minorHAnsi" w:eastAsiaTheme="minorHAnsi" w:hAnsiTheme="minorHAnsi"/>
+          <w:bCs/>
+          <w:sz w:val="20"/>
+          <w:szCs w:val="20"/>
+        </w:rPr>
+        <w:t xml:space="preserve"> and A. </w:t>
+      </w:r>
+      <w:proofErr w:type="spellStart"/>
+      <w:r>
+        <w:rPr>
+          <w:rFonts w:asciiTheme="minorHAnsi" w:eastAsiaTheme="minorHAnsi" w:hAnsiTheme="minorHAnsi"/>
+          <w:bCs/>
+          <w:sz w:val="20"/>
+          <w:szCs w:val="20"/>
+        </w:rPr>
+        <w:t>Lumsdaine</w:t>
+      </w:r>
+      <w:proofErr w:type="spellEnd"/>
+      <w:r>
+        <w:rPr>
+          <w:rFonts w:asciiTheme="minorHAnsi" w:eastAsiaTheme="minorHAnsi" w:hAnsiTheme="minorHAnsi"/>
+          <w:bCs/>
+          <w:sz w:val="20"/>
+          <w:szCs w:val="20"/>
+        </w:rPr>
+        <w:t xml:space="preserve">, "Open MPI: A High-Performance, Heterogeneous MPI," 2006 IEEE International Conference on Cluster Computing, Barcelona, Spain, 2006, pp. 1-9, </w:t>
+      </w:r>
+      <w:proofErr w:type="spellStart"/>
+      <w:r>
+        <w:rPr>
+          <w:rFonts w:asciiTheme="minorHAnsi" w:eastAsiaTheme="minorHAnsi" w:hAnsiTheme="minorHAnsi"/>
+          <w:bCs/>
+          <w:sz w:val="20"/>
+          <w:szCs w:val="20"/>
+        </w:rPr>
+        <w:t>doi</w:t>
+      </w:r>
+      <w:proofErr w:type="spellEnd"/>
+      <w:r>
+        <w:rPr>
+          <w:rFonts w:asciiTheme="minorHAnsi" w:eastAsiaTheme="minorHAnsi" w:hAnsiTheme="minorHAnsi"/>
+          <w:bCs/>
+          <w:sz w:val="20"/>
+          <w:szCs w:val="20"/>
+        </w:rPr>
+        <w:t>: 10.1109/CLUSTR.2006.311904.</w:t>
+      </w:r>
     </w:p>
     <w:sectPr>
       <w:type w:val="continuous"/>
@@ -3916,6 +4364,7 @@
   <w:style w:type="character" w:default="1" w:styleId="DefaultParagraphFont">
     <w:name w:val="Default Paragraph Font"/>
     <w:uiPriority w:val="1"/>
+    <w:semiHidden/>
     <w:unhideWhenUsed/>
   </w:style>
   <w:style w:type="table" w:default="1" w:styleId="TableNormal">

</xml_diff>

<commit_message>
add revisions, add proposal file
</commit_message>
<xml_diff>
--- a/KOSOMBE_ABSTRACT.docx
+++ b/KOSOMBE_ABSTRACT.docx
@@ -311,7 +311,29 @@
           <w:sz w:val="20"/>
           <w:szCs w:val="15"/>
         </w:rPr>
-        <w:t>silico (computer-based) methods for drug cardiotoxicity prediction have emerged as promising alternatives. In this research, we propose a novel approach to address the computational bottleneck associated with the calculation of complex in silico models under multi-sample scenario, by leveraging CUDA-based parallel processing on GPUs. This approach has the potential to significantly accelerate the execution of the model</w:t>
+        <w:t>silico (computer-based) methods for drug cardiotoxicity prediction have emerged as promising alternatives. In this research, we propose a novel approach to address the computational bottleneck associated with the calculation of complex in silico models under multi-sample scenario, by leveraging CUDA</w:t>
+      </w:r>
+      <w:r>
+        <w:t xml:space="preserve"> </w:t>
+      </w:r>
+      <w:r>
+        <w:t>(</w:t>
+      </w:r>
+      <w:r>
+        <w:rPr>
+          <w:rFonts w:eastAsia="Batang"/>
+          <w:sz w:val="20"/>
+          <w:szCs w:val="15"/>
+        </w:rPr>
+        <w:t>Compute Unified Device Architecture)</w:t>
+      </w:r>
+      <w:r>
+        <w:rPr>
+          <w:rFonts w:eastAsia="Batang"/>
+          <w:sz w:val="20"/>
+          <w:szCs w:val="15"/>
+        </w:rPr>
+        <w:t>-based parallel processing on GPUs. This approach has the potential to significantly accelerate the execution of the model</w:t>
       </w:r>
       <w:r>
         <w:rPr>
@@ -379,7 +401,7 @@
         <mc:AlternateContent>
           <mc:Choice Requires="wpg">
             <w:drawing>
-              <wp:anchor distT="0" distB="0" distL="114300" distR="114300" simplePos="0" relativeHeight="251657216" behindDoc="0" locked="0" layoutInCell="1" allowOverlap="1" wp14:anchorId="73ADC9E4" wp14:editId="6F1AA61F">
+              <wp:anchor distT="0" distB="0" distL="114300" distR="114300" simplePos="0" relativeHeight="251655168" behindDoc="0" locked="0" layoutInCell="1" allowOverlap="1" wp14:anchorId="73ADC9E4" wp14:editId="5DD6A518">
                 <wp:simplePos x="0" y="0"/>
                 <wp:positionH relativeFrom="margin">
                   <wp:posOffset>3304540</wp:posOffset>
@@ -531,7 +553,7 @@
           </mc:Choice>
           <mc:Fallback>
             <w:pict>
-              <v:group w14:anchorId="73ADC9E4" id="Group 14" o:spid="_x0000_s1026" style="position:absolute;margin-left:260.2pt;margin-top:11.3pt;width:249.5pt;height:111.75pt;z-index:251657216;mso-position-horizontal-relative:margin" coordsize="31686,14198" o:gfxdata="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">
+              <v:group w14:anchorId="73ADC9E4" id="Group 14" o:spid="_x0000_s1026" style="position:absolute;margin-left:260.2pt;margin-top:11.3pt;width:249.5pt;height:111.75pt;z-index:251655168;mso-position-horizontal-relative:margin" coordsize="31686,14198" o:gfxdata="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">
                 <v:shapetype id="_x0000_t75" coordsize="21600,21600" o:spt="75" o:preferrelative="t" path="m@4@5l@4@11@9@11@9@5xe" filled="f" stroked="f">
                   <v:stroke joinstyle="miter"/>
                   <v:formulas>
@@ -775,7 +797,7 @@
           <w:sz w:val="18"/>
           <w:szCs w:val="18"/>
         </w:rPr>
-        <w:t>silico methods by conducting CUDA-based parallel programming on Graphics Processing Units</w:t>
+        <w:t xml:space="preserve">silico methods by conducting </w:t>
       </w:r>
       <w:r>
         <w:rPr>
@@ -783,7 +805,63 @@
           <w:sz w:val="18"/>
           <w:szCs w:val="18"/>
         </w:rPr>
+        <w:t xml:space="preserve">Nvidia’s </w:t>
+      </w:r>
+      <w:r>
+        <w:rPr>
+          <w:rFonts w:asciiTheme="majorHAnsi" w:eastAsiaTheme="majorHAnsi" w:hAnsiTheme="majorHAnsi" w:cs="Batang"/>
+          <w:sz w:val="18"/>
+          <w:szCs w:val="18"/>
+        </w:rPr>
+        <w:t>CUDA</w:t>
+      </w:r>
+      <w:r>
+        <w:rPr>
+          <w:rFonts w:asciiTheme="majorHAnsi" w:eastAsiaTheme="majorHAnsi" w:hAnsiTheme="majorHAnsi" w:cs="Batang"/>
+          <w:sz w:val="18"/>
+          <w:szCs w:val="18"/>
+        </w:rPr>
+        <w:t xml:space="preserve"> (</w:t>
+      </w:r>
+      <w:r>
+        <w:rPr>
+          <w:rFonts w:asciiTheme="majorHAnsi" w:eastAsiaTheme="majorHAnsi" w:hAnsiTheme="majorHAnsi" w:cs="Batang"/>
+          <w:sz w:val="18"/>
+          <w:szCs w:val="18"/>
+        </w:rPr>
+        <w:t>Compute Unified Device Architecture</w:t>
+      </w:r>
+      <w:r>
+        <w:rPr>
+          <w:rFonts w:asciiTheme="majorHAnsi" w:eastAsiaTheme="majorHAnsi" w:hAnsiTheme="majorHAnsi" w:cs="Batang"/>
+          <w:sz w:val="18"/>
+          <w:szCs w:val="18"/>
+        </w:rPr>
+        <w:t>)</w:t>
+      </w:r>
+      <w:r>
+        <w:rPr>
+          <w:rFonts w:asciiTheme="majorHAnsi" w:eastAsiaTheme="majorHAnsi" w:hAnsiTheme="majorHAnsi" w:cs="Batang"/>
+          <w:sz w:val="18"/>
+          <w:szCs w:val="18"/>
+        </w:rPr>
+        <w:t>-based parallel programming on Graphics Processing Units</w:t>
+      </w:r>
+      <w:r>
+        <w:rPr>
+          <w:rFonts w:asciiTheme="majorHAnsi" w:eastAsiaTheme="majorHAnsi" w:hAnsiTheme="majorHAnsi" w:cs="Batang"/>
+          <w:sz w:val="18"/>
+          <w:szCs w:val="18"/>
+        </w:rPr>
         <w:t xml:space="preserve"> (GPU)</w:t>
+      </w:r>
+      <w:r>
+        <w:rPr>
+          <w:rFonts w:asciiTheme="majorHAnsi" w:eastAsiaTheme="majorHAnsi" w:hAnsiTheme="majorHAnsi" w:cs="Batang"/>
+          <w:sz w:val="18"/>
+          <w:szCs w:val="18"/>
+        </w:rPr>
+        <w:t xml:space="preserve"> [1]</w:t>
       </w:r>
       <w:r>
         <w:rPr>
@@ -992,16 +1070,79 @@
           <w:sz w:val="18"/>
           <w:szCs w:val="18"/>
         </w:rPr>
-        <w:t xml:space="preserve"> upon existing cardiac electrophysiology simulations by O'Hara et al</w:t>
-      </w:r>
-      <w:r>
-        <w:rPr>
-          <w:rFonts w:asciiTheme="minorHAnsi" w:eastAsiaTheme="minorHAnsi" w:hAnsiTheme="minorHAnsi"/>
-          <w:bCs/>
-          <w:sz w:val="18"/>
-          <w:szCs w:val="18"/>
-        </w:rPr>
-        <w:t xml:space="preserve"> [1]</w:t>
+        <w:t xml:space="preserve"> upon existing cardiac electrophysiology simulations by O'Hara et</w:t>
+      </w:r>
+      <w:r>
+        <w:rPr>
+          <w:rFonts w:asciiTheme="minorHAnsi" w:eastAsiaTheme="minorHAnsi" w:hAnsiTheme="minorHAnsi"/>
+          <w:bCs/>
+          <w:sz w:val="18"/>
+          <w:szCs w:val="18"/>
+        </w:rPr>
+        <w:t>.</w:t>
+      </w:r>
+      <w:r>
+        <w:rPr>
+          <w:rFonts w:asciiTheme="minorHAnsi" w:eastAsiaTheme="minorHAnsi" w:hAnsiTheme="minorHAnsi"/>
+          <w:bCs/>
+          <w:sz w:val="18"/>
+          <w:szCs w:val="18"/>
+        </w:rPr>
+        <w:t xml:space="preserve"> </w:t>
+      </w:r>
+      <w:r>
+        <w:rPr>
+          <w:rFonts w:asciiTheme="minorHAnsi" w:eastAsiaTheme="minorHAnsi" w:hAnsiTheme="minorHAnsi"/>
+          <w:bCs/>
+          <w:sz w:val="18"/>
+          <w:szCs w:val="18"/>
+        </w:rPr>
+        <w:t>a</w:t>
+      </w:r>
+      <w:r>
+        <w:rPr>
+          <w:rFonts w:asciiTheme="minorHAnsi" w:eastAsiaTheme="minorHAnsi" w:hAnsiTheme="minorHAnsi"/>
+          <w:bCs/>
+          <w:sz w:val="18"/>
+          <w:szCs w:val="18"/>
+        </w:rPr>
+        <w:t>l</w:t>
+      </w:r>
+      <w:r>
+        <w:rPr>
+          <w:rFonts w:asciiTheme="minorHAnsi" w:eastAsiaTheme="minorHAnsi" w:hAnsiTheme="minorHAnsi"/>
+          <w:bCs/>
+          <w:sz w:val="18"/>
+          <w:szCs w:val="18"/>
+        </w:rPr>
+        <w:t>.</w:t>
+      </w:r>
+      <w:r>
+        <w:rPr>
+          <w:rFonts w:asciiTheme="minorHAnsi" w:eastAsiaTheme="minorHAnsi" w:hAnsiTheme="minorHAnsi"/>
+          <w:bCs/>
+          <w:sz w:val="18"/>
+          <w:szCs w:val="18"/>
+        </w:rPr>
+        <w:t xml:space="preserve"> [</w:t>
+      </w:r>
+      <w:r>
+        <w:rPr>
+          <w:rFonts w:asciiTheme="minorHAnsi" w:eastAsiaTheme="minorHAnsi" w:hAnsiTheme="minorHAnsi"/>
+          <w:bCs/>
+          <w:sz w:val="18"/>
+          <w:szCs w:val="18"/>
+        </w:rPr>
+        <w:t>2</w:t>
+      </w:r>
+      <w:r>
+        <w:rPr>
+          <w:rFonts w:asciiTheme="minorHAnsi" w:eastAsiaTheme="minorHAnsi" w:hAnsiTheme="minorHAnsi"/>
+          <w:bCs/>
+          <w:sz w:val="18"/>
+          <w:szCs w:val="18"/>
+        </w:rPr>
+        <w:t>]</w:t>
       </w:r>
       <w:r>
         <w:rPr>
@@ -1019,7 +1160,124 @@
           <w:sz w:val="18"/>
           <w:szCs w:val="18"/>
         </w:rPr>
-        <w:t>. Unlike the previous model validated with human data, ours leverages the prior model's results for validation.  Our focus is on drug effects at the cellular level, requiring 14 HERg parameters per sample. Key outputs include drug toxicity biomarkers and time-series data from each simulated channel, both</w:t>
+        <w:t>. Unlike the previous model validated with human data, ours leverages the results</w:t>
+      </w:r>
+      <w:r>
+        <w:rPr>
+          <w:rFonts w:asciiTheme="minorHAnsi" w:eastAsiaTheme="minorHAnsi" w:hAnsiTheme="minorHAnsi"/>
+          <w:bCs/>
+          <w:sz w:val="18"/>
+          <w:szCs w:val="18"/>
+        </w:rPr>
+        <w:t xml:space="preserve"> from </w:t>
+      </w:r>
+      <w:r>
+        <w:rPr>
+          <w:rFonts w:asciiTheme="minorHAnsi" w:eastAsiaTheme="minorHAnsi" w:hAnsiTheme="minorHAnsi"/>
+          <w:bCs/>
+          <w:sz w:val="18"/>
+          <w:szCs w:val="18"/>
+        </w:rPr>
+        <w:t>O'Hara et</w:t>
+      </w:r>
+      <w:r>
+        <w:rPr>
+          <w:rFonts w:asciiTheme="minorHAnsi" w:eastAsiaTheme="minorHAnsi" w:hAnsiTheme="minorHAnsi"/>
+          <w:bCs/>
+          <w:sz w:val="18"/>
+          <w:szCs w:val="18"/>
+        </w:rPr>
+        <w:t>.</w:t>
+      </w:r>
+      <w:r>
+        <w:rPr>
+          <w:rFonts w:asciiTheme="minorHAnsi" w:eastAsiaTheme="minorHAnsi" w:hAnsiTheme="minorHAnsi"/>
+          <w:bCs/>
+          <w:sz w:val="18"/>
+          <w:szCs w:val="18"/>
+        </w:rPr>
+        <w:t xml:space="preserve"> al</w:t>
+      </w:r>
+      <w:r>
+        <w:rPr>
+          <w:rFonts w:asciiTheme="minorHAnsi" w:eastAsiaTheme="minorHAnsi" w:hAnsiTheme="minorHAnsi"/>
+          <w:bCs/>
+          <w:sz w:val="18"/>
+          <w:szCs w:val="18"/>
+        </w:rPr>
+        <w:t>.</w:t>
+      </w:r>
+      <w:r>
+        <w:rPr>
+          <w:rFonts w:asciiTheme="minorHAnsi" w:eastAsiaTheme="minorHAnsi" w:hAnsiTheme="minorHAnsi"/>
+          <w:bCs/>
+          <w:sz w:val="18"/>
+          <w:szCs w:val="18"/>
+        </w:rPr>
+        <w:t xml:space="preserve"> for validation. Our focus is on drug effects at the cellular level, requiring</w:t>
+      </w:r>
+      <w:r>
+        <w:rPr>
+          <w:rFonts w:asciiTheme="minorHAnsi" w:eastAsiaTheme="minorHAnsi" w:hAnsiTheme="minorHAnsi"/>
+          <w:bCs/>
+          <w:sz w:val="18"/>
+          <w:szCs w:val="18"/>
+        </w:rPr>
+        <w:t xml:space="preserve"> 7 IC50 and 7</w:t>
+      </w:r>
+      <w:r>
+        <w:rPr>
+          <w:rFonts w:asciiTheme="minorHAnsi" w:eastAsiaTheme="minorHAnsi" w:hAnsiTheme="minorHAnsi"/>
+          <w:bCs/>
+          <w:sz w:val="18"/>
+          <w:szCs w:val="18"/>
+        </w:rPr>
+        <w:t xml:space="preserve"> </w:t>
+      </w:r>
+      <w:r>
+        <w:rPr>
+          <w:rFonts w:asciiTheme="minorHAnsi" w:eastAsiaTheme="minorHAnsi" w:hAnsiTheme="minorHAnsi"/>
+          <w:bCs/>
+          <w:sz w:val="18"/>
+          <w:szCs w:val="18"/>
+        </w:rPr>
+        <w:t>Hill coefficient</w:t>
+      </w:r>
+      <w:r>
+        <w:rPr>
+          <w:rFonts w:asciiTheme="minorHAnsi" w:eastAsiaTheme="minorHAnsi" w:hAnsiTheme="minorHAnsi"/>
+          <w:bCs/>
+          <w:sz w:val="18"/>
+          <w:szCs w:val="18"/>
+        </w:rPr>
+        <w:t xml:space="preserve"> [</w:t>
+      </w:r>
+      <w:r>
+        <w:rPr>
+          <w:rFonts w:asciiTheme="minorHAnsi" w:eastAsiaTheme="minorHAnsi" w:hAnsiTheme="minorHAnsi"/>
+          <w:bCs/>
+          <w:sz w:val="18"/>
+          <w:szCs w:val="18"/>
+        </w:rPr>
+        <w:t>4</w:t>
+      </w:r>
+      <w:r>
+        <w:rPr>
+          <w:rFonts w:asciiTheme="minorHAnsi" w:eastAsiaTheme="minorHAnsi" w:hAnsiTheme="minorHAnsi"/>
+          <w:bCs/>
+          <w:sz w:val="18"/>
+          <w:szCs w:val="18"/>
+        </w:rPr>
+        <w:t>]</w:t>
+      </w:r>
+      <w:r>
+        <w:rPr>
+          <w:rFonts w:asciiTheme="minorHAnsi" w:eastAsiaTheme="minorHAnsi" w:hAnsiTheme="minorHAnsi"/>
+          <w:bCs/>
+          <w:sz w:val="18"/>
+          <w:szCs w:val="18"/>
+        </w:rPr>
+        <w:t xml:space="preserve"> per sample. Key outputs include drug toxicity biomarkers and time-series data from each simulated channel, both</w:t>
       </w:r>
       <w:r>
         <w:rPr>
@@ -1130,24 +1388,6 @@
           <w:sz w:val="18"/>
           <w:szCs w:val="18"/>
         </w:rPr>
-        <w:t xml:space="preserve"> Previously, O’Hara, et.al. </w:t>
-      </w:r>
-      <w:r>
-        <w:rPr>
-          <w:rFonts w:asciiTheme="minorHAnsi" w:eastAsiaTheme="minorHAnsi" w:hAnsiTheme="minorHAnsi"/>
-          <w:bCs/>
-          <w:sz w:val="18"/>
-          <w:szCs w:val="18"/>
-        </w:rPr>
-        <w:t>used</w:t>
-      </w:r>
-      <w:r>
-        <w:rPr>
-          <w:rFonts w:asciiTheme="minorHAnsi" w:eastAsiaTheme="minorHAnsi" w:hAnsiTheme="minorHAnsi"/>
-          <w:bCs/>
-          <w:sz w:val="18"/>
-          <w:szCs w:val="18"/>
-        </w:rPr>
         <w:t xml:space="preserve"> </w:t>
       </w:r>
       <w:r>
@@ -1157,70 +1397,70 @@
           <w:sz w:val="18"/>
           <w:szCs w:val="18"/>
         </w:rPr>
-        <w:t>rapid integration technique</w:t>
-      </w:r>
-      <w:r>
-        <w:rPr>
-          <w:rFonts w:asciiTheme="minorHAnsi" w:eastAsiaTheme="minorHAnsi" w:hAnsiTheme="minorHAnsi"/>
-          <w:bCs/>
-          <w:sz w:val="18"/>
-          <w:szCs w:val="18"/>
-        </w:rPr>
-        <w:t xml:space="preserve"> without Markov model</w:t>
-      </w:r>
-      <w:r>
-        <w:rPr>
-          <w:rFonts w:asciiTheme="minorHAnsi" w:eastAsiaTheme="minorHAnsi" w:hAnsiTheme="minorHAnsi"/>
-          <w:bCs/>
-          <w:sz w:val="18"/>
-          <w:szCs w:val="18"/>
-        </w:rPr>
-        <w:t xml:space="preserve"> as the ODE solver. Markov model is excluded to prevent </w:t>
-      </w:r>
-      <w:r>
-        <w:rPr>
-          <w:rFonts w:asciiTheme="minorHAnsi" w:eastAsiaTheme="minorHAnsi" w:hAnsiTheme="minorHAnsi"/>
-          <w:bCs/>
-          <w:sz w:val="18"/>
-          <w:szCs w:val="18"/>
-        </w:rPr>
-        <w:t xml:space="preserve">the </w:t>
-      </w:r>
-      <w:r>
-        <w:rPr>
-          <w:rFonts w:asciiTheme="minorHAnsi" w:eastAsiaTheme="minorHAnsi" w:hAnsiTheme="minorHAnsi"/>
-          <w:bCs/>
-          <w:sz w:val="18"/>
-          <w:szCs w:val="18"/>
-        </w:rPr>
-        <w:t>differential-algebraic equations having lack of flexibility and</w:t>
-      </w:r>
-      <w:r>
-        <w:rPr>
-          <w:rFonts w:asciiTheme="minorHAnsi" w:eastAsiaTheme="minorHAnsi" w:hAnsiTheme="minorHAnsi"/>
-          <w:bCs/>
-          <w:sz w:val="18"/>
-          <w:szCs w:val="18"/>
-        </w:rPr>
-        <w:t xml:space="preserve"> to</w:t>
-      </w:r>
-      <w:r>
-        <w:rPr>
-          <w:rFonts w:asciiTheme="minorHAnsi" w:eastAsiaTheme="minorHAnsi" w:hAnsiTheme="minorHAnsi"/>
-          <w:bCs/>
-          <w:sz w:val="18"/>
-          <w:szCs w:val="18"/>
-        </w:rPr>
-        <w:t xml:space="preserve"> increase computational tractability. We able to trace the computational procedures and create analytical method to be implemented in</w:t>
-      </w:r>
-      <w:r>
-        <w:rPr>
-          <w:rFonts w:asciiTheme="minorHAnsi" w:eastAsiaTheme="minorHAnsi" w:hAnsiTheme="minorHAnsi"/>
-          <w:bCs/>
-          <w:sz w:val="18"/>
-          <w:szCs w:val="18"/>
-        </w:rPr>
-        <w:t xml:space="preserve"> the CUDA-based model. This transformation is required to simplify the computational process, and let the paralleli</w:t>
+        <w:t xml:space="preserve">We </w:t>
+      </w:r>
+      <w:r>
+        <w:rPr>
+          <w:rFonts w:asciiTheme="minorHAnsi" w:eastAsiaTheme="minorHAnsi" w:hAnsiTheme="minorHAnsi"/>
+          <w:bCs/>
+          <w:sz w:val="18"/>
+          <w:szCs w:val="18"/>
+        </w:rPr>
+        <w:t xml:space="preserve">were </w:t>
+      </w:r>
+      <w:r>
+        <w:rPr>
+          <w:rFonts w:asciiTheme="minorHAnsi" w:eastAsiaTheme="minorHAnsi" w:hAnsiTheme="minorHAnsi"/>
+          <w:bCs/>
+          <w:sz w:val="18"/>
+          <w:szCs w:val="18"/>
+        </w:rPr>
+        <w:t xml:space="preserve">able to trace the computational procedures and create </w:t>
+      </w:r>
+      <w:r>
+        <w:rPr>
+          <w:rFonts w:asciiTheme="minorHAnsi" w:eastAsiaTheme="minorHAnsi" w:hAnsiTheme="minorHAnsi"/>
+          <w:bCs/>
+          <w:sz w:val="18"/>
+          <w:szCs w:val="18"/>
+        </w:rPr>
+        <w:t>semi-</w:t>
+      </w:r>
+      <w:r>
+        <w:rPr>
+          <w:rFonts w:asciiTheme="minorHAnsi" w:eastAsiaTheme="minorHAnsi" w:hAnsiTheme="minorHAnsi"/>
+          <w:bCs/>
+          <w:sz w:val="18"/>
+          <w:szCs w:val="18"/>
+        </w:rPr>
+        <w:t>analytical method to be implemented in</w:t>
+      </w:r>
+      <w:r>
+        <w:rPr>
+          <w:rFonts w:asciiTheme="minorHAnsi" w:eastAsiaTheme="minorHAnsi" w:hAnsiTheme="minorHAnsi"/>
+          <w:bCs/>
+          <w:sz w:val="18"/>
+          <w:szCs w:val="18"/>
+        </w:rPr>
+        <w:t xml:space="preserve"> the CUDA-based model</w:t>
+      </w:r>
+      <w:r>
+        <w:rPr>
+          <w:rFonts w:asciiTheme="minorHAnsi" w:eastAsiaTheme="minorHAnsi" w:hAnsiTheme="minorHAnsi"/>
+          <w:bCs/>
+          <w:sz w:val="18"/>
+          <w:szCs w:val="18"/>
+        </w:rPr>
+        <w:t xml:space="preserve"> [2]</w:t>
+      </w:r>
+      <w:r>
+        <w:rPr>
+          <w:rFonts w:asciiTheme="minorHAnsi" w:eastAsiaTheme="minorHAnsi" w:hAnsiTheme="minorHAnsi"/>
+          <w:bCs/>
+          <w:sz w:val="18"/>
+          <w:szCs w:val="18"/>
+        </w:rPr>
+        <w:t>. This transformation is required to simplify the computational process, and let the paralleli</w:t>
       </w:r>
       <w:r>
         <w:rPr>
@@ -1642,12 +1882,59 @@
           <w:sz w:val="18"/>
           <w:szCs w:val="18"/>
         </w:rPr>
-        <w:t xml:space="preserve"> with 8GB of GPU memory for this optimization trials. Figure 3.2 shows all of block configuration we tried. In total, we tested the model for 2000 samples.</w:t>
-      </w:r>
-      <w:r>
-        <w:rPr>
-          <w:rFonts w:asciiTheme="minorHAnsi" w:eastAsiaTheme="minorHAnsi" w:hAnsiTheme="minorHAnsi"/>
-          <w:bCs/>
+        <w:t xml:space="preserve"> with 8GB of GPU memory for this optimization trials. Figure 3.2 shows all of block configuration we tried</w:t>
+      </w:r>
+      <w:r>
+        <w:rPr>
+          <w:rFonts w:asciiTheme="minorHAnsi" w:eastAsiaTheme="minorHAnsi" w:hAnsiTheme="minorHAnsi"/>
+          <w:bCs/>
+          <w:sz w:val="18"/>
+          <w:szCs w:val="18"/>
+        </w:rPr>
+        <w:t xml:space="preserve">, highlighting </w:t>
+      </w:r>
+      <w:proofErr w:type="spellStart"/>
+      <w:r>
+        <w:rPr>
+          <w:rFonts w:asciiTheme="minorHAnsi" w:eastAsiaTheme="minorHAnsi" w:hAnsiTheme="minorHAnsi"/>
+          <w:bCs/>
+          <w:sz w:val="18"/>
+          <w:szCs w:val="18"/>
+        </w:rPr>
+        <w:t>extremites</w:t>
+      </w:r>
+      <w:proofErr w:type="spellEnd"/>
+      <w:r>
+        <w:rPr>
+          <w:rFonts w:asciiTheme="minorHAnsi" w:eastAsiaTheme="minorHAnsi" w:hAnsiTheme="minorHAnsi"/>
+          <w:bCs/>
+          <w:sz w:val="18"/>
+          <w:szCs w:val="18"/>
+        </w:rPr>
+        <w:t xml:space="preserve"> and most optimal configuration</w:t>
+      </w:r>
+      <w:r>
+        <w:rPr>
+          <w:rFonts w:asciiTheme="minorHAnsi" w:eastAsiaTheme="minorHAnsi" w:hAnsiTheme="minorHAnsi"/>
+          <w:bCs/>
+          <w:sz w:val="18"/>
+          <w:szCs w:val="18"/>
+        </w:rPr>
+        <w:t xml:space="preserve">. In total, we tested the model for 2000 samples. As we are creating the </w:t>
+      </w:r>
+      <w:r>
+        <w:rPr>
+          <w:rFonts w:asciiTheme="minorHAnsi" w:eastAsiaTheme="minorHAnsi" w:hAnsiTheme="minorHAnsi"/>
+          <w:bCs/>
+          <w:sz w:val="18"/>
+          <w:szCs w:val="18"/>
+        </w:rPr>
+        <w:lastRenderedPageBreak/>
+        <w:t>parallelisation based on each sample, each sample has their own “computing core”,</w:t>
+      </w:r>
+      <w:r>
+        <w:rPr>
+          <w:rFonts w:asciiTheme="minorHAnsi" w:eastAsiaTheme="minorHAnsi" w:hAnsiTheme="minorHAnsi"/>
           <w:sz w:val="18"/>
           <w:szCs w:val="18"/>
         </w:rPr>
@@ -1660,277 +1947,6 @@
           <w:sz w:val="18"/>
           <w:szCs w:val="18"/>
         </w:rPr>
-        <w:t xml:space="preserve">As we are creating the parallelisation based on each sample, each sample has their </w:t>
-      </w:r>
-      <w:r>
-        <w:rPr>
-          <w:rFonts w:asciiTheme="minorHAnsi" w:eastAsiaTheme="minorHAnsi" w:hAnsiTheme="minorHAnsi"/>
-          <w:bCs/>
-          <w:sz w:val="18"/>
-          <w:szCs w:val="18"/>
-        </w:rPr>
-        <w:lastRenderedPageBreak/>
-        <w:t>own “computing core”,</w:t>
-      </w:r>
-      <w:r>
-        <w:rPr>
-          <w:rFonts w:asciiTheme="minorHAnsi" w:eastAsiaTheme="minorHAnsi" w:hAnsiTheme="minorHAnsi"/>
-          <w:bCs/>
-          <w:noProof/>
-          <w:sz w:val="18"/>
-          <w:szCs w:val="18"/>
-        </w:rPr>
-        <mc:AlternateContent>
-          <mc:Choice Requires="wpg">
-            <w:drawing>
-              <wp:anchor distT="0" distB="0" distL="114300" distR="114300" simplePos="0" relativeHeight="251662336" behindDoc="0" locked="0" layoutInCell="1" allowOverlap="1" wp14:anchorId="4FEE5AF1" wp14:editId="09A232E9">
-                <wp:simplePos x="0" y="0"/>
-                <wp:positionH relativeFrom="margin">
-                  <wp:posOffset>3306579</wp:posOffset>
-                </wp:positionH>
-                <wp:positionV relativeFrom="paragraph">
-                  <wp:posOffset>0</wp:posOffset>
-                </wp:positionV>
-                <wp:extent cx="3455670" cy="2506980"/>
-                <wp:effectExtent l="0" t="0" r="0" b="0"/>
-                <wp:wrapSquare wrapText="bothSides"/>
-                <wp:docPr id="9" name="Group 9"/>
-                <wp:cNvGraphicFramePr/>
-                <a:graphic xmlns:a="http://schemas.openxmlformats.org/drawingml/2006/main">
-                  <a:graphicData uri="http://schemas.microsoft.com/office/word/2010/wordprocessingGroup">
-                    <wpg:wgp>
-                      <wpg:cNvGrpSpPr/>
-                      <wpg:grpSpPr>
-                        <a:xfrm>
-                          <a:off x="0" y="0"/>
-                          <a:ext cx="3455670" cy="2506980"/>
-                          <a:chOff x="0" y="0"/>
-                          <a:chExt cx="3455670" cy="2507217"/>
-                        </a:xfrm>
-                      </wpg:grpSpPr>
-                      <wps:wsp>
-                        <wps:cNvPr id="8" name="Text Box 2"/>
-                        <wps:cNvSpPr txBox="1">
-                          <a:spLocks noChangeArrowheads="1"/>
-                        </wps:cNvSpPr>
-                        <wps:spPr bwMode="auto">
-                          <a:xfrm>
-                            <a:off x="83890" y="2118597"/>
-                            <a:ext cx="3253105" cy="388620"/>
-                          </a:xfrm>
-                          <a:prstGeom prst="rect">
-                            <a:avLst/>
-                          </a:prstGeom>
-                          <a:solidFill>
-                            <a:srgbClr val="FFFFFF"/>
-                          </a:solidFill>
-                          <a:ln>
-                            <a:noFill/>
-                          </a:ln>
-                          <a:extLst>
-                            <a:ext uri="{91240B29-F687-4F45-9708-019B960494DF}">
-                              <a14:hiddenLine xmlns:a14="http://schemas.microsoft.com/office/drawing/2010/main" w="9525">
-                                <a:solidFill>
-                                  <a:srgbClr val="000000"/>
-                                </a:solidFill>
-                                <a:miter lim="800000"/>
-                                <a:headEnd/>
-                                <a:tailEnd/>
-                              </a14:hiddenLine>
-                            </a:ext>
-                          </a:extLst>
-                        </wps:spPr>
-                        <wps:txbx>
-                          <w:txbxContent>
-                            <w:p>
-                              <w:pPr>
-                                <w:pStyle w:val="Caption"/>
-                                <w:spacing w:line="240" w:lineRule="exact"/>
-                                <w:jc w:val="center"/>
-                                <w:rPr>
-                                  <w:b w:val="0"/>
-                                  <w:sz w:val="18"/>
-                                  <w:szCs w:val="18"/>
-                                </w:rPr>
-                              </w:pPr>
-                              <w:r>
-                                <w:rPr>
-                                  <w:b w:val="0"/>
-                                  <w:sz w:val="18"/>
-                                  <w:szCs w:val="18"/>
-                                </w:rPr>
-                                <w:t xml:space="preserve">Figure </w:t>
-                              </w:r>
-                              <w:r>
-                                <w:rPr>
-                                  <w:b w:val="0"/>
-                                  <w:sz w:val="18"/>
-                                  <w:szCs w:val="18"/>
-                                </w:rPr>
-                                <w:t>3</w:t>
-                              </w:r>
-                              <w:r>
-                                <w:rPr>
-                                  <w:b w:val="0"/>
-                                  <w:sz w:val="18"/>
-                                  <w:szCs w:val="18"/>
-                                </w:rPr>
-                                <w:t xml:space="preserve">. </w:t>
-                              </w:r>
-                              <w:r>
-                                <w:rPr>
-                                  <w:b w:val="0"/>
-                                  <w:sz w:val="18"/>
-                                  <w:szCs w:val="18"/>
-                                </w:rPr>
-                                <w:t>4</w:t>
-                              </w:r>
-                              <w:r>
-                                <w:rPr>
-                                  <w:b w:val="0"/>
-                                  <w:sz w:val="18"/>
-                                  <w:szCs w:val="18"/>
-                                </w:rPr>
-                                <w:t xml:space="preserve"> Computational Speed of Different Computing Resources for Multi-Core, 2000 Sample Scenario</w:t>
-                              </w:r>
-                            </w:p>
-                          </w:txbxContent>
-                        </wps:txbx>
-                        <wps:bodyPr rot="0" vert="horz" wrap="square" lIns="0" tIns="0" rIns="0" bIns="0" anchor="t" anchorCtr="0" upright="1">
-                          <a:noAutofit/>
-                        </wps:bodyPr>
-                      </wps:wsp>
-                      <pic:pic xmlns:pic="http://schemas.openxmlformats.org/drawingml/2006/picture">
-                        <pic:nvPicPr>
-                          <pic:cNvPr id="7" name="Picture 7"/>
-                          <pic:cNvPicPr>
-                            <a:picLocks noChangeAspect="1"/>
-                          </pic:cNvPicPr>
-                        </pic:nvPicPr>
-                        <pic:blipFill>
-                          <a:blip r:embed="rId11" cstate="print">
-                            <a:extLst>
-                              <a:ext uri="{28A0092B-C50C-407E-A947-70E740481C1C}">
-                                <a14:useLocalDpi xmlns:a14="http://schemas.microsoft.com/office/drawing/2010/main" val="0"/>
-                              </a:ext>
-                            </a:extLst>
-                          </a:blip>
-                          <a:srcRect/>
-                          <a:stretch>
-                            <a:fillRect/>
-                          </a:stretch>
-                        </pic:blipFill>
-                        <pic:spPr bwMode="auto">
-                          <a:xfrm>
-                            <a:off x="0" y="0"/>
-                            <a:ext cx="3455670" cy="2135505"/>
-                          </a:xfrm>
-                          <a:prstGeom prst="rect">
-                            <a:avLst/>
-                          </a:prstGeom>
-                          <a:noFill/>
-                          <a:ln>
-                            <a:noFill/>
-                          </a:ln>
-                        </pic:spPr>
-                      </pic:pic>
-                    </wpg:wgp>
-                  </a:graphicData>
-                </a:graphic>
-                <wp14:sizeRelH relativeFrom="page">
-                  <wp14:pctWidth>0</wp14:pctWidth>
-                </wp14:sizeRelH>
-                <wp14:sizeRelV relativeFrom="page">
-                  <wp14:pctHeight>0</wp14:pctHeight>
-                </wp14:sizeRelV>
-              </wp:anchor>
-            </w:drawing>
-          </mc:Choice>
-          <mc:Fallback>
-            <w:pict>
-              <v:group w14:anchorId="4FEE5AF1" id="Group 9" o:spid="_x0000_s1029" style="position:absolute;left:0;text-align:left;margin-left:260.35pt;margin-top:0;width:272.1pt;height:197.4pt;z-index:251662336;mso-position-horizontal-relative:margin" coordsize="34556,25072" o:gfxdata="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">
-                <v:shape id="_x0000_s1030" type="#_x0000_t202" style="position:absolute;left:838;top:21185;width:32531;height:3887;visibility:visible;mso-wrap-style:square;v-text-anchor:top" o:gfxdata="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" stroked="f">
-                  <v:textbox inset="0,0,0,0">
-                    <w:txbxContent>
-                      <w:p>
-                        <w:pPr>
-                          <w:pStyle w:val="Caption"/>
-                          <w:spacing w:line="240" w:lineRule="exact"/>
-                          <w:jc w:val="center"/>
-                          <w:rPr>
-                            <w:b w:val="0"/>
-                            <w:sz w:val="18"/>
-                            <w:szCs w:val="18"/>
-                          </w:rPr>
-                        </w:pPr>
-                        <w:r>
-                          <w:rPr>
-                            <w:b w:val="0"/>
-                            <w:sz w:val="18"/>
-                            <w:szCs w:val="18"/>
-                          </w:rPr>
-                          <w:t xml:space="preserve">Figure </w:t>
-                        </w:r>
-                        <w:r>
-                          <w:rPr>
-                            <w:b w:val="0"/>
-                            <w:sz w:val="18"/>
-                            <w:szCs w:val="18"/>
-                          </w:rPr>
-                          <w:t>3</w:t>
-                        </w:r>
-                        <w:r>
-                          <w:rPr>
-                            <w:b w:val="0"/>
-                            <w:sz w:val="18"/>
-                            <w:szCs w:val="18"/>
-                          </w:rPr>
-                          <w:t xml:space="preserve">. </w:t>
-                        </w:r>
-                        <w:r>
-                          <w:rPr>
-                            <w:b w:val="0"/>
-                            <w:sz w:val="18"/>
-                            <w:szCs w:val="18"/>
-                          </w:rPr>
-                          <w:t>4</w:t>
-                        </w:r>
-                        <w:r>
-                          <w:rPr>
-                            <w:b w:val="0"/>
-                            <w:sz w:val="18"/>
-                            <w:szCs w:val="18"/>
-                          </w:rPr>
-                          <w:t xml:space="preserve"> Computational Speed of Different Computing Resources for Multi-Core, 2000 Sample Scenario</w:t>
-                        </w:r>
-                      </w:p>
-                    </w:txbxContent>
-                  </v:textbox>
-                </v:shape>
-                <v:shape id="Picture 7" o:spid="_x0000_s1031" type="#_x0000_t75" style="position:absolute;width:34556;height:21355;visibility:visible;mso-wrap-style:square" o:gfxdata="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">
-                  <v:imagedata r:id="rId12" o:title=""/>
-                </v:shape>
-                <w10:wrap type="square" anchorx="margin"/>
-              </v:group>
-            </w:pict>
-          </mc:Fallback>
-        </mc:AlternateContent>
-      </w:r>
-      <w:r>
-        <w:rPr>
-          <w:rFonts w:asciiTheme="minorHAnsi" w:eastAsiaTheme="minorHAnsi" w:hAnsiTheme="minorHAnsi"/>
-          <w:sz w:val="18"/>
-          <w:szCs w:val="18"/>
-        </w:rPr>
-        <w:t xml:space="preserve"> </w:t>
-      </w:r>
-      <w:r>
-        <w:rPr>
-          <w:rFonts w:asciiTheme="minorHAnsi" w:eastAsiaTheme="minorHAnsi" w:hAnsiTheme="minorHAnsi"/>
-          <w:bCs/>
-          <w:sz w:val="18"/>
-          <w:szCs w:val="18"/>
-        </w:rPr>
         <w:t xml:space="preserve">making the configuration as factors of 2000 (2 blocks </w:t>
       </w:r>
       <w:r>
@@ -2057,16 +2073,7 @@
           <w:sz w:val="18"/>
           <w:szCs w:val="18"/>
         </w:rPr>
-        <w:t xml:space="preserve"> </w:t>
-      </w:r>
-      <w:r>
-        <w:rPr>
-          <w:rFonts w:asciiTheme="minorHAnsi" w:eastAsiaTheme="minorHAnsi" w:hAnsiTheme="minorHAnsi"/>
-          <w:bCs/>
-          <w:sz w:val="18"/>
-          <w:szCs w:val="18"/>
-        </w:rPr>
-        <w:t>Significant trials bring us to a conclusion where each computing block optimally consist of 20 cores.</w:t>
+        <w:t xml:space="preserve"> Significant trials bring us to a conclusion where each computing block optimally consist of 20 cores.</w:t>
       </w:r>
     </w:p>
     <w:p>
@@ -2081,6 +2088,52 @@
       </w:pPr>
     </w:p>
     <w:p>
+      <w:r>
+        <w:rPr>
+          <w:noProof/>
+        </w:rPr>
+        <w:drawing>
+          <wp:inline distT="0" distB="0" distL="0" distR="0" wp14:anchorId="13C79064" wp14:editId="0E886B81">
+            <wp:extent cx="3168650" cy="1542415"/>
+            <wp:effectExtent l="0" t="0" r="6350" b="0"/>
+            <wp:docPr id="3" name="Picture 3"/>
+            <wp:cNvGraphicFramePr>
+              <a:graphicFrameLocks xmlns:a="http://schemas.openxmlformats.org/drawingml/2006/main" noChangeAspect="1"/>
+            </wp:cNvGraphicFramePr>
+            <a:graphic xmlns:a="http://schemas.openxmlformats.org/drawingml/2006/main">
+              <a:graphicData uri="http://schemas.openxmlformats.org/drawingml/2006/picture">
+                <pic:pic xmlns:pic="http://schemas.openxmlformats.org/drawingml/2006/picture">
+                  <pic:nvPicPr>
+                    <pic:cNvPr id="3" name="Picture 3"/>
+                    <pic:cNvPicPr/>
+                  </pic:nvPicPr>
+                  <pic:blipFill>
+                    <a:blip r:embed="rId11" cstate="print">
+                      <a:extLst>
+                        <a:ext uri="{28A0092B-C50C-407E-A947-70E740481C1C}">
+                          <a14:useLocalDpi xmlns:a14="http://schemas.microsoft.com/office/drawing/2010/main" val="0"/>
+                        </a:ext>
+                      </a:extLst>
+                    </a:blip>
+                    <a:stretch>
+                      <a:fillRect/>
+                    </a:stretch>
+                  </pic:blipFill>
+                  <pic:spPr>
+                    <a:xfrm>
+                      <a:off x="0" y="0"/>
+                      <a:ext cx="3168650" cy="1542415"/>
+                    </a:xfrm>
+                    <a:prstGeom prst="rect">
+                      <a:avLst/>
+                    </a:prstGeom>
+                  </pic:spPr>
+                </pic:pic>
+              </a:graphicData>
+            </a:graphic>
+          </wp:inline>
+        </w:drawing>
+      </w:r>
       <w:r>
         <w:rPr>
           <w:noProof/>
@@ -2088,15 +2141,15 @@
         <mc:AlternateContent>
           <mc:Choice Requires="wps">
             <w:drawing>
-              <wp:anchor distT="0" distB="0" distL="114300" distR="114300" simplePos="0" relativeHeight="251667456" behindDoc="0" locked="0" layoutInCell="1" allowOverlap="1" wp14:anchorId="3295B834" wp14:editId="32157C60">
+              <wp:anchor distT="0" distB="0" distL="114300" distR="114300" simplePos="0" relativeHeight="251666432" behindDoc="0" locked="0" layoutInCell="1" allowOverlap="1" wp14:anchorId="3295B834" wp14:editId="2290E8EA">
                 <wp:simplePos x="0" y="0"/>
                 <wp:positionH relativeFrom="column">
                   <wp:posOffset>493395</wp:posOffset>
                 </wp:positionH>
                 <wp:positionV relativeFrom="paragraph">
-                  <wp:posOffset>1916564</wp:posOffset>
+                  <wp:posOffset>1544320</wp:posOffset>
                 </wp:positionV>
-                <wp:extent cx="2323465" cy="318782"/>
+                <wp:extent cx="2323465" cy="318770"/>
                 <wp:effectExtent l="0" t="0" r="635" b="0"/>
                 <wp:wrapNone/>
                 <wp:docPr id="16" name="Text Box 2"/>
@@ -2112,7 +2165,7 @@
                       <wps:spPr bwMode="auto">
                         <a:xfrm>
                           <a:off x="0" y="0"/>
-                          <a:ext cx="2323465" cy="318782"/>
+                          <a:ext cx="2323465" cy="318770"/>
                         </a:xfrm>
                         <a:prstGeom prst="rect">
                           <a:avLst/>
@@ -2206,7 +2259,7 @@
           </mc:Choice>
           <mc:Fallback>
             <w:pict>
-              <v:shape w14:anchorId="3295B834" id="Text Box 2" o:spid="_x0000_s1032" type="#_x0000_t202" style="position:absolute;margin-left:38.85pt;margin-top:150.9pt;width:182.95pt;height:25.1pt;z-index:251667456;visibility:visible;mso-wrap-style:square;mso-height-percent:0;mso-wrap-distance-left:9pt;mso-wrap-distance-top:0;mso-wrap-distance-right:9pt;mso-wrap-distance-bottom:0;mso-position-horizontal:absolute;mso-position-horizontal-relative:text;mso-position-vertical:absolute;mso-position-vertical-relative:text;mso-height-percent:0;mso-height-relative:margin;v-text-anchor:top" o:gfxdata="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" stroked="f">
+              <v:shape w14:anchorId="3295B834" id="Text Box 2" o:spid="_x0000_s1029" type="#_x0000_t202" style="position:absolute;margin-left:38.85pt;margin-top:121.6pt;width:182.95pt;height:25.1pt;z-index:251666432;visibility:visible;mso-wrap-style:square;mso-height-percent:0;mso-wrap-distance-left:9pt;mso-wrap-distance-top:0;mso-wrap-distance-right:9pt;mso-wrap-distance-bottom:0;mso-position-horizontal:absolute;mso-position-horizontal-relative:text;mso-position-vertical:absolute;mso-position-vertical-relative:text;mso-height-percent:0;mso-height-relative:margin;v-text-anchor:top" o:gfxdata="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" stroked="f">
                 <v:textbox inset="0,0,0,0">
                   <w:txbxContent>
                     <w:p>
@@ -2268,63 +2321,6 @@
           </mc:Fallback>
         </mc:AlternateContent>
       </w:r>
-      <w:r>
-        <w:rPr>
-          <w:rFonts w:asciiTheme="minorHAnsi" w:eastAsiaTheme="minorHAnsi" w:hAnsiTheme="minorHAnsi"/>
-          <w:bCs/>
-          <w:noProof/>
-          <w:sz w:val="18"/>
-          <w:szCs w:val="18"/>
-        </w:rPr>
-        <w:drawing>
-          <wp:inline distT="0" distB="0" distL="0" distR="0" wp14:anchorId="63EA7550" wp14:editId="3301F017">
-            <wp:extent cx="3168650" cy="1958340"/>
-            <wp:effectExtent l="0" t="0" r="6350" b="0"/>
-            <wp:docPr id="15" name="Picture 15"/>
-            <wp:cNvGraphicFramePr>
-              <a:graphicFrameLocks xmlns:a="http://schemas.openxmlformats.org/drawingml/2006/main" noChangeAspect="1"/>
-            </wp:cNvGraphicFramePr>
-            <a:graphic xmlns:a="http://schemas.openxmlformats.org/drawingml/2006/main">
-              <a:graphicData uri="http://schemas.openxmlformats.org/drawingml/2006/picture">
-                <pic:pic xmlns:pic="http://schemas.openxmlformats.org/drawingml/2006/picture">
-                  <pic:nvPicPr>
-                    <pic:cNvPr id="0" name="Picture 5"/>
-                    <pic:cNvPicPr>
-                      <a:picLocks noChangeAspect="1" noChangeArrowheads="1"/>
-                    </pic:cNvPicPr>
-                  </pic:nvPicPr>
-                  <pic:blipFill>
-                    <a:blip r:embed="rId13" cstate="print">
-                      <a:extLst>
-                        <a:ext uri="{28A0092B-C50C-407E-A947-70E740481C1C}">
-                          <a14:useLocalDpi xmlns:a14="http://schemas.microsoft.com/office/drawing/2010/main" val="0"/>
-                        </a:ext>
-                      </a:extLst>
-                    </a:blip>
-                    <a:srcRect/>
-                    <a:stretch>
-                      <a:fillRect/>
-                    </a:stretch>
-                  </pic:blipFill>
-                  <pic:spPr bwMode="auto">
-                    <a:xfrm>
-                      <a:off x="0" y="0"/>
-                      <a:ext cx="3177093" cy="1963558"/>
-                    </a:xfrm>
-                    <a:prstGeom prst="rect">
-                      <a:avLst/>
-                    </a:prstGeom>
-                    <a:noFill/>
-                    <a:ln>
-                      <a:noFill/>
-                    </a:ln>
-                  </pic:spPr>
-                </pic:pic>
-              </a:graphicData>
-            </a:graphic>
-          </wp:inline>
-        </w:drawing>
-      </w:r>
     </w:p>
     <w:p>
       <w:pPr>
@@ -2348,6 +2344,255 @@
           <w:szCs w:val="18"/>
         </w:rPr>
       </w:pPr>
+    </w:p>
+    <w:p>
+      <w:pPr>
+        <w:spacing w:line="240" w:lineRule="exact"/>
+        <w:jc w:val="both"/>
+        <w:rPr>
+          <w:rFonts w:asciiTheme="minorHAnsi" w:eastAsiaTheme="minorHAnsi" w:hAnsiTheme="minorHAnsi"/>
+          <w:bCs/>
+          <w:sz w:val="18"/>
+          <w:szCs w:val="18"/>
+        </w:rPr>
+      </w:pPr>
+    </w:p>
+    <w:p>
+      <w:pPr>
+        <w:spacing w:line="240" w:lineRule="exact"/>
+        <w:jc w:val="both"/>
+        <w:rPr>
+          <w:rFonts w:asciiTheme="minorHAnsi" w:eastAsiaTheme="minorHAnsi" w:hAnsiTheme="minorHAnsi"/>
+          <w:bCs/>
+          <w:sz w:val="18"/>
+          <w:szCs w:val="18"/>
+        </w:rPr>
+      </w:pPr>
+      <w:r>
+        <w:rPr>
+          <w:rFonts w:asciiTheme="minorHAnsi" w:eastAsiaTheme="minorHAnsi" w:hAnsiTheme="minorHAnsi"/>
+          <w:bCs/>
+          <w:sz w:val="18"/>
+          <w:szCs w:val="18"/>
+        </w:rPr>
+        <w:t>In theory, GPU cores are less powerful compared to CPU core</w:t>
+      </w:r>
+      <w:r>
+        <w:rPr>
+          <w:rFonts w:asciiTheme="minorHAnsi" w:eastAsiaTheme="minorHAnsi" w:hAnsiTheme="minorHAnsi"/>
+          <w:bCs/>
+          <w:sz w:val="18"/>
+          <w:szCs w:val="18"/>
+        </w:rPr>
+        <w:t xml:space="preserve">s, making CPU cores as obvious choice for single sample simulation. </w:t>
+      </w:r>
+      <w:r>
+        <w:rPr>
+          <w:rFonts w:asciiTheme="minorHAnsi" w:eastAsiaTheme="minorHAnsi" w:hAnsiTheme="minorHAnsi"/>
+          <w:bCs/>
+          <w:sz w:val="18"/>
+          <w:szCs w:val="18"/>
+        </w:rPr>
+        <w:t xml:space="preserve">Upper part of </w:t>
+      </w:r>
+      <w:r>
+        <w:rPr>
+          <w:rFonts w:asciiTheme="minorHAnsi" w:eastAsiaTheme="minorHAnsi" w:hAnsiTheme="minorHAnsi"/>
+          <w:bCs/>
+          <w:sz w:val="18"/>
+          <w:szCs w:val="18"/>
+        </w:rPr>
+        <w:t>Figure</w:t>
+      </w:r>
+      <w:r>
+        <w:rPr>
+          <w:rFonts w:asciiTheme="minorHAnsi" w:eastAsiaTheme="minorHAnsi" w:hAnsiTheme="minorHAnsi"/>
+          <w:bCs/>
+          <w:sz w:val="18"/>
+          <w:szCs w:val="18"/>
+        </w:rPr>
+        <w:t xml:space="preserve"> 3.</w:t>
+      </w:r>
+      <w:r>
+        <w:rPr>
+          <w:rFonts w:asciiTheme="minorHAnsi" w:eastAsiaTheme="minorHAnsi" w:hAnsiTheme="minorHAnsi"/>
+          <w:bCs/>
+          <w:sz w:val="18"/>
+          <w:szCs w:val="18"/>
+        </w:rPr>
+        <w:t>3</w:t>
+      </w:r>
+      <w:r>
+        <w:rPr>
+          <w:rFonts w:asciiTheme="minorHAnsi" w:eastAsiaTheme="minorHAnsi" w:hAnsiTheme="minorHAnsi"/>
+          <w:bCs/>
+          <w:sz w:val="18"/>
+          <w:szCs w:val="18"/>
+        </w:rPr>
+        <w:t xml:space="preserve"> shows computing speed of single sample calculation </w:t>
+      </w:r>
+      <w:r>
+        <w:rPr>
+          <w:rFonts w:asciiTheme="minorHAnsi" w:eastAsiaTheme="minorHAnsi" w:hAnsiTheme="minorHAnsi"/>
+          <w:bCs/>
+          <w:sz w:val="18"/>
+          <w:szCs w:val="18"/>
+        </w:rPr>
+        <w:t>in</w:t>
+      </w:r>
+      <w:r>
+        <w:rPr>
+          <w:rFonts w:asciiTheme="minorHAnsi" w:eastAsiaTheme="minorHAnsi" w:hAnsiTheme="minorHAnsi"/>
+          <w:bCs/>
+          <w:sz w:val="18"/>
+          <w:szCs w:val="18"/>
+        </w:rPr>
+        <w:t xml:space="preserve"> different </w:t>
+      </w:r>
+      <w:r>
+        <w:rPr>
+          <w:rFonts w:asciiTheme="minorHAnsi" w:eastAsiaTheme="minorHAnsi" w:hAnsiTheme="minorHAnsi"/>
+          <w:bCs/>
+          <w:sz w:val="18"/>
+          <w:szCs w:val="18"/>
+        </w:rPr>
+        <w:t>resources</w:t>
+      </w:r>
+      <w:r>
+        <w:rPr>
+          <w:rFonts w:asciiTheme="minorHAnsi" w:eastAsiaTheme="minorHAnsi" w:hAnsiTheme="minorHAnsi"/>
+          <w:bCs/>
+          <w:sz w:val="18"/>
+          <w:szCs w:val="18"/>
+        </w:rPr>
+        <w:t xml:space="preserve"> for 1000 pacing</w:t>
+      </w:r>
+      <w:r>
+        <w:rPr>
+          <w:rFonts w:asciiTheme="minorHAnsi" w:eastAsiaTheme="minorHAnsi" w:hAnsiTheme="minorHAnsi"/>
+          <w:bCs/>
+          <w:sz w:val="18"/>
+          <w:szCs w:val="18"/>
+        </w:rPr>
+        <w:t>.</w:t>
+      </w:r>
+      <w:r>
+        <w:rPr>
+          <w:rFonts w:asciiTheme="minorHAnsi" w:eastAsiaTheme="minorHAnsi" w:hAnsiTheme="minorHAnsi"/>
+          <w:bCs/>
+          <w:sz w:val="18"/>
+          <w:szCs w:val="18"/>
+        </w:rPr>
+        <w:t xml:space="preserve"> CPU calculation time should be linear with the sample size and pacing.</w:t>
+      </w:r>
+      <w:r>
+        <w:rPr>
+          <w:rFonts w:asciiTheme="minorHAnsi" w:eastAsiaTheme="minorHAnsi" w:hAnsiTheme="minorHAnsi"/>
+          <w:bCs/>
+          <w:sz w:val="18"/>
+          <w:szCs w:val="18"/>
+        </w:rPr>
+        <w:t xml:space="preserve"> This linearity makes CPU computation time </w:t>
+      </w:r>
+      <w:r>
+        <w:rPr>
+          <w:rFonts w:asciiTheme="minorHAnsi" w:eastAsiaTheme="minorHAnsi" w:hAnsiTheme="minorHAnsi"/>
+          <w:bCs/>
+          <w:sz w:val="18"/>
+          <w:szCs w:val="18"/>
+        </w:rPr>
+        <w:t xml:space="preserve">grow </w:t>
+      </w:r>
+      <w:r>
+        <w:rPr>
+          <w:rFonts w:asciiTheme="minorHAnsi" w:eastAsiaTheme="minorHAnsi" w:hAnsiTheme="minorHAnsi"/>
+          <w:bCs/>
+          <w:sz w:val="18"/>
+          <w:szCs w:val="18"/>
+        </w:rPr>
+        <w:t>as sample grows</w:t>
+      </w:r>
+      <w:r>
+        <w:rPr>
+          <w:rFonts w:asciiTheme="minorHAnsi" w:eastAsiaTheme="minorHAnsi" w:hAnsiTheme="minorHAnsi"/>
+          <w:bCs/>
+          <w:sz w:val="18"/>
+          <w:szCs w:val="18"/>
+        </w:rPr>
+        <w:t xml:space="preserve">. </w:t>
+      </w:r>
+      <w:r>
+        <w:rPr>
+          <w:rFonts w:asciiTheme="minorHAnsi" w:eastAsiaTheme="minorHAnsi" w:hAnsiTheme="minorHAnsi"/>
+          <w:bCs/>
+          <w:sz w:val="18"/>
+          <w:szCs w:val="18"/>
+        </w:rPr>
+        <w:t>In</w:t>
+      </w:r>
+      <w:r>
+        <w:rPr>
+          <w:rFonts w:asciiTheme="minorHAnsi" w:eastAsiaTheme="minorHAnsi" w:hAnsiTheme="minorHAnsi"/>
+          <w:bCs/>
+          <w:sz w:val="18"/>
+          <w:szCs w:val="18"/>
+        </w:rPr>
+        <w:t xml:space="preserve"> GPU computing unit, this linearity does not affect the computing speed due to GPU paralleli</w:t>
+      </w:r>
+      <w:r>
+        <w:rPr>
+          <w:rFonts w:asciiTheme="minorHAnsi" w:eastAsiaTheme="minorHAnsi" w:hAnsiTheme="minorHAnsi"/>
+          <w:bCs/>
+          <w:sz w:val="18"/>
+          <w:szCs w:val="18"/>
+        </w:rPr>
+        <w:t>s</w:t>
+      </w:r>
+      <w:r>
+        <w:rPr>
+          <w:rFonts w:asciiTheme="minorHAnsi" w:eastAsiaTheme="minorHAnsi" w:hAnsiTheme="minorHAnsi"/>
+          <w:bCs/>
+          <w:sz w:val="18"/>
+          <w:szCs w:val="18"/>
+        </w:rPr>
+        <w:t xml:space="preserve">ation. In other words, the time it takes to compute 1 sample will be similar to </w:t>
+      </w:r>
+      <w:r>
+        <w:rPr>
+          <w:rFonts w:asciiTheme="minorHAnsi" w:eastAsiaTheme="minorHAnsi" w:hAnsiTheme="minorHAnsi"/>
+          <w:bCs/>
+          <w:sz w:val="18"/>
+          <w:szCs w:val="18"/>
+        </w:rPr>
+        <w:t>any</w:t>
+      </w:r>
+      <w:r>
+        <w:rPr>
+          <w:rFonts w:asciiTheme="minorHAnsi" w:eastAsiaTheme="minorHAnsi" w:hAnsiTheme="minorHAnsi"/>
+          <w:bCs/>
+          <w:sz w:val="18"/>
+          <w:szCs w:val="18"/>
+        </w:rPr>
+        <w:t xml:space="preserve"> </w:t>
+      </w:r>
+      <w:r>
+        <w:rPr>
+          <w:rFonts w:asciiTheme="minorHAnsi" w:eastAsiaTheme="minorHAnsi" w:hAnsiTheme="minorHAnsi"/>
+          <w:bCs/>
+          <w:sz w:val="18"/>
+          <w:szCs w:val="18"/>
+        </w:rPr>
+        <w:t xml:space="preserve">number of </w:t>
+      </w:r>
+      <w:r>
+        <w:rPr>
+          <w:rFonts w:asciiTheme="minorHAnsi" w:eastAsiaTheme="minorHAnsi" w:hAnsiTheme="minorHAnsi"/>
+          <w:bCs/>
+          <w:sz w:val="18"/>
+          <w:szCs w:val="18"/>
+        </w:rPr>
+        <w:t>samples.</w:t>
+      </w:r>
     </w:p>
     <w:p>
       <w:pPr>
@@ -2371,18 +2616,18 @@
         <mc:AlternateContent>
           <mc:Choice Requires="wpg">
             <w:drawing>
-              <wp:anchor distT="0" distB="0" distL="114300" distR="114300" simplePos="0" relativeHeight="251665408" behindDoc="0" locked="0" layoutInCell="1" allowOverlap="1" wp14:anchorId="336869C3" wp14:editId="0AA0172E">
+              <wp:anchor distT="0" distB="0" distL="114300" distR="114300" simplePos="0" relativeHeight="251667456" behindDoc="0" locked="0" layoutInCell="1" allowOverlap="1" wp14:anchorId="10BD9007" wp14:editId="79EBA029">
                 <wp:simplePos x="0" y="0"/>
-                <wp:positionH relativeFrom="margin">
-                  <wp:posOffset>-363989</wp:posOffset>
+                <wp:positionH relativeFrom="column">
+                  <wp:posOffset>-86360</wp:posOffset>
                 </wp:positionH>
-                <wp:positionV relativeFrom="margin">
-                  <wp:posOffset>6571615</wp:posOffset>
+                <wp:positionV relativeFrom="paragraph">
+                  <wp:posOffset>192104</wp:posOffset>
                 </wp:positionV>
-                <wp:extent cx="3464560" cy="2491105"/>
-                <wp:effectExtent l="0" t="0" r="2540" b="0"/>
-                <wp:wrapSquare wrapText="bothSides"/>
-                <wp:docPr id="6" name="Group 6"/>
+                <wp:extent cx="3256915" cy="2026989"/>
+                <wp:effectExtent l="0" t="0" r="0" b="5080"/>
+                <wp:wrapTopAndBottom/>
+                <wp:docPr id="19" name="Group 19"/>
                 <wp:cNvGraphicFramePr/>
                 <a:graphic xmlns:a="http://schemas.openxmlformats.org/drawingml/2006/main">
                   <a:graphicData uri="http://schemas.microsoft.com/office/word/2010/wordprocessingGroup">
@@ -2391,54 +2636,49 @@
                       <wpg:grpSpPr>
                         <a:xfrm>
                           <a:off x="0" y="0"/>
-                          <a:ext cx="3464560" cy="2491105"/>
+                          <a:ext cx="3256915" cy="2026989"/>
                           <a:chOff x="0" y="0"/>
-                          <a:chExt cx="3168650" cy="2216678"/>
+                          <a:chExt cx="3256915" cy="2026989"/>
                         </a:xfrm>
                       </wpg:grpSpPr>
                       <pic:pic xmlns:pic="http://schemas.openxmlformats.org/drawingml/2006/picture">
                         <pic:nvPicPr>
-                          <pic:cNvPr id="4" name="Picture 4"/>
+                          <pic:cNvPr id="17" name="Picture 17"/>
                           <pic:cNvPicPr>
                             <a:picLocks noChangeAspect="1"/>
                           </pic:cNvPicPr>
                         </pic:nvPicPr>
                         <pic:blipFill>
-                          <a:blip r:embed="rId14" cstate="print">
+                          <a:blip r:embed="rId12" cstate="print">
                             <a:extLst>
                               <a:ext uri="{28A0092B-C50C-407E-A947-70E740481C1C}">
                                 <a14:useLocalDpi xmlns:a14="http://schemas.microsoft.com/office/drawing/2010/main" val="0"/>
                               </a:ext>
                             </a:extLst>
                           </a:blip>
-                          <a:srcRect/>
                           <a:stretch>
                             <a:fillRect/>
                           </a:stretch>
                         </pic:blipFill>
-                        <pic:spPr bwMode="auto">
+                        <pic:spPr>
                           <a:xfrm>
                             <a:off x="0" y="0"/>
-                            <a:ext cx="3168650" cy="1958340"/>
+                            <a:ext cx="3256915" cy="1708785"/>
                           </a:xfrm>
                           <a:prstGeom prst="rect">
                             <a:avLst/>
                           </a:prstGeom>
-                          <a:noFill/>
-                          <a:ln>
-                            <a:noFill/>
-                          </a:ln>
                         </pic:spPr>
                       </pic:pic>
                       <wps:wsp>
-                        <wps:cNvPr id="5" name="Text Box 2"/>
+                        <wps:cNvPr id="18" name="Text Box 2"/>
                         <wps:cNvSpPr txBox="1">
                           <a:spLocks noChangeArrowheads="1"/>
                         </wps:cNvSpPr>
                         <wps:spPr bwMode="auto">
                           <a:xfrm>
-                            <a:off x="192947" y="1870744"/>
-                            <a:ext cx="2975610" cy="345934"/>
+                            <a:off x="291402" y="1708219"/>
+                            <a:ext cx="2858897" cy="318770"/>
                           </a:xfrm>
                           <a:prstGeom prst="rect">
                             <a:avLst/>
@@ -2513,7 +2753,49 @@
                                   <w:sz w:val="18"/>
                                   <w:szCs w:val="18"/>
                                 </w:rPr>
-                                <w:t xml:space="preserve"> Computational Speed of Different Computing Resources for Single Core, Single Sample Scenario</w:t>
+                                <w:t xml:space="preserve"> </w:t>
+                              </w:r>
+                              <w:r>
+                                <w:rPr>
+                                  <w:b w:val="0"/>
+                                  <w:sz w:val="18"/>
+                                  <w:szCs w:val="18"/>
+                                </w:rPr>
+                                <w:t>Computational Speed</w:t>
+                              </w:r>
+                              <w:r>
+                                <w:rPr>
+                                  <w:b w:val="0"/>
+                                  <w:sz w:val="18"/>
+                                  <w:szCs w:val="18"/>
+                                </w:rPr>
+                                <w:t xml:space="preserve"> of Different Resources for single and </w:t>
+                              </w:r>
+                              <w:proofErr w:type="spellStart"/>
+                              <w:r>
+                                <w:rPr>
+                                  <w:b w:val="0"/>
+                                  <w:sz w:val="18"/>
+                                  <w:szCs w:val="18"/>
+                                </w:rPr>
+                                <w:t>multi core</w:t>
+                              </w:r>
+                              <w:proofErr w:type="spellEnd"/>
+                              <w:r>
+                                <w:rPr>
+                                  <w:b w:val="0"/>
+                                  <w:sz w:val="18"/>
+                                  <w:szCs w:val="18"/>
+                                </w:rPr>
+                                <w:t xml:space="preserve"> </w:t>
+                              </w:r>
+                              <w:r>
+                                <w:rPr>
+                                  <w:b w:val="0"/>
+                                  <w:sz w:val="18"/>
+                                  <w:szCs w:val="18"/>
+                                </w:rPr>
+                                <w:t xml:space="preserve"> </w:t>
                               </w:r>
                             </w:p>
                           </w:txbxContent>
@@ -2525,10 +2807,10 @@
                     </wpg:wgp>
                   </a:graphicData>
                 </a:graphic>
-                <wp14:sizeRelH relativeFrom="margin">
+                <wp14:sizeRelH relativeFrom="page">
                   <wp14:pctWidth>0</wp14:pctWidth>
                 </wp14:sizeRelH>
-                <wp14:sizeRelV relativeFrom="margin">
+                <wp14:sizeRelV relativeFrom="page">
                   <wp14:pctHeight>0</wp14:pctHeight>
                 </wp14:sizeRelV>
               </wp:anchor>
@@ -2536,11 +2818,11 @@
           </mc:Choice>
           <mc:Fallback>
             <w:pict>
-              <v:group w14:anchorId="336869C3" id="Group 6" o:spid="_x0000_s1033" style="position:absolute;left:0;text-align:left;margin-left:-28.65pt;margin-top:517.45pt;width:272.8pt;height:196.15pt;z-index:251665408;mso-position-horizontal-relative:margin;mso-position-vertical-relative:margin;mso-width-relative:margin;mso-height-relative:margin" coordsize="31686,22166" o:gfxdata="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">
-                <v:shape id="Picture 4" o:spid="_x0000_s1034" type="#_x0000_t75" style="position:absolute;width:31686;height:19583;visibility:visible;mso-wrap-style:square" o:gfxdata="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">
-                  <v:imagedata r:id="rId15" o:title=""/>
+              <v:group w14:anchorId="10BD9007" id="Group 19" o:spid="_x0000_s1030" style="position:absolute;left:0;text-align:left;margin-left:-6.8pt;margin-top:15.15pt;width:256.45pt;height:159.6pt;z-index:251667456" coordsize="32569,20269" o:gfxdata="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">
+                <v:shape id="Picture 17" o:spid="_x0000_s1031" type="#_x0000_t75" style="position:absolute;width:32569;height:17087;visibility:visible;mso-wrap-style:square" o:gfxdata="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">
+                  <v:imagedata r:id="rId13" o:title=""/>
                 </v:shape>
-                <v:shape id="_x0000_s1035" type="#_x0000_t202" style="position:absolute;left:1929;top:18707;width:29756;height:3459;visibility:visible;mso-wrap-style:square;v-text-anchor:top" o:gfxdata="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" stroked="f">
+                <v:shape id="_x0000_s1032" type="#_x0000_t202" style="position:absolute;left:2914;top:17082;width:28588;height:3187;visibility:visible;mso-wrap-style:square;v-text-anchor:top" o:gfxdata="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" stroked="f">
                   <v:textbox inset="0,0,0,0">
                     <w:txbxContent>
                       <w:p>
@@ -2592,13 +2874,55 @@
                             <w:sz w:val="18"/>
                             <w:szCs w:val="18"/>
                           </w:rPr>
-                          <w:t xml:space="preserve"> Computational Speed of Different Computing Resources for Single Core, Single Sample Scenario</w:t>
+                          <w:t xml:space="preserve"> </w:t>
+                        </w:r>
+                        <w:r>
+                          <w:rPr>
+                            <w:b w:val="0"/>
+                            <w:sz w:val="18"/>
+                            <w:szCs w:val="18"/>
+                          </w:rPr>
+                          <w:t>Computational Speed</w:t>
+                        </w:r>
+                        <w:r>
+                          <w:rPr>
+                            <w:b w:val="0"/>
+                            <w:sz w:val="18"/>
+                            <w:szCs w:val="18"/>
+                          </w:rPr>
+                          <w:t xml:space="preserve"> of Different Resources for single and </w:t>
+                        </w:r>
+                        <w:proofErr w:type="spellStart"/>
+                        <w:r>
+                          <w:rPr>
+                            <w:b w:val="0"/>
+                            <w:sz w:val="18"/>
+                            <w:szCs w:val="18"/>
+                          </w:rPr>
+                          <w:t>multi core</w:t>
+                        </w:r>
+                        <w:proofErr w:type="spellEnd"/>
+                        <w:r>
+                          <w:rPr>
+                            <w:b w:val="0"/>
+                            <w:sz w:val="18"/>
+                            <w:szCs w:val="18"/>
+                          </w:rPr>
+                          <w:t xml:space="preserve"> </w:t>
+                        </w:r>
+                        <w:r>
+                          <w:rPr>
+                            <w:b w:val="0"/>
+                            <w:sz w:val="18"/>
+                            <w:szCs w:val="18"/>
+                          </w:rPr>
+                          <w:t xml:space="preserve"> </w:t>
                         </w:r>
                       </w:p>
                     </w:txbxContent>
                   </v:textbox>
                 </v:shape>
-                <w10:wrap type="square" anchorx="margin" anchory="margin"/>
+                <w10:wrap type="topAndBottom"/>
               </v:group>
             </w:pict>
           </mc:Fallback>
@@ -2611,214 +2935,7 @@
           <w:sz w:val="18"/>
           <w:szCs w:val="18"/>
         </w:rPr>
-        <w:t>In theory, GPU cores are less powerful compared to CPU core</w:t>
-      </w:r>
-      <w:r>
-        <w:rPr>
-          <w:rFonts w:asciiTheme="minorHAnsi" w:eastAsiaTheme="minorHAnsi" w:hAnsiTheme="minorHAnsi"/>
-          <w:bCs/>
-          <w:sz w:val="18"/>
-          <w:szCs w:val="18"/>
-        </w:rPr>
-        <w:t xml:space="preserve">s, making CPU cores as obvious choice for single sample simulation. </w:t>
-      </w:r>
-      <w:r>
-        <w:rPr>
-          <w:rFonts w:asciiTheme="minorHAnsi" w:eastAsiaTheme="minorHAnsi" w:hAnsiTheme="minorHAnsi"/>
-          <w:bCs/>
-          <w:sz w:val="18"/>
-          <w:szCs w:val="18"/>
-        </w:rPr>
-        <w:t>Figure</w:t>
-      </w:r>
-      <w:r>
-        <w:rPr>
-          <w:rFonts w:asciiTheme="minorHAnsi" w:eastAsiaTheme="minorHAnsi" w:hAnsiTheme="minorHAnsi"/>
-          <w:bCs/>
-          <w:sz w:val="18"/>
-          <w:szCs w:val="18"/>
-        </w:rPr>
-        <w:t xml:space="preserve"> 3.</w:t>
-      </w:r>
-      <w:r>
-        <w:rPr>
-          <w:rFonts w:asciiTheme="minorHAnsi" w:eastAsiaTheme="minorHAnsi" w:hAnsiTheme="minorHAnsi"/>
-          <w:bCs/>
-          <w:sz w:val="18"/>
-          <w:szCs w:val="18"/>
-        </w:rPr>
-        <w:t>3</w:t>
-      </w:r>
-      <w:r>
-        <w:rPr>
-          <w:rFonts w:asciiTheme="minorHAnsi" w:eastAsiaTheme="minorHAnsi" w:hAnsiTheme="minorHAnsi"/>
-          <w:bCs/>
-          <w:sz w:val="18"/>
-          <w:szCs w:val="18"/>
-        </w:rPr>
-        <w:t xml:space="preserve"> shows computing speed of single sample calculation </w:t>
-      </w:r>
-      <w:r>
-        <w:rPr>
-          <w:rFonts w:asciiTheme="minorHAnsi" w:eastAsiaTheme="minorHAnsi" w:hAnsiTheme="minorHAnsi"/>
-          <w:bCs/>
-          <w:sz w:val="18"/>
-          <w:szCs w:val="18"/>
-        </w:rPr>
-        <w:t>in</w:t>
-      </w:r>
-      <w:r>
-        <w:rPr>
-          <w:rFonts w:asciiTheme="minorHAnsi" w:eastAsiaTheme="minorHAnsi" w:hAnsiTheme="minorHAnsi"/>
-          <w:bCs/>
-          <w:sz w:val="18"/>
-          <w:szCs w:val="18"/>
-        </w:rPr>
-        <w:t xml:space="preserve"> different </w:t>
-      </w:r>
-      <w:r>
-        <w:rPr>
-          <w:rFonts w:asciiTheme="minorHAnsi" w:eastAsiaTheme="minorHAnsi" w:hAnsiTheme="minorHAnsi"/>
-          <w:bCs/>
-          <w:sz w:val="18"/>
-          <w:szCs w:val="18"/>
-        </w:rPr>
-        <w:t>resources</w:t>
-      </w:r>
-      <w:r>
-        <w:rPr>
-          <w:rFonts w:asciiTheme="minorHAnsi" w:eastAsiaTheme="minorHAnsi" w:hAnsiTheme="minorHAnsi"/>
-          <w:bCs/>
-          <w:sz w:val="18"/>
-          <w:szCs w:val="18"/>
-        </w:rPr>
-        <w:t xml:space="preserve"> for 1000 pacing</w:t>
-      </w:r>
-      <w:r>
-        <w:rPr>
-          <w:rFonts w:asciiTheme="minorHAnsi" w:eastAsiaTheme="minorHAnsi" w:hAnsiTheme="minorHAnsi"/>
-          <w:bCs/>
-          <w:sz w:val="18"/>
-          <w:szCs w:val="18"/>
-        </w:rPr>
-        <w:t>.</w:t>
-      </w:r>
-      <w:r>
-        <w:rPr>
-          <w:rFonts w:asciiTheme="minorHAnsi" w:eastAsiaTheme="minorHAnsi" w:hAnsiTheme="minorHAnsi"/>
-          <w:bCs/>
-          <w:sz w:val="18"/>
-          <w:szCs w:val="18"/>
-        </w:rPr>
-        <w:t xml:space="preserve"> CPU calculation time should be linear with the sample size and pacing.</w:t>
-      </w:r>
-      <w:r>
-        <w:rPr>
-          <w:rFonts w:asciiTheme="minorHAnsi" w:eastAsiaTheme="minorHAnsi" w:hAnsiTheme="minorHAnsi"/>
-          <w:bCs/>
-          <w:sz w:val="18"/>
-          <w:szCs w:val="18"/>
-        </w:rPr>
-        <w:t xml:space="preserve"> This linearity makes CPU computation time </w:t>
-      </w:r>
-      <w:r>
-        <w:rPr>
-          <w:rFonts w:asciiTheme="minorHAnsi" w:eastAsiaTheme="minorHAnsi" w:hAnsiTheme="minorHAnsi"/>
-          <w:bCs/>
-          <w:sz w:val="18"/>
-          <w:szCs w:val="18"/>
-        </w:rPr>
-        <w:t xml:space="preserve">grow </w:t>
-      </w:r>
-      <w:r>
-        <w:rPr>
-          <w:rFonts w:asciiTheme="minorHAnsi" w:eastAsiaTheme="minorHAnsi" w:hAnsiTheme="minorHAnsi"/>
-          <w:bCs/>
-          <w:sz w:val="18"/>
-          <w:szCs w:val="18"/>
-        </w:rPr>
-        <w:t>as sample grows</w:t>
-      </w:r>
-      <w:r>
-        <w:rPr>
-          <w:rFonts w:asciiTheme="minorHAnsi" w:eastAsiaTheme="minorHAnsi" w:hAnsiTheme="minorHAnsi"/>
-          <w:bCs/>
-          <w:sz w:val="18"/>
-          <w:szCs w:val="18"/>
-        </w:rPr>
-        <w:t xml:space="preserve">. </w:t>
-      </w:r>
-      <w:r>
-        <w:rPr>
-          <w:rFonts w:asciiTheme="minorHAnsi" w:eastAsiaTheme="minorHAnsi" w:hAnsiTheme="minorHAnsi"/>
-          <w:bCs/>
-          <w:sz w:val="18"/>
-          <w:szCs w:val="18"/>
-        </w:rPr>
-        <w:t>In</w:t>
-      </w:r>
-      <w:r>
-        <w:rPr>
-          <w:rFonts w:asciiTheme="minorHAnsi" w:eastAsiaTheme="minorHAnsi" w:hAnsiTheme="minorHAnsi"/>
-          <w:bCs/>
-          <w:sz w:val="18"/>
-          <w:szCs w:val="18"/>
-        </w:rPr>
-        <w:t xml:space="preserve"> GPU computing unit, this linearity does not affect the computing speed due to GPU paralleli</w:t>
-      </w:r>
-      <w:r>
-        <w:rPr>
-          <w:rFonts w:asciiTheme="minorHAnsi" w:eastAsiaTheme="minorHAnsi" w:hAnsiTheme="minorHAnsi"/>
-          <w:bCs/>
-          <w:sz w:val="18"/>
-          <w:szCs w:val="18"/>
-        </w:rPr>
-        <w:t>s</w:t>
-      </w:r>
-      <w:r>
-        <w:rPr>
-          <w:rFonts w:asciiTheme="minorHAnsi" w:eastAsiaTheme="minorHAnsi" w:hAnsiTheme="minorHAnsi"/>
-          <w:bCs/>
-          <w:sz w:val="18"/>
-          <w:szCs w:val="18"/>
-        </w:rPr>
-        <w:t xml:space="preserve">ation. In other words, the time it takes to compute 1 sample will be similar to </w:t>
-      </w:r>
-      <w:r>
-        <w:rPr>
-          <w:rFonts w:asciiTheme="minorHAnsi" w:eastAsiaTheme="minorHAnsi" w:hAnsiTheme="minorHAnsi"/>
-          <w:bCs/>
-          <w:sz w:val="18"/>
-          <w:szCs w:val="18"/>
-        </w:rPr>
-        <w:t>any</w:t>
-      </w:r>
-      <w:r>
-        <w:rPr>
-          <w:rFonts w:asciiTheme="minorHAnsi" w:eastAsiaTheme="minorHAnsi" w:hAnsiTheme="minorHAnsi"/>
-          <w:bCs/>
-          <w:sz w:val="18"/>
-          <w:szCs w:val="18"/>
-        </w:rPr>
         <w:t xml:space="preserve"> </w:t>
-      </w:r>
-      <w:r>
-        <w:rPr>
-          <w:rFonts w:asciiTheme="minorHAnsi" w:eastAsiaTheme="minorHAnsi" w:hAnsiTheme="minorHAnsi"/>
-          <w:bCs/>
-          <w:sz w:val="18"/>
-          <w:szCs w:val="18"/>
-        </w:rPr>
-        <w:t xml:space="preserve">number of </w:t>
-      </w:r>
-      <w:r>
-        <w:rPr>
-          <w:rFonts w:asciiTheme="minorHAnsi" w:eastAsiaTheme="minorHAnsi" w:hAnsiTheme="minorHAnsi"/>
-          <w:bCs/>
-          <w:sz w:val="18"/>
-          <w:szCs w:val="18"/>
-        </w:rPr>
-        <w:t>samples.</w:t>
       </w:r>
     </w:p>
     <w:p>
@@ -2832,6 +2949,18 @@
           <w:szCs w:val="18"/>
         </w:rPr>
       </w:pPr>
+    </w:p>
+    <w:p>
+      <w:pPr>
+        <w:spacing w:line="240" w:lineRule="exact"/>
+        <w:jc w:val="both"/>
+        <w:rPr>
+          <w:rFonts w:asciiTheme="minorHAnsi" w:eastAsiaTheme="minorHAnsi" w:hAnsiTheme="minorHAnsi"/>
+          <w:bCs/>
+          <w:sz w:val="18"/>
+          <w:szCs w:val="18"/>
+        </w:rPr>
+      </w:pPr>
       <w:r>
         <w:rPr>
           <w:rFonts w:asciiTheme="minorHAnsi" w:eastAsiaTheme="minorHAnsi" w:hAnsiTheme="minorHAnsi"/>
@@ -2947,7 +3076,34 @@
           <w:sz w:val="18"/>
           <w:szCs w:val="18"/>
         </w:rPr>
-        <w:t xml:space="preserve">Figure 3.4 shows </w:t>
+        <w:t xml:space="preserve">Lower part of </w:t>
+      </w:r>
+      <w:r>
+        <w:rPr>
+          <w:rFonts w:asciiTheme="minorHAnsi" w:eastAsiaTheme="minorHAnsi" w:hAnsiTheme="minorHAnsi"/>
+          <w:bCs/>
+          <w:sz w:val="18"/>
+          <w:szCs w:val="18"/>
+        </w:rPr>
+        <w:t>Figure 3.</w:t>
+      </w:r>
+      <w:r>
+        <w:rPr>
+          <w:rFonts w:asciiTheme="minorHAnsi" w:eastAsiaTheme="minorHAnsi" w:hAnsiTheme="minorHAnsi"/>
+          <w:bCs/>
+          <w:sz w:val="18"/>
+          <w:szCs w:val="18"/>
+        </w:rPr>
+        <w:t>3</w:t>
+      </w:r>
+      <w:r>
+        <w:rPr>
+          <w:rFonts w:asciiTheme="minorHAnsi" w:eastAsiaTheme="minorHAnsi" w:hAnsiTheme="minorHAnsi"/>
+          <w:bCs/>
+          <w:sz w:val="18"/>
+          <w:szCs w:val="18"/>
+        </w:rPr>
+        <w:t xml:space="preserve"> shows </w:t>
       </w:r>
       <w:r>
         <w:rPr>
@@ -3116,7 +3272,7 @@
         <mc:AlternateContent>
           <mc:Choice Requires="wpg">
             <w:drawing>
-              <wp:anchor distT="0" distB="0" distL="114300" distR="114300" simplePos="0" relativeHeight="251663360" behindDoc="0" locked="0" layoutInCell="1" allowOverlap="1" wp14:anchorId="2D782487" wp14:editId="74B85527">
+              <wp:anchor distT="0" distB="0" distL="114300" distR="114300" simplePos="0" relativeHeight="251661312" behindDoc="0" locked="0" layoutInCell="1" allowOverlap="1" wp14:anchorId="2D782487" wp14:editId="4D151AE3">
                 <wp:simplePos x="0" y="0"/>
                 <wp:positionH relativeFrom="margin">
                   <wp:posOffset>3717290</wp:posOffset>
@@ -3149,7 +3305,7 @@
                           </pic:cNvPicPr>
                         </pic:nvPicPr>
                         <pic:blipFill>
-                          <a:blip r:embed="rId16" cstate="print">
+                          <a:blip r:embed="rId14" cstate="print">
                             <a:extLst>
                               <a:ext uri="{28A0092B-C50C-407E-A947-70E740481C1C}">
                                 <a14:useLocalDpi xmlns:a14="http://schemas.microsoft.com/office/drawing/2010/main" val="0"/>
@@ -3284,11 +3440,11 @@
           </mc:Choice>
           <mc:Fallback>
             <w:pict>
-              <v:group w14:anchorId="2D782487" id="Group 13" o:spid="_x0000_s1036" style="position:absolute;left:0;text-align:left;margin-left:292.7pt;margin-top:15.05pt;width:182.95pt;height:163.5pt;z-index:251663360;mso-position-horizontal-relative:margin" coordsize="29756,25774" o:gfxdata="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">
-                <v:shape id="Picture 11" o:spid="_x0000_s1037" type="#_x0000_t75" style="position:absolute;width:28390;height:21221;visibility:visible;mso-wrap-style:square" o:gfxdata="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">
-                  <v:imagedata r:id="rId17" o:title=""/>
+              <v:group w14:anchorId="2D782487" id="Group 13" o:spid="_x0000_s1033" style="position:absolute;left:0;text-align:left;margin-left:292.7pt;margin-top:15.05pt;width:182.95pt;height:163.5pt;z-index:251661312;mso-position-horizontal-relative:margin" coordsize="29756,25774" o:gfxdata="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">
+                <v:shape id="Picture 11" o:spid="_x0000_s1034" type="#_x0000_t75" style="position:absolute;width:28390;height:21221;visibility:visible;mso-wrap-style:square" o:gfxdata="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">
+                  <v:imagedata r:id="rId15" o:title=""/>
                 </v:shape>
-                <v:shape id="_x0000_s1038" type="#_x0000_t202" style="position:absolute;top:22314;width:29756;height:3460;visibility:visible;mso-wrap-style:square;v-text-anchor:top" o:gfxdata="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" stroked="f">
+                <v:shape id="_x0000_s1035" type="#_x0000_t202" style="position:absolute;top:22314;width:29756;height:3460;visibility:visible;mso-wrap-style:square;v-text-anchor:top" o:gfxdata="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" stroked="f">
                   <v:textbox inset="0,0,0,0">
                     <w:txbxContent>
                       <w:p>
@@ -3367,8 +3523,9 @@
         <w:jc w:val="both"/>
         <w:rPr>
           <w:rFonts w:asciiTheme="minorHAnsi" w:eastAsiaTheme="minorHAnsi" w:hAnsiTheme="minorHAnsi"/>
-          <w:b/>
-          <w:szCs w:val="20"/>
+          <w:bCs/>
+          <w:sz w:val="18"/>
+          <w:szCs w:val="18"/>
         </w:rPr>
       </w:pPr>
       <w:r>
@@ -3379,14 +3536,6 @@
           <w:szCs w:val="18"/>
         </w:rPr>
         <w:br/>
-      </w:r>
-      <w:r>
-        <w:rPr>
-          <w:rFonts w:asciiTheme="minorHAnsi" w:eastAsiaTheme="minorHAnsi" w:hAnsiTheme="minorHAnsi"/>
-          <w:bCs/>
-          <w:sz w:val="18"/>
-          <w:szCs w:val="18"/>
-        </w:rPr>
         <w:t xml:space="preserve">Figure 3.5 shows action potential curve from both CPU and GPU simulation. As shown, little to no difference from both of the result, indicating a valid result from the GPU-based simulation. Promising more efficient </w:t>
       </w:r>
       <w:r>
@@ -3429,7 +3578,84 @@
     <w:p>
       <w:pPr>
         <w:spacing w:line="240" w:lineRule="exact"/>
-        <w:ind w:firstLineChars="50" w:firstLine="120"/>
+        <w:jc w:val="both"/>
+        <w:rPr>
+          <w:rFonts w:asciiTheme="minorHAnsi" w:eastAsiaTheme="minorHAnsi" w:hAnsiTheme="minorHAnsi"/>
+          <w:bCs/>
+          <w:sz w:val="18"/>
+          <w:szCs w:val="18"/>
+        </w:rPr>
+      </w:pPr>
+    </w:p>
+    <w:p>
+      <w:pPr>
+        <w:spacing w:line="240" w:lineRule="exact"/>
+        <w:rPr>
+          <w:rFonts w:asciiTheme="minorHAnsi" w:eastAsiaTheme="minorHAnsi" w:hAnsiTheme="minorHAnsi"/>
+          <w:b/>
+          <w:sz w:val="20"/>
+          <w:szCs w:val="20"/>
+        </w:rPr>
+      </w:pPr>
+      <w:r>
+        <w:rPr>
+          <w:rFonts w:asciiTheme="minorHAnsi" w:eastAsiaTheme="minorHAnsi" w:hAnsiTheme="minorHAnsi" w:hint="eastAsia"/>
+          <w:b/>
+          <w:sz w:val="20"/>
+          <w:szCs w:val="20"/>
+        </w:rPr>
+        <w:t>4. Acknowledgements</w:t>
+      </w:r>
+    </w:p>
+    <w:p>
+      <w:pPr>
+        <w:spacing w:line="240" w:lineRule="exact"/>
+        <w:ind w:firstLineChars="50" w:firstLine="90"/>
+        <w:jc w:val="both"/>
+        <w:rPr>
+          <w:rFonts w:ascii="Batang" w:eastAsia="Batang" w:hAnsi="Batang"/>
+          <w:sz w:val="18"/>
+          <w:szCs w:val="18"/>
+        </w:rPr>
+      </w:pPr>
+      <w:r>
+        <w:rPr>
+          <w:rFonts w:asciiTheme="minorHAnsi" w:eastAsiaTheme="minorHAnsi" w:hAnsiTheme="minorHAnsi"/>
+          <w:sz w:val="18"/>
+          <w:szCs w:val="18"/>
+        </w:rPr>
+        <w:t xml:space="preserve">This research was partially supported by the Ministry of Food and Drug Safety (22213MFDS3922), the NRF (National Research Foundation of Korea) under the Basic Science Research Program (2022R1A2C2006326), and the MSIT (Ministry of Science and ICT), Korea, under the Grand Information Technology Research </w:t>
+      </w:r>
+      <w:proofErr w:type="spellStart"/>
+      <w:r>
+        <w:rPr>
+          <w:rFonts w:asciiTheme="minorHAnsi" w:eastAsiaTheme="minorHAnsi" w:hAnsiTheme="minorHAnsi"/>
+          <w:sz w:val="18"/>
+          <w:szCs w:val="18"/>
+        </w:rPr>
+        <w:t>Center</w:t>
+      </w:r>
+      <w:proofErr w:type="spellEnd"/>
+      <w:r>
+        <w:rPr>
+          <w:rFonts w:asciiTheme="minorHAnsi" w:eastAsiaTheme="minorHAnsi" w:hAnsiTheme="minorHAnsi"/>
+          <w:sz w:val="18"/>
+          <w:szCs w:val="18"/>
+        </w:rPr>
+        <w:t xml:space="preserve"> support program (IITP-2022-2020-0-01612) supervised by the IITP (Institute for Information &amp; communications Technology Planning &amp; Evaluation).</w:t>
+      </w:r>
+      <w:r>
+        <w:rPr>
+          <w:rFonts w:ascii="Batang" w:eastAsia="Batang" w:hAnsi="Batang" w:hint="eastAsia"/>
+          <w:sz w:val="18"/>
+          <w:szCs w:val="18"/>
+        </w:rPr>
+        <w:t xml:space="preserve"> </w:t>
+      </w:r>
+    </w:p>
+    <w:p>
+      <w:pPr>
+        <w:spacing w:line="240" w:lineRule="exact"/>
         <w:rPr>
           <w:rFonts w:ascii="Batang" w:eastAsia="Batang" w:hAnsi="Batang"/>
           <w:szCs w:val="20"/>
@@ -3453,7 +3679,7 @@
           <w:sz w:val="20"/>
           <w:szCs w:val="15"/>
         </w:rPr>
-        <w:t>4</w:t>
+        <w:t>5</w:t>
       </w:r>
       <w:r>
         <w:rPr>
@@ -3482,6 +3708,56 @@
           <w:rFonts w:asciiTheme="minorHAnsi" w:eastAsiaTheme="minorHAnsi" w:hAnsiTheme="minorHAnsi"/>
           <w:bCs/>
           <w:sz w:val="18"/>
+          <w:szCs w:val="13"/>
+        </w:rPr>
+      </w:pPr>
+      <w:r>
+        <w:rPr>
+          <w:rFonts w:asciiTheme="minorHAnsi" w:eastAsiaTheme="minorHAnsi" w:hAnsiTheme="minorHAnsi"/>
+          <w:bCs/>
+          <w:sz w:val="18"/>
+          <w:szCs w:val="13"/>
+        </w:rPr>
+        <w:t xml:space="preserve">[1] </w:t>
+      </w:r>
+      <w:r>
+        <w:rPr>
+          <w:rFonts w:asciiTheme="minorHAnsi" w:eastAsiaTheme="minorHAnsi" w:hAnsiTheme="minorHAnsi"/>
+          <w:bCs/>
+          <w:sz w:val="18"/>
+          <w:szCs w:val="13"/>
+        </w:rPr>
+        <w:t xml:space="preserve">Jason Sanders and Edward </w:t>
+      </w:r>
+      <w:proofErr w:type="spellStart"/>
+      <w:r>
+        <w:rPr>
+          <w:rFonts w:asciiTheme="minorHAnsi" w:eastAsiaTheme="minorHAnsi" w:hAnsiTheme="minorHAnsi"/>
+          <w:bCs/>
+          <w:sz w:val="18"/>
+          <w:szCs w:val="13"/>
+        </w:rPr>
+        <w:t>Kandrot</w:t>
+      </w:r>
+      <w:proofErr w:type="spellEnd"/>
+      <w:r>
+        <w:rPr>
+          <w:rFonts w:asciiTheme="minorHAnsi" w:eastAsiaTheme="minorHAnsi" w:hAnsiTheme="minorHAnsi"/>
+          <w:bCs/>
+          <w:sz w:val="18"/>
+          <w:szCs w:val="13"/>
+        </w:rPr>
+        <w:t>. 2010. CUDA by Example: An Introduction to General-Purpose GPU Programming (1st. ed.). Addison-Wesley Professional.</w:t>
+      </w:r>
+    </w:p>
+    <w:p>
+      <w:pPr>
+        <w:spacing w:line="240" w:lineRule="exact"/>
+        <w:jc w:val="both"/>
+        <w:rPr>
+          <w:rFonts w:asciiTheme="minorHAnsi" w:eastAsiaTheme="minorHAnsi" w:hAnsiTheme="minorHAnsi"/>
+          <w:bCs/>
+          <w:sz w:val="18"/>
           <w:szCs w:val="18"/>
         </w:rPr>
       </w:pPr>
@@ -3501,16 +3777,16 @@
           <w:sz w:val="18"/>
           <w:szCs w:val="18"/>
         </w:rPr>
-        <w:t xml:space="preserve">1] </w:t>
-      </w:r>
-      <w:r>
-        <w:rPr>
-          <w:rFonts w:asciiTheme="minorHAnsi" w:eastAsiaTheme="minorHAnsi" w:hAnsiTheme="minorHAnsi"/>
-          <w:bCs/>
-          <w:sz w:val="18"/>
-          <w:szCs w:val="18"/>
-        </w:rPr>
-        <w:t xml:space="preserve">O'Hara T, </w:t>
+        <w:t>2</w:t>
+      </w:r>
+      <w:r>
+        <w:rPr>
+          <w:rFonts w:asciiTheme="minorHAnsi" w:eastAsiaTheme="minorHAnsi" w:hAnsiTheme="minorHAnsi"/>
+          <w:bCs/>
+          <w:sz w:val="18"/>
+          <w:szCs w:val="18"/>
+        </w:rPr>
+        <w:t xml:space="preserve">] O'Hara T, </w:t>
       </w:r>
       <w:proofErr w:type="spellStart"/>
       <w:r>
@@ -3568,45 +3844,9 @@
           <w:sz w:val="18"/>
           <w:szCs w:val="18"/>
         </w:rPr>
-        <w:t xml:space="preserve"> Rudy Y (2011) </w:t>
-      </w:r>
-      <w:r>
-        <w:rPr>
-          <w:rFonts w:asciiTheme="minorHAnsi" w:eastAsiaTheme="minorHAnsi" w:hAnsiTheme="minorHAnsi"/>
-          <w:bCs/>
-          <w:sz w:val="18"/>
-          <w:szCs w:val="18"/>
-        </w:rPr>
-        <w:t>“</w:t>
-      </w:r>
-      <w:r>
-        <w:rPr>
-          <w:rFonts w:asciiTheme="minorHAnsi" w:eastAsiaTheme="minorHAnsi" w:hAnsiTheme="minorHAnsi"/>
-          <w:bCs/>
-          <w:sz w:val="18"/>
-          <w:szCs w:val="18"/>
-        </w:rPr>
-        <w:t>Simulation of the Undiseased Human Cardiac Ventricular Action Potential: Model Formulation and Experimental Validation</w:t>
-      </w:r>
-      <w:r>
-        <w:rPr>
-          <w:rFonts w:asciiTheme="minorHAnsi" w:eastAsiaTheme="minorHAnsi" w:hAnsiTheme="minorHAnsi"/>
-          <w:bCs/>
-          <w:sz w:val="18"/>
-          <w:szCs w:val="18"/>
-        </w:rPr>
-        <w:t>”</w:t>
-      </w:r>
-      <w:r>
-        <w:rPr>
-          <w:rFonts w:asciiTheme="minorHAnsi" w:eastAsiaTheme="minorHAnsi" w:hAnsiTheme="minorHAnsi"/>
-          <w:bCs/>
-          <w:sz w:val="18"/>
-          <w:szCs w:val="18"/>
-        </w:rPr>
-        <w:t xml:space="preserve">. PLoS Comput Biol 7(5): e1002061. </w:t>
-      </w:r>
-      <w:hyperlink r:id="rId18" w:history="1">
+        <w:t xml:space="preserve"> Rudy Y (2011) “Simulation of the Undiseased Human Cardiac Ventricular Action Potential: Model Formulation and Experimental Validation”. PLoS Comput Biol 7(5): e1002061. </w:t>
+      </w:r>
+      <w:hyperlink r:id="rId16" w:history="1">
         <w:r>
           <w:rPr>
             <w:rStyle w:val="Hyperlink"/>
@@ -3637,7 +3877,25 @@
           <w:sz w:val="18"/>
           <w:szCs w:val="18"/>
         </w:rPr>
-        <w:t xml:space="preserve">[2] R. L. Graham, G. M. Shipman, B. W. Barrett, R. H. Castain, G. </w:t>
+        <w:t>[</w:t>
+      </w:r>
+      <w:r>
+        <w:rPr>
+          <w:rFonts w:asciiTheme="minorHAnsi" w:eastAsiaTheme="minorHAnsi" w:hAnsiTheme="minorHAnsi"/>
+          <w:bCs/>
+          <w:sz w:val="18"/>
+          <w:szCs w:val="18"/>
+        </w:rPr>
+        <w:t>3</w:t>
+      </w:r>
+      <w:r>
+        <w:rPr>
+          <w:rFonts w:asciiTheme="minorHAnsi" w:eastAsiaTheme="minorHAnsi" w:hAnsiTheme="minorHAnsi"/>
+          <w:bCs/>
+          <w:sz w:val="18"/>
+          <w:szCs w:val="18"/>
+        </w:rPr>
+        <w:t xml:space="preserve">] R. L. Graham, G. M. Shipman, B. W. Barrett, R. H. Castain, G. </w:t>
       </w:r>
       <w:proofErr w:type="spellStart"/>
       <w:r>
@@ -3698,6 +3956,94 @@
           <w:szCs w:val="18"/>
         </w:rPr>
         <w:t>: 10.1109/CLUSTR.2006.311904.</w:t>
+      </w:r>
+    </w:p>
+    <w:p>
+      <w:pPr>
+        <w:spacing w:line="240" w:lineRule="exact"/>
+        <w:jc w:val="both"/>
+        <w:rPr>
+          <w:rFonts w:asciiTheme="minorHAnsi" w:eastAsiaTheme="minorHAnsi" w:hAnsiTheme="minorHAnsi"/>
+          <w:bCs/>
+          <w:sz w:val="18"/>
+          <w:szCs w:val="18"/>
+        </w:rPr>
+      </w:pPr>
+      <w:r>
+        <w:rPr>
+          <w:rFonts w:asciiTheme="minorHAnsi" w:eastAsiaTheme="minorHAnsi" w:hAnsiTheme="minorHAnsi"/>
+          <w:bCs/>
+          <w:sz w:val="18"/>
+          <w:szCs w:val="18"/>
+        </w:rPr>
+        <w:t>[</w:t>
+      </w:r>
+      <w:r>
+        <w:rPr>
+          <w:rFonts w:asciiTheme="minorHAnsi" w:eastAsiaTheme="minorHAnsi" w:hAnsiTheme="minorHAnsi"/>
+          <w:bCs/>
+          <w:sz w:val="18"/>
+          <w:szCs w:val="18"/>
+        </w:rPr>
+        <w:t>4</w:t>
+      </w:r>
+      <w:r>
+        <w:rPr>
+          <w:rFonts w:asciiTheme="minorHAnsi" w:eastAsiaTheme="minorHAnsi" w:hAnsiTheme="minorHAnsi"/>
+          <w:bCs/>
+          <w:sz w:val="18"/>
+          <w:szCs w:val="18"/>
+        </w:rPr>
+        <w:t xml:space="preserve">] </w:t>
+      </w:r>
+      <w:r>
+        <w:rPr>
+          <w:rFonts w:asciiTheme="minorHAnsi" w:eastAsiaTheme="minorHAnsi" w:hAnsiTheme="minorHAnsi"/>
+          <w:bCs/>
+          <w:sz w:val="18"/>
+          <w:szCs w:val="18"/>
+        </w:rPr>
+        <w:t xml:space="preserve">Mirams G. R., Cui Y., Sher A., Fink M., Cooper J., Heath B. M., et al. (2011). Simulation of multiple ion channel block provides improved early prediction of compounds' clinical </w:t>
+      </w:r>
+      <w:proofErr w:type="spellStart"/>
+      <w:r>
+        <w:rPr>
+          <w:rFonts w:asciiTheme="minorHAnsi" w:eastAsiaTheme="minorHAnsi" w:hAnsiTheme="minorHAnsi"/>
+          <w:bCs/>
+          <w:sz w:val="18"/>
+          <w:szCs w:val="18"/>
+        </w:rPr>
+        <w:t>torsadogenic</w:t>
+      </w:r>
+      <w:proofErr w:type="spellEnd"/>
+      <w:r>
+        <w:rPr>
+          <w:rFonts w:asciiTheme="minorHAnsi" w:eastAsiaTheme="minorHAnsi" w:hAnsiTheme="minorHAnsi"/>
+          <w:bCs/>
+          <w:sz w:val="18"/>
+          <w:szCs w:val="18"/>
+        </w:rPr>
+        <w:t xml:space="preserve"> risk. Cardiovasc. Res. 91 (1), 53–61. doi:10.1093/</w:t>
+      </w:r>
+      <w:proofErr w:type="spellStart"/>
+      <w:r>
+        <w:rPr>
+          <w:rFonts w:asciiTheme="minorHAnsi" w:eastAsiaTheme="minorHAnsi" w:hAnsiTheme="minorHAnsi"/>
+          <w:bCs/>
+          <w:sz w:val="18"/>
+          <w:szCs w:val="18"/>
+        </w:rPr>
+        <w:t>cvr</w:t>
+      </w:r>
+      <w:proofErr w:type="spellEnd"/>
+      <w:r>
+        <w:rPr>
+          <w:rFonts w:asciiTheme="minorHAnsi" w:eastAsiaTheme="minorHAnsi" w:hAnsiTheme="minorHAnsi"/>
+          <w:bCs/>
+          <w:sz w:val="18"/>
+          <w:szCs w:val="18"/>
+        </w:rPr>
+        <w:t>/cvr044</w:t>
       </w:r>
     </w:p>
     <w:sectPr>

</xml_diff>